<commit_message>
Updated student functionality for our system
This describes the student functionality as well as compares with other sites we selected to compare with.
</commit_message>
<xml_diff>
--- a/Cypher_sprint1.docx
+++ b/Cypher_sprint1.docx
@@ -83,6 +83,7 @@
     </w:p>
     <w:p>
       <w:pPr>
+        <w:ind w:firstLine="720"/>
         <w:rPr>
           <w:rFonts w:ascii="Times New Roman" w:eastAsia="Times New Roman" w:hAnsi="Times New Roman" w:cs="Times New Roman"/>
           <w:i/>
@@ -95,7 +96,15 @@
           <w:i/>
           <w:iCs/>
         </w:rPr>
-        <w:t>Your abstract goes here: general description of the file components</w:t>
+        <w:t>Interface and document analysis were conducted for out elicitation techniques. This provided data to compare features among other sites, as well as generating our features and unique features to provide a more unique fulfilled service.</w:t>
+      </w:r>
+      <w:r>
+        <w:rPr>
+          <w:rFonts w:ascii="Times New Roman" w:eastAsia="Times New Roman" w:hAnsi="Times New Roman" w:cs="Times New Roman"/>
+          <w:i/>
+          <w:iCs/>
+        </w:rPr>
+        <w:t xml:space="preserve"> Our market analysis provides insights to the features in the market, our E-Academy presentation provides layout of our features as well as why it stands out.</w:t>
       </w:r>
     </w:p>
     <w:p>
@@ -295,6 +304,16 @@
     <w:p>
       <w:pPr>
         <w:pStyle w:val="ListParagraph"/>
+        <w:ind w:left="1440"/>
+        <w:rPr>
+          <w:i/>
+          <w:iCs/>
+        </w:rPr>
+      </w:pPr>
+    </w:p>
+    <w:p>
+      <w:pPr>
+        <w:pStyle w:val="ListParagraph"/>
         <w:numPr>
           <w:ilvl w:val="0"/>
           <w:numId w:val="2"/>
@@ -315,674 +334,977 @@
     <w:p>
       <w:pPr>
         <w:pStyle w:val="ListParagraph"/>
-        <w:numPr>
-          <w:ilvl w:val="1"/>
-          <w:numId w:val="2"/>
-        </w:numPr>
-        <w:rPr>
-          <w:i/>
-          <w:iCs/>
-        </w:rPr>
-      </w:pPr>
-      <w:r>
-        <w:rPr>
-          <w:i/>
-          <w:iCs/>
-        </w:rPr>
-        <w:t>Accounts creation</w:t>
-      </w:r>
-    </w:p>
-    <w:p>
-      <w:pPr>
-        <w:pStyle w:val="ListParagraph"/>
-        <w:numPr>
-          <w:ilvl w:val="1"/>
-          <w:numId w:val="2"/>
-        </w:numPr>
-        <w:rPr>
-          <w:i/>
-          <w:iCs/>
-        </w:rPr>
-      </w:pPr>
-      <w:r>
-        <w:rPr>
-          <w:i/>
-          <w:iCs/>
-        </w:rPr>
-        <w:t>Requests management</w:t>
-      </w:r>
-    </w:p>
-    <w:p>
-      <w:pPr>
-        <w:pStyle w:val="ListParagraph"/>
-        <w:numPr>
-          <w:ilvl w:val="1"/>
-          <w:numId w:val="2"/>
-        </w:numPr>
-        <w:rPr>
-          <w:i/>
-          <w:iCs/>
-        </w:rPr>
-      </w:pPr>
-      <w:r>
-        <w:rPr>
-          <w:i/>
-          <w:iCs/>
-        </w:rPr>
-        <w:t>Membership (Basic, Premium, On demand)</w:t>
-      </w:r>
-    </w:p>
-    <w:p>
-      <w:pPr>
-        <w:pStyle w:val="ListParagraph"/>
-        <w:numPr>
-          <w:ilvl w:val="1"/>
-          <w:numId w:val="2"/>
-        </w:numPr>
-        <w:rPr>
-          <w:i/>
-          <w:iCs/>
-        </w:rPr>
-      </w:pPr>
-      <w:r>
-        <w:rPr>
-          <w:i/>
-          <w:iCs/>
-        </w:rPr>
-        <w:t>Request</w:t>
-      </w:r>
-      <w:r>
-        <w:rPr>
-          <w:i/>
-          <w:iCs/>
-        </w:rPr>
-        <w:t xml:space="preserve">ing </w:t>
-      </w:r>
-      <w:r>
-        <w:rPr>
-          <w:i/>
-          <w:iCs/>
-        </w:rPr>
-        <w:t>lessons</w:t>
-      </w:r>
-    </w:p>
-    <w:p>
-      <w:pPr>
-        <w:pStyle w:val="ListParagraph"/>
-        <w:numPr>
-          <w:ilvl w:val="1"/>
-          <w:numId w:val="2"/>
-        </w:numPr>
-        <w:rPr>
-          <w:i/>
-          <w:iCs/>
-        </w:rPr>
-      </w:pPr>
-      <w:r>
-        <w:rPr>
-          <w:i/>
-          <w:iCs/>
-        </w:rPr>
-        <w:t>Connect</w:t>
-      </w:r>
-      <w:r>
-        <w:rPr>
-          <w:i/>
-          <w:iCs/>
-        </w:rPr>
-        <w:t>ing</w:t>
-      </w:r>
-      <w:r>
-        <w:rPr>
-          <w:i/>
-          <w:iCs/>
-        </w:rPr>
-        <w:t xml:space="preserve"> to shared board</w:t>
-      </w:r>
-    </w:p>
-    <w:p>
-      <w:pPr>
-        <w:pStyle w:val="ListParagraph"/>
-        <w:numPr>
-          <w:ilvl w:val="1"/>
-          <w:numId w:val="2"/>
-        </w:numPr>
-        <w:rPr>
-          <w:i/>
-          <w:iCs/>
-        </w:rPr>
-      </w:pPr>
-      <w:r>
-        <w:rPr>
-          <w:i/>
-          <w:iCs/>
-        </w:rPr>
-        <w:t>Upload/Download Documents</w:t>
-      </w:r>
-    </w:p>
-    <w:p>
-      <w:pPr>
-        <w:pStyle w:val="ListParagraph"/>
-        <w:numPr>
-          <w:ilvl w:val="1"/>
-          <w:numId w:val="2"/>
-        </w:numPr>
-        <w:rPr>
-          <w:i/>
-          <w:iCs/>
-        </w:rPr>
-      </w:pPr>
-      <w:r>
-        <w:rPr>
-          <w:i/>
-          <w:iCs/>
-        </w:rPr>
-        <w:t>Calendar View of tutor availabilities</w:t>
-      </w:r>
-    </w:p>
-    <w:p>
-      <w:pPr>
-        <w:pStyle w:val="ListParagraph"/>
-        <w:numPr>
-          <w:ilvl w:val="1"/>
-          <w:numId w:val="2"/>
-        </w:numPr>
-        <w:rPr>
-          <w:i/>
-          <w:iCs/>
-        </w:rPr>
-      </w:pPr>
-      <w:r>
-        <w:rPr>
-          <w:i/>
-          <w:iCs/>
-        </w:rPr>
-        <w:t>Minors performance parental update/Parental Mode</w:t>
-      </w:r>
-    </w:p>
-    <w:p>
-      <w:pPr>
-        <w:pStyle w:val="ListParagraph"/>
-        <w:numPr>
-          <w:ilvl w:val="1"/>
-          <w:numId w:val="2"/>
-        </w:numPr>
-        <w:rPr>
-          <w:i/>
-          <w:iCs/>
-        </w:rPr>
-      </w:pPr>
-      <w:r>
-        <w:rPr>
-          <w:i/>
-          <w:iCs/>
-        </w:rPr>
-        <w:t>Student performance</w:t>
-      </w:r>
-    </w:p>
-    <w:p>
-      <w:pPr>
-        <w:pStyle w:val="ListParagraph"/>
-        <w:numPr>
-          <w:ilvl w:val="1"/>
-          <w:numId w:val="2"/>
-        </w:numPr>
-        <w:rPr>
-          <w:i/>
-          <w:iCs/>
-        </w:rPr>
-      </w:pPr>
-      <w:r>
-        <w:rPr>
-          <w:i/>
-          <w:iCs/>
-        </w:rPr>
-        <w:t>Access to recorded content</w:t>
-      </w:r>
-    </w:p>
-    <w:p>
-      <w:pPr>
-        <w:pStyle w:val="ListParagraph"/>
-        <w:numPr>
-          <w:ilvl w:val="1"/>
-          <w:numId w:val="2"/>
-        </w:numPr>
-        <w:rPr>
-          <w:i/>
-          <w:iCs/>
-        </w:rPr>
-      </w:pPr>
-      <w:r>
-        <w:rPr>
-          <w:i/>
-          <w:iCs/>
-        </w:rPr>
-        <w:t>Report problem</w:t>
-      </w:r>
-    </w:p>
-    <w:p>
-      <w:pPr>
-        <w:pStyle w:val="ListParagraph"/>
-        <w:numPr>
-          <w:ilvl w:val="1"/>
-          <w:numId w:val="2"/>
-        </w:numPr>
-        <w:rPr>
-          <w:i/>
-          <w:iCs/>
-        </w:rPr>
-      </w:pPr>
-      <w:r>
-        <w:rPr>
-          <w:i/>
-          <w:iCs/>
-        </w:rPr>
-        <w:t>Managing courses</w:t>
-      </w:r>
-    </w:p>
-    <w:p>
-      <w:pPr>
-        <w:pStyle w:val="ListParagraph"/>
-        <w:numPr>
-          <w:ilvl w:val="1"/>
-          <w:numId w:val="2"/>
-        </w:numPr>
-        <w:rPr>
-          <w:i/>
-          <w:iCs/>
-        </w:rPr>
-      </w:pPr>
-      <w:r>
-        <w:rPr>
-          <w:i/>
-          <w:iCs/>
-        </w:rPr>
-        <w:t>Reviewing reported problems</w:t>
-      </w:r>
-    </w:p>
-    <w:p>
-      <w:pPr>
-        <w:pStyle w:val="ListParagraph"/>
-        <w:numPr>
-          <w:ilvl w:val="1"/>
-          <w:numId w:val="2"/>
-        </w:numPr>
-        <w:rPr>
-          <w:i/>
-          <w:iCs/>
-        </w:rPr>
-      </w:pPr>
-      <w:r>
-        <w:rPr>
-          <w:i/>
-          <w:iCs/>
-        </w:rPr>
-        <w:t>Verification of tutor ID</w:t>
-      </w:r>
-    </w:p>
-    <w:p>
-      <w:pPr>
-        <w:pStyle w:val="ListParagraph"/>
-        <w:numPr>
-          <w:ilvl w:val="1"/>
-          <w:numId w:val="2"/>
-        </w:numPr>
-        <w:rPr>
-          <w:i/>
-          <w:iCs/>
-        </w:rPr>
-      </w:pPr>
-      <w:r>
-        <w:rPr>
-          <w:i/>
-          <w:iCs/>
-        </w:rPr>
-        <w:t>Weekly Report</w:t>
-      </w:r>
-    </w:p>
-    <w:p>
-      <w:pPr>
-        <w:pStyle w:val="ListParagraph"/>
-        <w:numPr>
-          <w:ilvl w:val="1"/>
-          <w:numId w:val="2"/>
-        </w:numPr>
-        <w:rPr>
-          <w:i/>
-          <w:iCs/>
-        </w:rPr>
-      </w:pPr>
-      <w:r>
-        <w:rPr>
-          <w:i/>
-          <w:iCs/>
-        </w:rPr>
-        <w:t xml:space="preserve">Request registration </w:t>
-      </w:r>
-      <w:r>
-        <w:rPr>
-          <w:i/>
-          <w:iCs/>
-        </w:rPr>
-        <w:t xml:space="preserve">for </w:t>
-      </w:r>
-      <w:r>
-        <w:rPr>
-          <w:i/>
-          <w:iCs/>
-        </w:rPr>
-        <w:t>tutor or Student</w:t>
-      </w:r>
-    </w:p>
-    <w:p>
-      <w:pPr>
-        <w:pStyle w:val="ListParagraph"/>
-        <w:numPr>
-          <w:ilvl w:val="1"/>
-          <w:numId w:val="2"/>
-        </w:numPr>
-        <w:rPr>
-          <w:i/>
-          <w:iCs/>
-        </w:rPr>
-      </w:pPr>
-      <w:r>
-        <w:rPr>
-          <w:i/>
-          <w:iCs/>
-        </w:rPr>
-        <w:t xml:space="preserve">Access general sections </w:t>
-      </w:r>
-    </w:p>
-    <w:p>
-      <w:pPr>
-        <w:pStyle w:val="ListParagraph"/>
-        <w:numPr>
-          <w:ilvl w:val="1"/>
-          <w:numId w:val="2"/>
-        </w:numPr>
-        <w:rPr>
-          <w:i/>
-          <w:iCs/>
-        </w:rPr>
-      </w:pPr>
-      <w:r>
-        <w:rPr>
-          <w:i/>
-          <w:iCs/>
-        </w:rPr>
-        <w:t>View preview of courses</w:t>
-      </w:r>
-    </w:p>
-    <w:p>
-      <w:pPr>
-        <w:pStyle w:val="ListParagraph"/>
-        <w:numPr>
-          <w:ilvl w:val="1"/>
-          <w:numId w:val="2"/>
-        </w:numPr>
-        <w:rPr>
-          <w:i/>
-          <w:iCs/>
-        </w:rPr>
-      </w:pPr>
-      <w:r>
-        <w:rPr>
-          <w:i/>
-          <w:iCs/>
-        </w:rPr>
-        <w:t>Orientation/Help</w:t>
-      </w:r>
-    </w:p>
-    <w:p>
-      <w:pPr>
-        <w:pStyle w:val="ListParagraph"/>
-        <w:numPr>
-          <w:ilvl w:val="1"/>
-          <w:numId w:val="2"/>
-        </w:numPr>
-        <w:rPr>
-          <w:i/>
-          <w:iCs/>
-        </w:rPr>
-      </w:pPr>
-      <w:r>
-        <w:rPr>
-          <w:i/>
-          <w:iCs/>
-        </w:rPr>
-        <w:t>Access general chat for a course</w:t>
-      </w:r>
-    </w:p>
-    <w:p>
-      <w:pPr>
-        <w:pStyle w:val="ListParagraph"/>
-        <w:numPr>
-          <w:ilvl w:val="1"/>
-          <w:numId w:val="2"/>
-        </w:numPr>
-        <w:rPr>
-          <w:i/>
-          <w:iCs/>
-        </w:rPr>
-      </w:pPr>
-      <w:r>
-        <w:rPr>
-          <w:i/>
-          <w:iCs/>
-        </w:rPr>
-        <w:t xml:space="preserve">Setting meetings </w:t>
-      </w:r>
-    </w:p>
-    <w:p>
-      <w:pPr>
-        <w:pStyle w:val="ListParagraph"/>
-        <w:numPr>
-          <w:ilvl w:val="1"/>
-          <w:numId w:val="2"/>
-        </w:numPr>
-        <w:rPr>
-          <w:i/>
-          <w:iCs/>
-        </w:rPr>
-      </w:pPr>
-      <w:r>
-        <w:rPr>
-          <w:i/>
-          <w:iCs/>
-        </w:rPr>
-        <w:t>Rating tutors/ tutor evaluation</w:t>
-      </w:r>
-    </w:p>
-    <w:p>
-      <w:pPr>
-        <w:pStyle w:val="ListParagraph"/>
-        <w:numPr>
-          <w:ilvl w:val="1"/>
-          <w:numId w:val="2"/>
-        </w:numPr>
-        <w:rPr>
-          <w:i/>
-          <w:iCs/>
-        </w:rPr>
-      </w:pPr>
-      <w:r>
-        <w:rPr>
-          <w:i/>
-          <w:iCs/>
-        </w:rPr>
-        <w:t>Live chat between student &amp; tutor</w:t>
-      </w:r>
-    </w:p>
-    <w:p>
-      <w:pPr>
-        <w:pStyle w:val="ListParagraph"/>
-        <w:numPr>
-          <w:ilvl w:val="1"/>
-          <w:numId w:val="2"/>
-        </w:numPr>
-        <w:rPr>
-          <w:i/>
-          <w:iCs/>
-        </w:rPr>
-      </w:pPr>
-      <w:r>
-        <w:rPr>
-          <w:i/>
-          <w:iCs/>
-        </w:rPr>
-        <w:t>Accessing student portfolio</w:t>
-      </w:r>
-    </w:p>
-    <w:p>
-      <w:pPr>
-        <w:pStyle w:val="ListParagraph"/>
-        <w:numPr>
-          <w:ilvl w:val="1"/>
-          <w:numId w:val="2"/>
-        </w:numPr>
-        <w:rPr>
-          <w:i/>
-          <w:iCs/>
-        </w:rPr>
-      </w:pPr>
-      <w:r>
-        <w:rPr>
+        <w:ind w:left="709"/>
+        <w:rPr>
+          <w:i/>
+          <w:iCs/>
+        </w:rPr>
+      </w:pPr>
+      <w:r>
+        <w:rPr>
+          <w:i/>
+          <w:iCs/>
+          <w:noProof/>
+        </w:rPr>
+        <w:drawing>
+          <wp:inline distT="0" distB="0" distL="0" distR="0" wp14:anchorId="4EBD36E3" wp14:editId="5C364DD3">
+            <wp:extent cx="5943600" cy="2343785"/>
+            <wp:effectExtent l="0" t="0" r="0" b="5715"/>
+            <wp:docPr id="1" name="Picture 1"/>
+            <wp:cNvGraphicFramePr>
+              <a:graphicFrameLocks xmlns:a="http://schemas.openxmlformats.org/drawingml/2006/main" noChangeAspect="1"/>
+            </wp:cNvGraphicFramePr>
+            <a:graphic xmlns:a="http://schemas.openxmlformats.org/drawingml/2006/main">
+              <a:graphicData uri="http://schemas.openxmlformats.org/drawingml/2006/picture">
+                <pic:pic xmlns:pic="http://schemas.openxmlformats.org/drawingml/2006/picture">
+                  <pic:nvPicPr>
+                    <pic:cNvPr id="1" name=""/>
+                    <pic:cNvPicPr/>
+                  </pic:nvPicPr>
+                  <pic:blipFill>
+                    <a:blip r:embed="rId5"/>
+                    <a:stretch>
+                      <a:fillRect/>
+                    </a:stretch>
+                  </pic:blipFill>
+                  <pic:spPr>
+                    <a:xfrm>
+                      <a:off x="0" y="0"/>
+                      <a:ext cx="5943600" cy="2343785"/>
+                    </a:xfrm>
+                    <a:prstGeom prst="rect">
+                      <a:avLst/>
+                    </a:prstGeom>
+                  </pic:spPr>
+                </pic:pic>
+              </a:graphicData>
+            </a:graphic>
+          </wp:inline>
+        </w:drawing>
+      </w:r>
+    </w:p>
+    <w:p>
+      <w:pPr>
+        <w:pStyle w:val="ListParagraph"/>
+        <w:ind w:left="709"/>
+        <w:rPr>
+          <w:i/>
+          <w:iCs/>
+        </w:rPr>
+      </w:pPr>
+    </w:p>
+    <w:p>
+      <w:pPr>
+        <w:pStyle w:val="ListParagraph"/>
+        <w:rPr>
+          <w:i/>
+          <w:iCs/>
+        </w:rPr>
+      </w:pPr>
+    </w:p>
+    <w:p>
+      <w:pPr>
+        <w:pStyle w:val="ListParagraph"/>
+        <w:rPr>
+          <w:i/>
+          <w:iCs/>
+        </w:rPr>
+      </w:pPr>
+    </w:p>
+    <w:p>
+      <w:pPr>
+        <w:pStyle w:val="ListParagraph"/>
+        <w:rPr>
+          <w:i/>
+          <w:iCs/>
+        </w:rPr>
+      </w:pPr>
+    </w:p>
+    <w:p>
+      <w:pPr>
+        <w:pStyle w:val="ListParagraph"/>
+        <w:rPr>
+          <w:i/>
+          <w:iCs/>
+        </w:rPr>
+      </w:pPr>
+    </w:p>
+    <w:p>
+      <w:pPr>
+        <w:pStyle w:val="ListParagraph"/>
+        <w:rPr>
+          <w:i/>
+          <w:iCs/>
+        </w:rPr>
+      </w:pPr>
+    </w:p>
+    <w:p>
+      <w:pPr>
+        <w:pStyle w:val="ListParagraph"/>
+        <w:rPr>
+          <w:i/>
+          <w:iCs/>
+        </w:rPr>
+      </w:pPr>
+    </w:p>
+    <w:p>
+      <w:pPr>
+        <w:pStyle w:val="ListParagraph"/>
+        <w:jc w:val="center"/>
+        <w:rPr>
+          <w:b/>
+          <w:bCs/>
+          <w:i/>
+          <w:iCs/>
+        </w:rPr>
+      </w:pPr>
+      <w:r>
+        <w:rPr>
+          <w:b/>
+          <w:bCs/>
           <w:i/>
           <w:iCs/>
         </w:rPr>
         <w:lastRenderedPageBreak/>
-        <w:t>Whiteboard accessibility</w:t>
-      </w:r>
-    </w:p>
-    <w:p>
-      <w:pPr>
-        <w:pStyle w:val="ListParagraph"/>
-        <w:numPr>
-          <w:ilvl w:val="1"/>
-          <w:numId w:val="2"/>
-        </w:numPr>
-        <w:rPr>
-          <w:i/>
-          <w:iCs/>
-        </w:rPr>
-      </w:pPr>
-      <w:r>
-        <w:rPr>
-          <w:i/>
-          <w:iCs/>
-        </w:rPr>
-        <w:t>Uploading/Editing course content</w:t>
-      </w:r>
-    </w:p>
-    <w:p>
-      <w:pPr>
-        <w:pStyle w:val="ListParagraph"/>
-        <w:numPr>
-          <w:ilvl w:val="1"/>
-          <w:numId w:val="2"/>
-        </w:numPr>
-        <w:rPr>
-          <w:i/>
-          <w:iCs/>
-        </w:rPr>
-      </w:pPr>
-      <w:r>
-        <w:rPr>
-          <w:i/>
-          <w:iCs/>
-        </w:rPr>
-        <w:t>Grading tools</w:t>
-      </w:r>
-    </w:p>
-    <w:p>
-      <w:pPr>
-        <w:pStyle w:val="ListParagraph"/>
-        <w:numPr>
-          <w:ilvl w:val="1"/>
-          <w:numId w:val="2"/>
-        </w:numPr>
-        <w:rPr>
-          <w:i/>
-          <w:iCs/>
-        </w:rPr>
-      </w:pPr>
-      <w:r>
-        <w:rPr>
-          <w:i/>
-          <w:iCs/>
-        </w:rPr>
-        <w:t>Report problem</w:t>
-      </w:r>
-    </w:p>
-    <w:p>
-      <w:pPr>
-        <w:pStyle w:val="ListParagraph"/>
-        <w:numPr>
-          <w:ilvl w:val="1"/>
-          <w:numId w:val="2"/>
-        </w:numPr>
-        <w:rPr>
-          <w:i/>
-          <w:iCs/>
-        </w:rPr>
-      </w:pPr>
-      <w:r>
-        <w:rPr>
-          <w:i/>
-          <w:iCs/>
-        </w:rPr>
-        <w:t>Content Organization (Date)</w:t>
-      </w:r>
-    </w:p>
-    <w:p>
-      <w:pPr>
-        <w:pStyle w:val="ListParagraph"/>
-        <w:numPr>
-          <w:ilvl w:val="1"/>
-          <w:numId w:val="2"/>
-        </w:numPr>
-        <w:rPr>
-          <w:i/>
-          <w:iCs/>
-        </w:rPr>
-      </w:pPr>
-      <w:r>
-        <w:rPr>
-          <w:i/>
-          <w:iCs/>
-        </w:rPr>
-        <w:t>Search site content</w:t>
-      </w:r>
-    </w:p>
-    <w:p>
-      <w:pPr>
-        <w:pStyle w:val="ListParagraph"/>
-        <w:numPr>
-          <w:ilvl w:val="1"/>
-          <w:numId w:val="2"/>
-        </w:numPr>
-        <w:rPr>
-          <w:i/>
-          <w:iCs/>
-        </w:rPr>
-      </w:pPr>
-      <w:r>
-        <w:rPr>
-          <w:i/>
-          <w:iCs/>
-        </w:rPr>
-        <w:t>Notifying upcoming meetings</w:t>
-      </w:r>
-    </w:p>
-    <w:p>
-      <w:pPr>
-        <w:pStyle w:val="ListParagraph"/>
-        <w:ind w:left="1440"/>
-        <w:rPr>
-          <w:i/>
-          <w:iCs/>
-        </w:rPr>
+        <w:t>Students</w:t>
+      </w:r>
+      <w:r>
+        <w:rPr>
+          <w:b/>
+          <w:bCs/>
+          <w:i/>
+          <w:iCs/>
+        </w:rPr>
+        <w:t xml:space="preserve"> Features</w:t>
+      </w:r>
+    </w:p>
+    <w:p>
+      <w:pPr>
+        <w:pStyle w:val="ListParagraph"/>
+        <w:rPr>
+          <w:i/>
+          <w:iCs/>
+        </w:rPr>
+      </w:pPr>
+    </w:p>
+    <w:p>
+      <w:pPr>
+        <w:pStyle w:val="ListParagraph"/>
+        <w:rPr>
+          <w:i/>
+          <w:iCs/>
+        </w:rPr>
+      </w:pPr>
+      <w:r>
+        <w:rPr>
+          <w:i/>
+          <w:iCs/>
+        </w:rPr>
+        <w:t>-</w:t>
+      </w:r>
+      <w:r>
+        <w:rPr>
+          <w:b/>
+          <w:bCs/>
+          <w:i/>
+          <w:iCs/>
+        </w:rPr>
+        <w:t xml:space="preserve">Request for tutoring </w:t>
+      </w:r>
+      <w:r>
+        <w:rPr>
+          <w:b/>
+          <w:bCs/>
+          <w:i/>
+          <w:iCs/>
+        </w:rPr>
+        <w:t>lessons:</w:t>
+      </w:r>
+      <w:r>
+        <w:rPr>
+          <w:i/>
+          <w:iCs/>
+        </w:rPr>
+        <w:t xml:space="preserve"> </w:t>
+      </w:r>
+      <w:r>
+        <w:rPr>
+          <w:i/>
+          <w:iCs/>
+        </w:rPr>
+        <w:t>I</w:t>
+      </w:r>
+      <w:r>
+        <w:rPr>
+          <w:i/>
+          <w:iCs/>
+        </w:rPr>
+        <w:t xml:space="preserve">nvolves signing up for a course </w:t>
+      </w:r>
+      <w:r>
+        <w:rPr>
+          <w:i/>
+          <w:iCs/>
+        </w:rPr>
+        <w:t>with a tutor. This feature will allow users to enrol with a tutor of their choosing. Lessons will be one on one live lessons, covering material of a course, having exam prep lessons to better prepare the student/parent.</w:t>
+      </w:r>
+    </w:p>
+    <w:p>
+      <w:pPr>
+        <w:pStyle w:val="ListParagraph"/>
+        <w:rPr>
+          <w:i/>
+          <w:iCs/>
+        </w:rPr>
+      </w:pPr>
+    </w:p>
+    <w:p>
+      <w:pPr>
+        <w:pStyle w:val="ListParagraph"/>
+        <w:rPr>
+          <w:i/>
+          <w:iCs/>
+        </w:rPr>
+      </w:pPr>
+      <w:r>
+        <w:rPr>
+          <w:b/>
+          <w:bCs/>
+          <w:i/>
+          <w:iCs/>
+        </w:rPr>
+        <w:t xml:space="preserve">-Sign in as Student: </w:t>
+      </w:r>
+      <w:r>
+        <w:rPr>
+          <w:i/>
+          <w:iCs/>
+        </w:rPr>
+        <w:t>Common functionality</w:t>
+      </w:r>
+      <w:r>
+        <w:rPr>
+          <w:i/>
+          <w:iCs/>
+        </w:rPr>
+        <w:t xml:space="preserve">, allowing user to sign in as a student/parent after signing up as one. </w:t>
+      </w:r>
+      <w:r>
+        <w:rPr>
+          <w:i/>
+          <w:iCs/>
+        </w:rPr>
+        <w:t>I</w:t>
+      </w:r>
+      <w:r>
+        <w:rPr>
+          <w:i/>
+          <w:iCs/>
+        </w:rPr>
+        <w:t>t allows user to get certain functionalities to what would be useful for them, providing a more specific service to their needs.</w:t>
+      </w:r>
+    </w:p>
+    <w:p>
+      <w:pPr>
+        <w:pStyle w:val="ListParagraph"/>
+        <w:rPr>
+          <w:i/>
+          <w:iCs/>
+        </w:rPr>
+      </w:pPr>
+    </w:p>
+    <w:p>
+      <w:pPr>
+        <w:pStyle w:val="ListParagraph"/>
+        <w:rPr>
+          <w:i/>
+          <w:iCs/>
+        </w:rPr>
+      </w:pPr>
+      <w:r>
+        <w:rPr>
+          <w:i/>
+          <w:iCs/>
+        </w:rPr>
+        <w:t>-</w:t>
+      </w:r>
+      <w:r>
+        <w:rPr>
+          <w:b/>
+          <w:bCs/>
+          <w:i/>
+          <w:iCs/>
+        </w:rPr>
+        <w:t xml:space="preserve">Connects to shared board: </w:t>
+      </w:r>
+      <w:r>
+        <w:rPr>
+          <w:i/>
+          <w:iCs/>
+        </w:rPr>
+        <w:t xml:space="preserve">Providing access to students to their registered lesson boards, where the course content, recorded lectures, tests and any document shared will be provided on. Benefit is improved organization of course content. </w:t>
+      </w:r>
+    </w:p>
+    <w:p>
+      <w:pPr>
+        <w:pStyle w:val="ListParagraph"/>
+        <w:rPr>
+          <w:i/>
+          <w:iCs/>
+        </w:rPr>
+      </w:pPr>
+    </w:p>
+    <w:p>
+      <w:pPr>
+        <w:pStyle w:val="ListParagraph"/>
+        <w:rPr>
+          <w:i/>
+          <w:iCs/>
+        </w:rPr>
+      </w:pPr>
+      <w:r>
+        <w:rPr>
+          <w:i/>
+          <w:iCs/>
+        </w:rPr>
+        <w:t>-</w:t>
+      </w:r>
+      <w:r>
+        <w:rPr>
+          <w:b/>
+          <w:bCs/>
+          <w:i/>
+          <w:iCs/>
+        </w:rPr>
+        <w:t xml:space="preserve">Chat with Instructors: </w:t>
+      </w:r>
+      <w:r>
+        <w:rPr>
+          <w:i/>
+          <w:iCs/>
+        </w:rPr>
+        <w:t xml:space="preserve">Provides access to tutors and students to connect, to address any concerns, updating the instructor on </w:t>
+      </w:r>
+      <w:r>
+        <w:rPr>
+          <w:i/>
+          <w:iCs/>
+        </w:rPr>
+        <w:t>any future topic needed to be address</w:t>
+      </w:r>
+      <w:r>
+        <w:rPr>
+          <w:i/>
+          <w:iCs/>
+        </w:rPr>
+        <w:t xml:space="preserve">, </w:t>
+      </w:r>
+      <w:r>
+        <w:rPr>
+          <w:i/>
+          <w:iCs/>
+        </w:rPr>
+        <w:t xml:space="preserve">asking questions regarding lessons or homework. </w:t>
+      </w:r>
+    </w:p>
+    <w:p>
+      <w:pPr>
+        <w:pStyle w:val="ListParagraph"/>
+        <w:rPr>
+          <w:i/>
+          <w:iCs/>
+        </w:rPr>
+      </w:pPr>
+    </w:p>
+    <w:p>
+      <w:pPr>
+        <w:pStyle w:val="ListParagraph"/>
+        <w:rPr>
+          <w:i/>
+          <w:iCs/>
+        </w:rPr>
+      </w:pPr>
+      <w:r>
+        <w:rPr>
+          <w:i/>
+          <w:iCs/>
+        </w:rPr>
+        <w:t>-</w:t>
+      </w:r>
+      <w:r>
+        <w:rPr>
+          <w:b/>
+          <w:bCs/>
+          <w:i/>
+          <w:iCs/>
+        </w:rPr>
+        <w:t>Calendar View:</w:t>
+      </w:r>
+      <w:r>
+        <w:rPr>
+          <w:i/>
+          <w:iCs/>
+        </w:rPr>
+        <w:t xml:space="preserve"> This feature allows for students to view their tutors availabilities and request for a session during a certain day of the week. </w:t>
+      </w:r>
+    </w:p>
+    <w:p>
+      <w:pPr>
+        <w:pStyle w:val="ListParagraph"/>
+        <w:rPr>
+          <w:i/>
+          <w:iCs/>
+        </w:rPr>
+      </w:pPr>
+    </w:p>
+    <w:p>
+      <w:pPr>
+        <w:pStyle w:val="ListParagraph"/>
+        <w:rPr>
+          <w:i/>
+          <w:iCs/>
+        </w:rPr>
+      </w:pPr>
+      <w:r>
+        <w:rPr>
+          <w:i/>
+          <w:iCs/>
+        </w:rPr>
+        <w:t>-</w:t>
+      </w:r>
+      <w:r>
+        <w:rPr>
+          <w:b/>
+          <w:bCs/>
+          <w:i/>
+          <w:iCs/>
+        </w:rPr>
+        <w:t xml:space="preserve">Parental update for minors/Parental Mode: </w:t>
+      </w:r>
+      <w:r>
+        <w:rPr>
+          <w:i/>
+          <w:iCs/>
+        </w:rPr>
+        <w:t xml:space="preserve">This feature allows for </w:t>
+      </w:r>
+      <w:r>
+        <w:rPr>
+          <w:i/>
+          <w:iCs/>
+        </w:rPr>
+        <w:t xml:space="preserve">students who are determined to be minor to have their parents updated on their progress. </w:t>
+      </w:r>
+    </w:p>
+    <w:p>
+      <w:pPr>
+        <w:pStyle w:val="ListParagraph"/>
+        <w:rPr>
+          <w:i/>
+          <w:iCs/>
+        </w:rPr>
+      </w:pPr>
+    </w:p>
+    <w:p>
+      <w:pPr>
+        <w:pStyle w:val="ListParagraph"/>
+        <w:rPr>
+          <w:i/>
+          <w:iCs/>
+        </w:rPr>
+      </w:pPr>
+      <w:r>
+        <w:rPr>
+          <w:i/>
+          <w:iCs/>
+        </w:rPr>
+        <w:t>-</w:t>
+      </w:r>
+      <w:r>
+        <w:rPr>
+          <w:b/>
+          <w:bCs/>
+          <w:i/>
+          <w:iCs/>
+        </w:rPr>
+        <w:t>Search for courses:</w:t>
+      </w:r>
+      <w:r>
+        <w:rPr>
+          <w:i/>
+          <w:iCs/>
+        </w:rPr>
+        <w:t xml:space="preserve"> This functionality allows for specific searches for courses they would like to view and possibly register for.</w:t>
+      </w:r>
+    </w:p>
+    <w:p>
+      <w:pPr>
+        <w:pStyle w:val="ListParagraph"/>
+        <w:rPr>
+          <w:i/>
+          <w:iCs/>
+        </w:rPr>
+      </w:pPr>
+    </w:p>
+    <w:p>
+      <w:pPr>
+        <w:pStyle w:val="ListParagraph"/>
+        <w:rPr>
+          <w:i/>
+          <w:iCs/>
+        </w:rPr>
+      </w:pPr>
+      <w:r>
+        <w:rPr>
+          <w:i/>
+          <w:iCs/>
+        </w:rPr>
+        <w:t>-</w:t>
+      </w:r>
+      <w:r>
+        <w:rPr>
+          <w:b/>
+          <w:bCs/>
+          <w:i/>
+          <w:iCs/>
+        </w:rPr>
+        <w:t>Uploaded files:</w:t>
+      </w:r>
+      <w:r>
+        <w:rPr>
+          <w:i/>
+          <w:iCs/>
+        </w:rPr>
+        <w:t xml:space="preserve"> Allows for student to upload their assignments or homework’s.</w:t>
+      </w:r>
+    </w:p>
+    <w:p>
+      <w:pPr>
+        <w:pStyle w:val="ListParagraph"/>
+        <w:rPr>
+          <w:i/>
+          <w:iCs/>
+        </w:rPr>
+      </w:pPr>
+    </w:p>
+    <w:p>
+      <w:pPr>
+        <w:pStyle w:val="ListParagraph"/>
+        <w:rPr>
+          <w:i/>
+          <w:iCs/>
+        </w:rPr>
+      </w:pPr>
+      <w:r>
+        <w:rPr>
+          <w:i/>
+          <w:iCs/>
+        </w:rPr>
+        <w:t>-</w:t>
+      </w:r>
+      <w:r>
+        <w:rPr>
+          <w:b/>
+          <w:bCs/>
+          <w:i/>
+          <w:iCs/>
+        </w:rPr>
+        <w:t>Download files:</w:t>
+      </w:r>
+      <w:r>
+        <w:rPr>
+          <w:i/>
+          <w:iCs/>
+        </w:rPr>
+        <w:t xml:space="preserve"> Allows for students to download any course content.</w:t>
+      </w:r>
+    </w:p>
+    <w:p>
+      <w:pPr>
+        <w:pStyle w:val="ListParagraph"/>
+        <w:rPr>
+          <w:i/>
+          <w:iCs/>
+        </w:rPr>
+      </w:pPr>
+    </w:p>
+    <w:p>
+      <w:pPr>
+        <w:pStyle w:val="ListParagraph"/>
+        <w:rPr>
+          <w:i/>
+          <w:iCs/>
+        </w:rPr>
+      </w:pPr>
+      <w:r>
+        <w:rPr>
+          <w:i/>
+          <w:iCs/>
+        </w:rPr>
+        <w:t>-</w:t>
+      </w:r>
+      <w:r>
+        <w:rPr>
+          <w:b/>
+          <w:bCs/>
+          <w:i/>
+          <w:iCs/>
+        </w:rPr>
+        <w:t>Tutor evaluation</w:t>
+      </w:r>
+      <w:r>
+        <w:rPr>
+          <w:i/>
+          <w:iCs/>
+        </w:rPr>
+        <w:t>: Asked to be filled by the student, to rate the professor on the site.</w:t>
+      </w:r>
+    </w:p>
+    <w:p>
+      <w:pPr>
+        <w:pStyle w:val="ListParagraph"/>
+        <w:rPr>
+          <w:i/>
+          <w:iCs/>
+        </w:rPr>
+      </w:pPr>
+    </w:p>
+    <w:p>
+      <w:pPr>
+        <w:pStyle w:val="ListParagraph"/>
+        <w:rPr>
+          <w:i/>
+          <w:iCs/>
+        </w:rPr>
+      </w:pPr>
+      <w:r>
+        <w:rPr>
+          <w:i/>
+          <w:iCs/>
+        </w:rPr>
+        <w:t>-</w:t>
+      </w:r>
+      <w:r>
+        <w:rPr>
+          <w:b/>
+          <w:bCs/>
+          <w:i/>
+          <w:iCs/>
+        </w:rPr>
+        <w:t>Notifications:</w:t>
+      </w:r>
+      <w:r>
+        <w:rPr>
+          <w:i/>
+          <w:iCs/>
+        </w:rPr>
+        <w:t xml:space="preserve"> Via email to notify the student of their upcoming meeting and time with their tutor.</w:t>
+      </w:r>
+    </w:p>
+    <w:p>
+      <w:pPr>
+        <w:pStyle w:val="ListParagraph"/>
+        <w:rPr>
+          <w:i/>
+          <w:iCs/>
+        </w:rPr>
+      </w:pPr>
+    </w:p>
+    <w:p>
+      <w:pPr>
+        <w:pStyle w:val="ListParagraph"/>
+        <w:rPr>
+          <w:i/>
+          <w:iCs/>
+        </w:rPr>
+      </w:pPr>
+      <w:r>
+        <w:rPr>
+          <w:i/>
+          <w:iCs/>
+        </w:rPr>
+        <w:t>-</w:t>
+      </w:r>
+      <w:r>
+        <w:rPr>
+          <w:b/>
+          <w:bCs/>
+          <w:i/>
+          <w:iCs/>
+        </w:rPr>
+        <w:t>Membership:</w:t>
+      </w:r>
+      <w:r>
+        <w:rPr>
+          <w:i/>
+          <w:iCs/>
+        </w:rPr>
+        <w:t xml:space="preserve"> </w:t>
+      </w:r>
+      <w:r>
+        <w:rPr>
+          <w:i/>
+          <w:iCs/>
+        </w:rPr>
+        <w:t xml:space="preserve">Allows for different options for students. For the basic plan we will give access to student for 5 hours a week. For the premium plan we will provide 10 hours a week, for those who need more coverage and aid for their desired course. </w:t>
+      </w:r>
+      <w:r>
+        <w:rPr>
+          <w:i/>
+          <w:iCs/>
+        </w:rPr>
+        <w:t xml:space="preserve">Finally, on demand plan is for those who would like to pay per </w:t>
+      </w:r>
+      <w:r>
+        <w:rPr>
+          <w:i/>
+          <w:iCs/>
+        </w:rPr>
+        <w:t>hour or specific question they want to clear up with one of our tutors.</w:t>
+      </w:r>
+    </w:p>
+    <w:p>
+      <w:pPr>
+        <w:pStyle w:val="ListParagraph"/>
+        <w:rPr>
+          <w:i/>
+          <w:iCs/>
+        </w:rPr>
+      </w:pPr>
+    </w:p>
+    <w:p>
+      <w:pPr>
+        <w:pStyle w:val="ListParagraph"/>
+        <w:rPr>
+          <w:i/>
+          <w:iCs/>
+        </w:rPr>
+      </w:pPr>
+      <w:r>
+        <w:rPr>
+          <w:b/>
+          <w:bCs/>
+          <w:i/>
+          <w:iCs/>
+        </w:rPr>
+        <w:t>-</w:t>
+      </w:r>
+      <w:r>
+        <w:rPr>
+          <w:b/>
+          <w:bCs/>
+          <w:i/>
+          <w:iCs/>
+        </w:rPr>
+        <w:t xml:space="preserve">Report problem: </w:t>
+      </w:r>
+      <w:r>
+        <w:rPr>
+          <w:i/>
+          <w:iCs/>
+        </w:rPr>
+        <w:t>If the student finds that there is an issue with their instructor that require admin to come in to settle a dispute or for disciplinary action, they will have the option to report.</w:t>
+      </w:r>
+    </w:p>
+    <w:p>
+      <w:pPr>
+        <w:pStyle w:val="ListParagraph"/>
+        <w:rPr>
+          <w:i/>
+          <w:iCs/>
+        </w:rPr>
+      </w:pPr>
+    </w:p>
+    <w:p>
+      <w:pPr>
+        <w:pStyle w:val="ListParagraph"/>
+        <w:rPr>
+          <w:i/>
+          <w:iCs/>
+        </w:rPr>
+      </w:pPr>
+      <w:r>
+        <w:rPr>
+          <w:b/>
+          <w:bCs/>
+          <w:i/>
+          <w:iCs/>
+        </w:rPr>
+        <w:lastRenderedPageBreak/>
+        <w:t>-</w:t>
+      </w:r>
+      <w:r>
+        <w:rPr>
+          <w:b/>
+          <w:bCs/>
+          <w:i/>
+          <w:iCs/>
+        </w:rPr>
+        <w:t xml:space="preserve">Student performance measurement: </w:t>
+      </w:r>
+      <w:r>
+        <w:rPr>
+          <w:i/>
+          <w:iCs/>
+        </w:rPr>
+        <w:t>Allows student to track their progress and see where they are having difficulties and possibly require more help in. This can be done in terms of grades.</w:t>
+      </w:r>
+    </w:p>
+    <w:p>
+      <w:pPr>
+        <w:pStyle w:val="ListParagraph"/>
+        <w:rPr>
+          <w:i/>
+          <w:iCs/>
+        </w:rPr>
+      </w:pPr>
+    </w:p>
+    <w:p>
+      <w:pPr>
+        <w:pStyle w:val="ListParagraph"/>
+        <w:rPr>
+          <w:i/>
+          <w:iCs/>
+        </w:rPr>
+      </w:pPr>
+      <w:r>
+        <w:rPr>
+          <w:b/>
+          <w:bCs/>
+          <w:i/>
+          <w:iCs/>
+        </w:rPr>
+        <w:t>-</w:t>
+      </w:r>
+      <w:r>
+        <w:rPr>
+          <w:b/>
+          <w:bCs/>
+          <w:i/>
+          <w:iCs/>
+        </w:rPr>
+        <w:t>Access to whiteboard</w:t>
+      </w:r>
+      <w:r>
+        <w:rPr>
+          <w:i/>
+          <w:iCs/>
+        </w:rPr>
+        <w:t>: Allows for students to use a whiteboard digitally to write out their question, practice or solve a given question, and finally even ask the tutor about a certain problem.</w:t>
+      </w:r>
+    </w:p>
+    <w:p>
+      <w:pPr>
+        <w:pStyle w:val="ListParagraph"/>
+        <w:rPr>
+          <w:i/>
+          <w:iCs/>
+        </w:rPr>
+      </w:pPr>
+    </w:p>
+    <w:p>
+      <w:pPr>
+        <w:pStyle w:val="ListParagraph"/>
+        <w:rPr>
+          <w:i/>
+          <w:iCs/>
+        </w:rPr>
+      </w:pPr>
+      <w:r>
+        <w:rPr>
+          <w:b/>
+          <w:bCs/>
+          <w:i/>
+          <w:iCs/>
+        </w:rPr>
+        <w:t>-</w:t>
+      </w:r>
+      <w:r>
+        <w:rPr>
+          <w:b/>
+          <w:bCs/>
+          <w:i/>
+          <w:iCs/>
+        </w:rPr>
+        <w:t xml:space="preserve">Access to general sections: </w:t>
+      </w:r>
+      <w:r>
+        <w:rPr>
+          <w:i/>
+          <w:iCs/>
+        </w:rPr>
+        <w:t xml:space="preserve">This feature gives users access to the general </w:t>
+      </w:r>
+      <w:r>
+        <w:rPr>
+          <w:i/>
+          <w:iCs/>
+        </w:rPr>
+        <w:t>section of the page that encompasses home page, support page, info page, and course page.</w:t>
+      </w:r>
+    </w:p>
+    <w:p>
+      <w:pPr>
+        <w:pStyle w:val="ListParagraph"/>
+        <w:rPr>
+          <w:i/>
+          <w:iCs/>
+        </w:rPr>
+      </w:pPr>
+    </w:p>
+    <w:p>
+      <w:pPr>
+        <w:pStyle w:val="ListParagraph"/>
+        <w:rPr>
+          <w:i/>
+          <w:iCs/>
+        </w:rPr>
+      </w:pPr>
+      <w:r>
+        <w:rPr>
+          <w:b/>
+          <w:bCs/>
+          <w:i/>
+          <w:iCs/>
+        </w:rPr>
+        <w:t>-</w:t>
+      </w:r>
+      <w:r>
+        <w:rPr>
+          <w:b/>
+          <w:bCs/>
+          <w:i/>
+          <w:iCs/>
+        </w:rPr>
+        <w:t>Access to lessons purchased:</w:t>
+      </w:r>
+      <w:r>
+        <w:rPr>
+          <w:i/>
+          <w:iCs/>
+        </w:rPr>
+        <w:t xml:space="preserve"> Students having access to the course they purchased</w:t>
+      </w:r>
+      <w:r>
+        <w:rPr>
+          <w:i/>
+          <w:iCs/>
+        </w:rPr>
+        <w:t>.</w:t>
+      </w:r>
+    </w:p>
+    <w:p>
+      <w:pPr>
+        <w:pStyle w:val="ListParagraph"/>
+        <w:rPr>
+          <w:i/>
+          <w:iCs/>
+        </w:rPr>
+      </w:pPr>
+    </w:p>
+    <w:p>
+      <w:pPr>
+        <w:pStyle w:val="ListParagraph"/>
       </w:pPr>
     </w:p>
     <w:p>
@@ -1002,15 +1324,617 @@
           <w:i/>
           <w:iCs/>
         </w:rPr>
-        <w:t>Project value</w:t>
-      </w:r>
-      <w:r>
-        <w:rPr>
-          <w:i/>
-          <w:iCs/>
-        </w:rPr>
-        <w:t>:</w:t>
-      </w:r>
+        <w:t>Project value:</w:t>
+      </w:r>
+      <w:r>
+        <w:rPr>
+          <w:i/>
+          <w:iCs/>
+        </w:rPr>
+        <w:t xml:space="preserve"> </w:t>
+      </w:r>
+    </w:p>
+    <w:p>
+      <w:pPr>
+        <w:pStyle w:val="ListParagraph"/>
+        <w:rPr>
+          <w:i/>
+          <w:iCs/>
+        </w:rPr>
+      </w:pPr>
+    </w:p>
+    <w:p>
+      <w:pPr>
+        <w:pStyle w:val="ListParagraph"/>
+        <w:ind w:firstLine="720"/>
+        <w:rPr>
+          <w:i/>
+          <w:iCs/>
+        </w:rPr>
+      </w:pPr>
+      <w:r>
+        <w:rPr>
+          <w:i/>
+          <w:iCs/>
+        </w:rPr>
+        <w:t xml:space="preserve">Our site offers common student functionalities among the sites we compared previously, as well as unique features that make our site a competitive and more student-centred choice.  </w:t>
+      </w:r>
+    </w:p>
+    <w:p>
+      <w:pPr>
+        <w:pStyle w:val="ListParagraph"/>
+        <w:rPr>
+          <w:i/>
+          <w:iCs/>
+        </w:rPr>
+      </w:pPr>
+    </w:p>
+    <w:p>
+      <w:pPr>
+        <w:pStyle w:val="ListParagraph"/>
+        <w:ind w:firstLine="720"/>
+        <w:rPr>
+          <w:i/>
+          <w:iCs/>
+        </w:rPr>
+      </w:pPr>
+      <w:r>
+        <w:rPr>
+          <w:i/>
+          <w:iCs/>
+        </w:rPr>
+        <w:t>T</w:t>
+      </w:r>
+      <w:r>
+        <w:rPr>
+          <w:i/>
+          <w:iCs/>
+        </w:rPr>
+        <w:t xml:space="preserve">o begin the common functionalities, </w:t>
+      </w:r>
+      <w:r>
+        <w:rPr>
+          <w:i/>
+          <w:iCs/>
+        </w:rPr>
+        <w:t>our site offers</w:t>
+      </w:r>
+      <w:r>
+        <w:rPr>
+          <w:i/>
+          <w:iCs/>
+        </w:rPr>
+        <w:t xml:space="preserve"> </w:t>
+      </w:r>
+      <w:r>
+        <w:rPr>
+          <w:b/>
+          <w:bCs/>
+          <w:i/>
+          <w:iCs/>
+        </w:rPr>
+        <w:t>one on one tutoring request</w:t>
+      </w:r>
+      <w:r>
+        <w:rPr>
+          <w:i/>
+          <w:iCs/>
+        </w:rPr>
+        <w:t xml:space="preserve"> that were </w:t>
+      </w:r>
+      <w:r>
+        <w:rPr>
+          <w:i/>
+          <w:iCs/>
+        </w:rPr>
+        <w:t xml:space="preserve">also </w:t>
+      </w:r>
+      <w:r>
+        <w:rPr>
+          <w:i/>
+          <w:iCs/>
+        </w:rPr>
+        <w:t xml:space="preserve">found in both TutorMe and SchoolSuccess but not in Wizeprep. </w:t>
+      </w:r>
+      <w:r>
+        <w:rPr>
+          <w:b/>
+          <w:bCs/>
+          <w:i/>
+          <w:iCs/>
+        </w:rPr>
+        <w:t>Signing in as a student</w:t>
+      </w:r>
+      <w:r>
+        <w:rPr>
+          <w:i/>
+          <w:iCs/>
+        </w:rPr>
+        <w:t xml:space="preserve">, was offered </w:t>
+      </w:r>
+      <w:r>
+        <w:rPr>
+          <w:i/>
+          <w:iCs/>
+        </w:rPr>
+        <w:t xml:space="preserve">by our site </w:t>
+      </w:r>
+      <w:r>
+        <w:rPr>
+          <w:i/>
+          <w:iCs/>
+        </w:rPr>
+        <w:t xml:space="preserve">and </w:t>
+      </w:r>
+      <w:r>
+        <w:rPr>
+          <w:i/>
+          <w:iCs/>
+        </w:rPr>
+        <w:t xml:space="preserve">among all sites as it is a common criterion. </w:t>
+      </w:r>
+      <w:r>
+        <w:rPr>
+          <w:b/>
+          <w:bCs/>
+          <w:i/>
+          <w:iCs/>
+        </w:rPr>
+        <w:t>Live exam preparation</w:t>
+      </w:r>
+      <w:r>
+        <w:rPr>
+          <w:i/>
+          <w:iCs/>
+        </w:rPr>
+        <w:t xml:space="preserve"> was offered with Wizeprep</w:t>
+      </w:r>
+      <w:r>
+        <w:rPr>
+          <w:i/>
+          <w:iCs/>
+        </w:rPr>
+        <w:t xml:space="preserve"> out of all other sites,</w:t>
+      </w:r>
+      <w:r>
+        <w:rPr>
+          <w:i/>
+          <w:iCs/>
+        </w:rPr>
+        <w:t xml:space="preserve"> however for us it was included as a part of our lessons. </w:t>
+      </w:r>
+      <w:r>
+        <w:rPr>
+          <w:b/>
+          <w:bCs/>
+          <w:i/>
+          <w:iCs/>
+        </w:rPr>
+        <w:t xml:space="preserve">Live one on one tutoring </w:t>
+      </w:r>
+      <w:r>
+        <w:rPr>
+          <w:i/>
+          <w:iCs/>
+        </w:rPr>
+        <w:t>was made available with SchoolSuccess and TutorMe but not Wizeprep, but our site, live lessons is the core of getting students to learn and understand and be</w:t>
+      </w:r>
+      <w:r>
+        <w:rPr>
+          <w:i/>
+          <w:iCs/>
+        </w:rPr>
+        <w:t>ing</w:t>
+      </w:r>
+      <w:r>
+        <w:rPr>
+          <w:i/>
+          <w:iCs/>
+        </w:rPr>
+        <w:t xml:space="preserve"> more engaged. </w:t>
+      </w:r>
+      <w:r>
+        <w:rPr>
+          <w:b/>
+          <w:bCs/>
+          <w:i/>
+          <w:iCs/>
+        </w:rPr>
+        <w:t>Recorded lessons</w:t>
+      </w:r>
+      <w:r>
+        <w:rPr>
+          <w:i/>
+          <w:iCs/>
+        </w:rPr>
+        <w:t xml:space="preserve"> are provided by our site and by all sites. </w:t>
+      </w:r>
+      <w:r>
+        <w:rPr>
+          <w:b/>
+          <w:bCs/>
+          <w:i/>
+          <w:iCs/>
+        </w:rPr>
+        <w:t>Providing written notes</w:t>
+      </w:r>
+      <w:r>
+        <w:rPr>
+          <w:i/>
+          <w:iCs/>
+        </w:rPr>
+        <w:t xml:space="preserve"> are offered by our site</w:t>
+      </w:r>
+      <w:r>
+        <w:rPr>
+          <w:i/>
+          <w:iCs/>
+        </w:rPr>
+        <w:t>, Wiz</w:t>
+      </w:r>
+      <w:r>
+        <w:rPr>
+          <w:i/>
+          <w:iCs/>
+        </w:rPr>
+        <w:t>e</w:t>
+      </w:r>
+      <w:r>
+        <w:rPr>
+          <w:i/>
+          <w:iCs/>
+        </w:rPr>
+        <w:t xml:space="preserve">prep and SchoolSuccess. </w:t>
+      </w:r>
+      <w:r>
+        <w:rPr>
+          <w:b/>
+          <w:bCs/>
+          <w:i/>
+          <w:iCs/>
+        </w:rPr>
+        <w:t>Chat access to instructor</w:t>
+      </w:r>
+      <w:r>
+        <w:rPr>
+          <w:i/>
+          <w:iCs/>
+        </w:rPr>
+        <w:t xml:space="preserve"> is provided by our site as well as TutorMe, but not the other two sites. </w:t>
+      </w:r>
+      <w:r>
+        <w:rPr>
+          <w:b/>
+          <w:bCs/>
+          <w:i/>
+          <w:iCs/>
+        </w:rPr>
+        <w:t xml:space="preserve">Whiteboard </w:t>
+      </w:r>
+      <w:r>
+        <w:rPr>
+          <w:i/>
+          <w:iCs/>
+        </w:rPr>
+        <w:t>was a common feature found in our site as well as TutorMe and SchoolSuccess</w:t>
+      </w:r>
+      <w:r>
+        <w:rPr>
+          <w:i/>
+          <w:iCs/>
+        </w:rPr>
+        <w:t xml:space="preserve"> but not Wizeprep</w:t>
+      </w:r>
+      <w:r>
+        <w:rPr>
+          <w:i/>
+          <w:iCs/>
+        </w:rPr>
+        <w:t xml:space="preserve">. </w:t>
+      </w:r>
+      <w:r>
+        <w:rPr>
+          <w:b/>
+          <w:bCs/>
+          <w:i/>
+          <w:iCs/>
+        </w:rPr>
+        <w:t>Upload files</w:t>
+      </w:r>
+      <w:r>
+        <w:rPr>
+          <w:i/>
+          <w:iCs/>
+        </w:rPr>
+        <w:t xml:space="preserve"> was found to be common with our site as well as TutorMe and SchoolSuccess but not Wizeprep. </w:t>
+      </w:r>
+      <w:r>
+        <w:rPr>
+          <w:b/>
+          <w:bCs/>
+          <w:i/>
+          <w:iCs/>
+        </w:rPr>
+        <w:t>Downloading files</w:t>
+      </w:r>
+      <w:r>
+        <w:rPr>
+          <w:i/>
+          <w:iCs/>
+        </w:rPr>
+        <w:t xml:space="preserve">, </w:t>
+      </w:r>
+      <w:r>
+        <w:rPr>
+          <w:b/>
+          <w:bCs/>
+          <w:i/>
+          <w:iCs/>
+        </w:rPr>
+        <w:t>tutor evaluation</w:t>
+      </w:r>
+      <w:r>
+        <w:rPr>
+          <w:i/>
+          <w:iCs/>
+        </w:rPr>
+        <w:t xml:space="preserve">, </w:t>
+      </w:r>
+      <w:r>
+        <w:rPr>
+          <w:b/>
+          <w:bCs/>
+          <w:i/>
+          <w:iCs/>
+        </w:rPr>
+        <w:t>access to lessons purchased</w:t>
+      </w:r>
+      <w:r>
+        <w:rPr>
+          <w:i/>
+          <w:iCs/>
+        </w:rPr>
+        <w:t xml:space="preserve">, </w:t>
+      </w:r>
+      <w:r>
+        <w:rPr>
+          <w:b/>
+          <w:bCs/>
+          <w:i/>
+          <w:iCs/>
+        </w:rPr>
+        <w:t>notification</w:t>
+      </w:r>
+      <w:r>
+        <w:rPr>
+          <w:i/>
+          <w:iCs/>
+        </w:rPr>
+        <w:t xml:space="preserve"> was common among our site as well as all the other sites. These features make our site on par if not offer more as certain website don’t have some of the features while they may have others. Our site aims to encompass all the necessary tools needed for success.</w:t>
+      </w:r>
+    </w:p>
+    <w:p>
+      <w:pPr>
+        <w:pStyle w:val="ListParagraph"/>
+        <w:rPr>
+          <w:i/>
+          <w:iCs/>
+        </w:rPr>
+      </w:pPr>
+    </w:p>
+    <w:p>
+      <w:pPr>
+        <w:pStyle w:val="ListParagraph"/>
+        <w:ind w:firstLine="720"/>
+        <w:rPr>
+          <w:i/>
+          <w:iCs/>
+        </w:rPr>
+      </w:pPr>
+      <w:r>
+        <w:rPr>
+          <w:i/>
+          <w:iCs/>
+        </w:rPr>
+        <w:t>Our site offers unique functionalities as well</w:t>
+      </w:r>
+      <w:r>
+        <w:rPr>
+          <w:i/>
+          <w:iCs/>
+        </w:rPr>
+        <w:t xml:space="preserve">, </w:t>
+      </w:r>
+      <w:r>
+        <w:rPr>
+          <w:i/>
+          <w:iCs/>
+        </w:rPr>
+        <w:t xml:space="preserve">which includes </w:t>
+      </w:r>
+      <w:r>
+        <w:rPr>
+          <w:b/>
+          <w:bCs/>
+          <w:i/>
+          <w:iCs/>
+        </w:rPr>
+        <w:t>Calendars</w:t>
+      </w:r>
+      <w:r>
+        <w:rPr>
+          <w:i/>
+          <w:iCs/>
+        </w:rPr>
+        <w:t xml:space="preserve"> to have the student be able to </w:t>
+      </w:r>
+      <w:r>
+        <w:rPr>
+          <w:i/>
+          <w:iCs/>
+        </w:rPr>
+        <w:t>book a meeting by viewing the tutor availabilities. As well as serves as a visual reminder.</w:t>
+      </w:r>
+      <w:r>
+        <w:rPr>
+          <w:i/>
+          <w:iCs/>
+        </w:rPr>
+        <w:t xml:space="preserve"> This provides great benefit as it allows for easy transition of booking, as well as having the option of having a flexible schedule to your needs. </w:t>
+      </w:r>
+      <w:r>
+        <w:rPr>
+          <w:b/>
+          <w:bCs/>
+          <w:i/>
+          <w:iCs/>
+        </w:rPr>
+        <w:t>Membership</w:t>
+      </w:r>
+      <w:r>
+        <w:rPr>
+          <w:i/>
+          <w:iCs/>
+        </w:rPr>
+        <w:t xml:space="preserve"> which provided the student of having the choice to pick a price plan that best fits their needs, offering variety of services encompassing all possible students. </w:t>
+      </w:r>
+      <w:r>
+        <w:rPr>
+          <w:b/>
+          <w:bCs/>
+          <w:i/>
+          <w:iCs/>
+        </w:rPr>
+        <w:t>Report problem</w:t>
+      </w:r>
+      <w:r>
+        <w:rPr>
+          <w:i/>
+          <w:iCs/>
+        </w:rPr>
+        <w:t xml:space="preserve">, that allows student to have the ability to report any issue they may be having which is essential to feel comfortable in a learning environment. </w:t>
+      </w:r>
+      <w:r>
+        <w:rPr>
+          <w:b/>
+          <w:bCs/>
+          <w:i/>
+          <w:iCs/>
+        </w:rPr>
+        <w:t>Student performance measurement</w:t>
+      </w:r>
+      <w:r>
+        <w:rPr>
+          <w:i/>
+          <w:iCs/>
+        </w:rPr>
+        <w:t xml:space="preserve"> allows the student to keep track of their progress and to address their </w:t>
+      </w:r>
+      <w:r>
+        <w:rPr>
+          <w:i/>
+          <w:iCs/>
+        </w:rPr>
+        <w:t xml:space="preserve">weak points. </w:t>
+      </w:r>
+      <w:r>
+        <w:rPr>
+          <w:b/>
+          <w:bCs/>
+          <w:i/>
+          <w:iCs/>
+        </w:rPr>
+        <w:t>Parental mode</w:t>
+      </w:r>
+      <w:r>
+        <w:rPr>
+          <w:i/>
+          <w:iCs/>
+        </w:rPr>
+        <w:t xml:space="preserve">, which allows to keep parents </w:t>
+      </w:r>
+      <w:r>
+        <w:rPr>
+          <w:i/>
+          <w:iCs/>
+        </w:rPr>
+        <w:lastRenderedPageBreak/>
+        <w:t xml:space="preserve">updated for minors. It provides comfort and assurance to parents to be able to be given an update on the students progress as well as their tasks. </w:t>
+      </w:r>
+    </w:p>
+    <w:p>
+      <w:pPr>
+        <w:pStyle w:val="ListParagraph"/>
+        <w:ind w:firstLine="720"/>
+        <w:rPr>
+          <w:i/>
+          <w:iCs/>
+        </w:rPr>
+      </w:pPr>
+    </w:p>
+    <w:p>
+      <w:pPr>
+        <w:pStyle w:val="ListParagraph"/>
+        <w:ind w:firstLine="720"/>
+        <w:rPr>
+          <w:i/>
+          <w:iCs/>
+        </w:rPr>
+      </w:pPr>
+      <w:r>
+        <w:rPr>
+          <w:i/>
+          <w:iCs/>
+        </w:rPr>
+        <w:t>Our site doesn’t include calculator or access to google workspace, as our site already incorporates a document saving board. As for calculator, it is required for the student or professor to be using theirs to follow along with the live lesson, instead of being distracted by one found on our site.</w:t>
+      </w:r>
+    </w:p>
+    <w:p>
+      <w:pPr>
+        <w:pStyle w:val="ListParagraph"/>
+        <w:ind w:firstLine="720"/>
+        <w:rPr>
+          <w:i/>
+          <w:iCs/>
+        </w:rPr>
+      </w:pPr>
+    </w:p>
+    <w:p>
+      <w:pPr>
+        <w:pStyle w:val="ListParagraph"/>
+        <w:ind w:firstLine="720"/>
+        <w:rPr>
+          <w:i/>
+          <w:iCs/>
+        </w:rPr>
+      </w:pPr>
+      <w:r>
+        <w:rPr>
+          <w:i/>
+          <w:iCs/>
+        </w:rPr>
+        <w:t xml:space="preserve">Overall making our site for student functionalities on par with other sites as well as even above by offering unique features that other sites don’t have. </w:t>
+      </w:r>
+    </w:p>
+    <w:p>
+      <w:pPr>
+        <w:pStyle w:val="ListParagraph"/>
+        <w:ind w:firstLine="720"/>
+        <w:rPr>
+          <w:i/>
+          <w:iCs/>
+        </w:rPr>
+      </w:pPr>
+    </w:p>
+    <w:p>
+      <w:pPr>
+        <w:pStyle w:val="ListParagraph"/>
+        <w:ind w:firstLine="720"/>
+        <w:rPr>
+          <w:i/>
+          <w:iCs/>
+        </w:rPr>
+      </w:pPr>
     </w:p>
     <w:sectPr>
       <w:pgSz w:w="12240" w:h="15840"/>

</xml_diff>

<commit_message>
Updating comparisons for student and administrator features
Please review and let me know your thoughts
</commit_message>
<xml_diff>
--- a/Cypher_sprint1.docx
+++ b/Cypher_sprint1.docx
@@ -95,6 +95,46 @@
         </w:rPr>
         <w:br/>
       </w:r>
+    </w:p>
+    <w:p>
+      <w:pPr>
+        <w:spacing w:after="240" w:line="240" w:lineRule="auto"/>
+        <w:rPr>
+          <w:rFonts w:ascii="Times New Roman" w:eastAsia="Times New Roman" w:hAnsi="Times New Roman" w:cs="Times New Roman"/>
+          <w:color w:val="auto"/>
+          <w:sz w:val="24"/>
+        </w:rPr>
+      </w:pPr>
+    </w:p>
+    <w:p>
+      <w:pPr>
+        <w:spacing w:after="240" w:line="240" w:lineRule="auto"/>
+        <w:rPr>
+          <w:rFonts w:ascii="Times New Roman" w:eastAsia="Times New Roman" w:hAnsi="Times New Roman" w:cs="Times New Roman"/>
+          <w:color w:val="auto"/>
+          <w:sz w:val="24"/>
+        </w:rPr>
+      </w:pPr>
+    </w:p>
+    <w:p>
+      <w:pPr>
+        <w:spacing w:after="240" w:line="240" w:lineRule="auto"/>
+        <w:rPr>
+          <w:rFonts w:ascii="Times New Roman" w:eastAsia="Times New Roman" w:hAnsi="Times New Roman" w:cs="Times New Roman"/>
+          <w:color w:val="auto"/>
+          <w:sz w:val="24"/>
+        </w:rPr>
+      </w:pPr>
+    </w:p>
+    <w:p>
+      <w:pPr>
+        <w:spacing w:after="240" w:line="240" w:lineRule="auto"/>
+        <w:rPr>
+          <w:rFonts w:ascii="Times New Roman" w:eastAsia="Times New Roman" w:hAnsi="Times New Roman" w:cs="Times New Roman"/>
+          <w:color w:val="auto"/>
+          <w:sz w:val="24"/>
+        </w:rPr>
+      </w:pPr>
       <w:r>
         <w:rPr>
           <w:rFonts w:ascii="Times New Roman" w:eastAsia="Times New Roman" w:hAnsi="Times New Roman" w:cs="Times New Roman"/>
@@ -193,6 +233,46 @@
         </w:rPr>
         <w:br/>
       </w:r>
+    </w:p>
+    <w:p>
+      <w:pPr>
+        <w:spacing w:after="240" w:line="240" w:lineRule="auto"/>
+        <w:rPr>
+          <w:rFonts w:ascii="Times New Roman" w:eastAsia="Times New Roman" w:hAnsi="Times New Roman" w:cs="Times New Roman"/>
+          <w:color w:val="auto"/>
+          <w:sz w:val="24"/>
+        </w:rPr>
+      </w:pPr>
+    </w:p>
+    <w:p>
+      <w:pPr>
+        <w:spacing w:after="240" w:line="240" w:lineRule="auto"/>
+        <w:rPr>
+          <w:rFonts w:ascii="Times New Roman" w:eastAsia="Times New Roman" w:hAnsi="Times New Roman" w:cs="Times New Roman"/>
+          <w:color w:val="auto"/>
+          <w:sz w:val="24"/>
+        </w:rPr>
+      </w:pPr>
+    </w:p>
+    <w:p>
+      <w:pPr>
+        <w:spacing w:after="240" w:line="240" w:lineRule="auto"/>
+        <w:rPr>
+          <w:rFonts w:ascii="Times New Roman" w:eastAsia="Times New Roman" w:hAnsi="Times New Roman" w:cs="Times New Roman"/>
+          <w:color w:val="auto"/>
+          <w:sz w:val="24"/>
+        </w:rPr>
+      </w:pPr>
+    </w:p>
+    <w:p>
+      <w:pPr>
+        <w:spacing w:after="240" w:line="240" w:lineRule="auto"/>
+        <w:rPr>
+          <w:rFonts w:ascii="Times New Roman" w:eastAsia="Times New Roman" w:hAnsi="Times New Roman" w:cs="Times New Roman"/>
+          <w:color w:val="auto"/>
+          <w:sz w:val="24"/>
+        </w:rPr>
+      </w:pPr>
     </w:p>
     <w:p>
       <w:pPr>
@@ -714,6 +794,14 @@
     </w:p>
     <w:p>
       <w:pPr>
+        <w:pStyle w:val="ListParagraph"/>
+        <w:numPr>
+          <w:ilvl w:val="0"/>
+          <w:numId w:val="3"/>
+        </w:numPr>
+        <w:tabs>
+          <w:tab w:val="left" w:pos="2016"/>
+        </w:tabs>
         <w:rPr>
           <w:rFonts w:ascii="Times" w:eastAsia="Times New Roman" w:hAnsi="Times" w:cs="Times New Roman"/>
           <w:b/>
@@ -727,6 +815,375 @@
           <w:bCs/>
         </w:rPr>
         <w:lastRenderedPageBreak/>
+        <w:t>Features Provided to Guests</w:t>
+      </w:r>
+    </w:p>
+    <w:p>
+      <w:pPr>
+        <w:pStyle w:val="ListParagraph"/>
+        <w:numPr>
+          <w:ilvl w:val="0"/>
+          <w:numId w:val="3"/>
+        </w:numPr>
+        <w:tabs>
+          <w:tab w:val="left" w:pos="2016"/>
+        </w:tabs>
+        <w:rPr>
+          <w:rFonts w:ascii="Times" w:eastAsia="Times New Roman" w:hAnsi="Times" w:cs="Times New Roman"/>
+          <w:b/>
+          <w:bCs/>
+        </w:rPr>
+      </w:pPr>
+      <w:r>
+        <w:rPr>
+          <w:rFonts w:ascii="Times" w:eastAsia="Times New Roman" w:hAnsi="Times" w:cs="Times New Roman"/>
+          <w:b/>
+          <w:bCs/>
+        </w:rPr>
+        <w:t xml:space="preserve">Features Provided to Students </w:t>
+      </w:r>
+    </w:p>
+    <w:p>
+      <w:pPr>
+        <w:spacing w:after="0" w:line="240" w:lineRule="auto"/>
+        <w:ind w:firstLine="360"/>
+        <w:rPr>
+          <w:rFonts w:ascii="Times New Roman" w:eastAsia="Times New Roman" w:hAnsi="Times New Roman" w:cs="Times New Roman"/>
+          <w:sz w:val="24"/>
+        </w:rPr>
+      </w:pPr>
+      <w:r>
+        <w:rPr>
+          <w:rFonts w:ascii="Times New Roman" w:eastAsia="Times New Roman" w:hAnsi="Times New Roman" w:cs="Times New Roman"/>
+          <w:sz w:val="24"/>
+        </w:rPr>
+        <w:t>The student is the most important user that e-learning platforms try to accommodate. Typically, e-learning platforms grant these user accounts the ability to fulfill certain basic requirements, such as allowing students to request tutoring lessons in a certain subject, while also rewarding these accounts with additional and unique functionalities, like allowing students to access a whiteboard or subject-related extension tools. </w:t>
+      </w:r>
+    </w:p>
+    <w:p>
+      <w:pPr>
+        <w:spacing w:after="0" w:line="240" w:lineRule="auto"/>
+        <w:ind w:firstLine="360"/>
+        <w:rPr>
+          <w:rFonts w:ascii="Times New Roman" w:eastAsia="Times New Roman" w:hAnsi="Times New Roman" w:cs="Times New Roman"/>
+          <w:sz w:val="24"/>
+        </w:rPr>
+      </w:pPr>
+    </w:p>
+    <w:p>
+      <w:pPr>
+        <w:spacing w:after="0" w:line="240" w:lineRule="auto"/>
+        <w:ind w:firstLine="360"/>
+        <w:rPr>
+          <w:rFonts w:ascii="Times New Roman" w:eastAsia="Times New Roman" w:hAnsi="Times New Roman" w:cs="Times New Roman"/>
+          <w:sz w:val="24"/>
+        </w:rPr>
+      </w:pPr>
+      <w:r>
+        <w:rPr>
+          <w:rFonts w:ascii="Times New Roman" w:eastAsia="Times New Roman" w:hAnsi="Times New Roman" w:cs="Times New Roman"/>
+          <w:sz w:val="24"/>
+        </w:rPr>
+        <w:t xml:space="preserve">After having analyzed Wizeprep.com, TutorMe.com and Successclolaire.ca, many features were found to be common among the three e-learning platforms. For example, all three platforms allow students to create their user accounts and sign </w:t>
+      </w:r>
+      <w:proofErr w:type="gramStart"/>
+      <w:r>
+        <w:rPr>
+          <w:rFonts w:ascii="Times New Roman" w:eastAsia="Times New Roman" w:hAnsi="Times New Roman" w:cs="Times New Roman"/>
+          <w:sz w:val="24"/>
+        </w:rPr>
+        <w:t>in to</w:t>
+      </w:r>
+      <w:proofErr w:type="gramEnd"/>
+      <w:r>
+        <w:rPr>
+          <w:rFonts w:ascii="Times New Roman" w:eastAsia="Times New Roman" w:hAnsi="Times New Roman" w:cs="Times New Roman"/>
+          <w:sz w:val="24"/>
+        </w:rPr>
+        <w:t xml:space="preserve"> the site as a student to access their student accounts. Moreover, all three platforms allow students to sign up for group tutoring lessons, download files, get access to the lesson material that they have purchased and watch recorded video lessons. Lastly, all three platforms provide the student with the ability to submit tutor evaluations and for them to receive notifications about communications with the tutors or any updated course material. Since all the </w:t>
+      </w:r>
+      <w:proofErr w:type="gramStart"/>
+      <w:r>
+        <w:rPr>
+          <w:rFonts w:ascii="Times New Roman" w:eastAsia="Times New Roman" w:hAnsi="Times New Roman" w:cs="Times New Roman"/>
+          <w:sz w:val="24"/>
+        </w:rPr>
+        <w:t>aforementioned features</w:t>
+      </w:r>
+      <w:proofErr w:type="gramEnd"/>
+      <w:r>
+        <w:rPr>
+          <w:rFonts w:ascii="Times New Roman" w:eastAsia="Times New Roman" w:hAnsi="Times New Roman" w:cs="Times New Roman"/>
+          <w:sz w:val="24"/>
+        </w:rPr>
+        <w:t xml:space="preserve"> were implemented in each of the three examined platforms, it can be concluded that these features may be crucial in creating the essence of an e-learning platform which focuses on supplying compatible tutors to students in need of tutoring. In other words, these common features, implemented in similar manners, may be considered core features that should be implemented in the platform we aim to develop. </w:t>
+      </w:r>
+    </w:p>
+    <w:p>
+      <w:pPr>
+        <w:spacing w:after="0" w:line="240" w:lineRule="auto"/>
+        <w:ind w:firstLine="360"/>
+        <w:rPr>
+          <w:rFonts w:ascii="Times New Roman" w:eastAsia="Times New Roman" w:hAnsi="Times New Roman" w:cs="Times New Roman"/>
+          <w:sz w:val="24"/>
+        </w:rPr>
+      </w:pPr>
+    </w:p>
+    <w:p>
+      <w:pPr>
+        <w:spacing w:after="0" w:line="240" w:lineRule="auto"/>
+        <w:ind w:firstLine="360"/>
+        <w:rPr>
+          <w:rFonts w:ascii="Times New Roman" w:eastAsia="Times New Roman" w:hAnsi="Times New Roman" w:cs="Times New Roman"/>
+          <w:sz w:val="24"/>
+        </w:rPr>
+      </w:pPr>
+      <w:r>
+        <w:rPr>
+          <w:rFonts w:ascii="Times New Roman" w:eastAsia="Times New Roman" w:hAnsi="Times New Roman" w:cs="Times New Roman"/>
+          <w:sz w:val="24"/>
+        </w:rPr>
+        <w:t xml:space="preserve">On the other hand, the variety in the features across the platforms is what keeps each e-learning platform unique and competitive. As Wizeprep.com is a platform with a focus on group-tutoring and exam preparation, it was the only e-learning platform of the three analyzed that offered students the ability to attend live group-tutoring sessions, attend live group exam preparation sessions. These features are valuable; however, due to the platform’s focus on group tutoring and lesson consumption, Wizeprep.com could not allow students to request for and attend live one-on-one tutoring sessions. Moreover, Wizeprep.com does not allow students to upload files, nor does it provide students with the ability to use certain learning tools, such as whiteboards or calculators, which could be beneficial to a student’s learning. TutorMe.com and Successcolaire.ca, on the other hand, have implemented these features for students, making them more suitable platforms for personalized tutoring. Wizprep.com and Successcolaire.ca both allow students to browse through their course material or material provided to them by their tutor, and they allow students to download written lessons or documents that can be utilized for teaching purposes. It is likely a shortfall that TutorMe.com does not allow these functionalities since going back to visit and download completed lessons and assignments can be quite vital in a student’s learning process. On the other hand, one of </w:t>
+      </w:r>
+      <w:proofErr w:type="spellStart"/>
+      <w:r>
+        <w:rPr>
+          <w:rFonts w:ascii="Times New Roman" w:eastAsia="Times New Roman" w:hAnsi="Times New Roman" w:cs="Times New Roman"/>
+          <w:sz w:val="24"/>
+        </w:rPr>
+        <w:t>TutorMe.com’s</w:t>
+      </w:r>
+      <w:proofErr w:type="spellEnd"/>
+      <w:r>
+        <w:rPr>
+          <w:rFonts w:ascii="Times New Roman" w:eastAsia="Times New Roman" w:hAnsi="Times New Roman" w:cs="Times New Roman"/>
+          <w:sz w:val="24"/>
+        </w:rPr>
+        <w:t xml:space="preserve"> main advantages </w:t>
+      </w:r>
+      <w:proofErr w:type="gramStart"/>
+      <w:r>
+        <w:rPr>
+          <w:rFonts w:ascii="Times New Roman" w:eastAsia="Times New Roman" w:hAnsi="Times New Roman" w:cs="Times New Roman"/>
+          <w:sz w:val="24"/>
+        </w:rPr>
+        <w:t>is</w:t>
+      </w:r>
+      <w:proofErr w:type="gramEnd"/>
+      <w:r>
+        <w:rPr>
+          <w:rFonts w:ascii="Times New Roman" w:eastAsia="Times New Roman" w:hAnsi="Times New Roman" w:cs="Times New Roman"/>
+          <w:sz w:val="24"/>
+        </w:rPr>
+        <w:t xml:space="preserve"> that it is the only platform of the three examined that provides students access to Google Workspace and provides students with subject-related extension tools, like online compilers. These unique functionalities may be very beneficial in a student’s learning process as they may allow students and tutors to collaborate in various online shared workspaces geared towards the subject they are focusing on. </w:t>
+      </w:r>
+    </w:p>
+    <w:p>
+      <w:pPr>
+        <w:spacing w:after="0" w:line="240" w:lineRule="auto"/>
+        <w:ind w:firstLine="360"/>
+        <w:rPr>
+          <w:rFonts w:ascii="Times New Roman" w:eastAsia="Times New Roman" w:hAnsi="Times New Roman" w:cs="Times New Roman"/>
+          <w:sz w:val="24"/>
+        </w:rPr>
+      </w:pPr>
+    </w:p>
+    <w:p>
+      <w:pPr>
+        <w:spacing w:after="0" w:line="240" w:lineRule="auto"/>
+        <w:ind w:firstLine="360"/>
+        <w:rPr>
+          <w:rFonts w:ascii="Times New Roman" w:eastAsia="Times New Roman" w:hAnsi="Times New Roman" w:cs="Times New Roman"/>
+          <w:sz w:val="24"/>
+        </w:rPr>
+      </w:pPr>
+      <w:r>
+        <w:rPr>
+          <w:rFonts w:ascii="Times New Roman" w:eastAsia="Times New Roman" w:hAnsi="Times New Roman" w:cs="Times New Roman"/>
+          <w:sz w:val="24"/>
+        </w:rPr>
+        <w:t xml:space="preserve">Lastly, some student features that we felt were missing from or being underutilized by all three platforms studied are access to a calendar or student progress review page and access to a tutor at any time, whether it be through live 24/7 Q&amp;A chats or community discussion forums. </w:t>
+      </w:r>
+      <w:r>
+        <w:rPr>
+          <w:rFonts w:ascii="Times New Roman" w:eastAsia="Times New Roman" w:hAnsi="Times New Roman" w:cs="Times New Roman"/>
+          <w:sz w:val="24"/>
+        </w:rPr>
+        <w:lastRenderedPageBreak/>
+        <w:t>These features could be beneficial to the success of such e-learning platforms as they provide support and motivation to students working through course material. While they are not features currently implemented by the three existing platforms studied, they are features that we feel may improve our platform and benefit our future student clients. </w:t>
+      </w:r>
+    </w:p>
+    <w:p>
+      <w:pPr>
+        <w:spacing w:after="240" w:line="240" w:lineRule="auto"/>
+        <w:ind w:left="360"/>
+        <w:rPr>
+          <w:rFonts w:ascii="Times New Roman" w:eastAsia="Times New Roman" w:hAnsi="Times New Roman" w:cs="Times New Roman"/>
+          <w:color w:val="auto"/>
+          <w:sz w:val="24"/>
+        </w:rPr>
+      </w:pPr>
+    </w:p>
+    <w:p>
+      <w:pPr>
+        <w:spacing w:after="0" w:line="240" w:lineRule="auto"/>
+        <w:ind w:left="360"/>
+        <w:rPr>
+          <w:rFonts w:ascii="Times New Roman" w:eastAsia="Times New Roman" w:hAnsi="Times New Roman" w:cs="Times New Roman"/>
+          <w:color w:val="auto"/>
+          <w:sz w:val="24"/>
+        </w:rPr>
+      </w:pPr>
+    </w:p>
+    <w:p>
+      <w:pPr>
+        <w:tabs>
+          <w:tab w:val="left" w:pos="2016"/>
+        </w:tabs>
+        <w:rPr>
+          <w:rFonts w:ascii="Times" w:eastAsia="Times New Roman" w:hAnsi="Times" w:cs="Times New Roman"/>
+          <w:b/>
+          <w:bCs/>
+        </w:rPr>
+      </w:pPr>
+    </w:p>
+    <w:p>
+      <w:pPr>
+        <w:pStyle w:val="ListParagraph"/>
+        <w:numPr>
+          <w:ilvl w:val="0"/>
+          <w:numId w:val="3"/>
+        </w:numPr>
+        <w:tabs>
+          <w:tab w:val="left" w:pos="2016"/>
+        </w:tabs>
+        <w:rPr>
+          <w:rFonts w:ascii="Times" w:eastAsia="Times New Roman" w:hAnsi="Times" w:cs="Times New Roman"/>
+          <w:b/>
+          <w:bCs/>
+        </w:rPr>
+      </w:pPr>
+      <w:r>
+        <w:rPr>
+          <w:rFonts w:ascii="Times" w:eastAsia="Times New Roman" w:hAnsi="Times" w:cs="Times New Roman"/>
+          <w:b/>
+          <w:bCs/>
+        </w:rPr>
+        <w:t>Features Provided to Tutors</w:t>
+      </w:r>
+    </w:p>
+    <w:p>
+      <w:pPr>
+        <w:pStyle w:val="ListParagraph"/>
+        <w:numPr>
+          <w:ilvl w:val="0"/>
+          <w:numId w:val="3"/>
+        </w:numPr>
+        <w:tabs>
+          <w:tab w:val="left" w:pos="2016"/>
+        </w:tabs>
+        <w:rPr>
+          <w:rFonts w:ascii="Times" w:eastAsia="Times New Roman" w:hAnsi="Times" w:cs="Times New Roman"/>
+          <w:b/>
+          <w:bCs/>
+        </w:rPr>
+      </w:pPr>
+      <w:r>
+        <w:rPr>
+          <w:rFonts w:ascii="Times" w:eastAsia="Times New Roman" w:hAnsi="Times" w:cs="Times New Roman"/>
+          <w:b/>
+          <w:bCs/>
+        </w:rPr>
+        <w:t>Features Provided to Administrators</w:t>
+      </w:r>
+    </w:p>
+    <w:p>
+      <w:pPr>
+        <w:spacing w:after="0" w:line="240" w:lineRule="auto"/>
+        <w:ind w:firstLine="360"/>
+        <w:rPr>
+          <w:rFonts w:ascii="Times New Roman" w:eastAsia="Times New Roman" w:hAnsi="Times New Roman" w:cs="Times New Roman"/>
+          <w:sz w:val="24"/>
+        </w:rPr>
+      </w:pPr>
+      <w:r>
+        <w:rPr>
+          <w:rFonts w:ascii="Times New Roman" w:eastAsia="Times New Roman" w:hAnsi="Times New Roman" w:cs="Times New Roman"/>
+          <w:sz w:val="24"/>
+        </w:rPr>
+        <w:t>Administrators play an essential role in online platforms. They are responsible for handling the various requests from users and for maintaining and updating the website. The tutoring websites need administrators to organize the courses, tutors, and students. They make sure that there are no scheduling conflicts and that all activities are in order.</w:t>
+      </w:r>
+    </w:p>
+    <w:p>
+      <w:pPr>
+        <w:spacing w:after="0" w:line="240" w:lineRule="auto"/>
+        <w:ind w:firstLine="360"/>
+        <w:rPr>
+          <w:rFonts w:ascii="Times New Roman" w:eastAsia="Times New Roman" w:hAnsi="Times New Roman" w:cs="Times New Roman"/>
+          <w:sz w:val="24"/>
+        </w:rPr>
+      </w:pPr>
+    </w:p>
+    <w:p>
+      <w:pPr>
+        <w:spacing w:after="0" w:line="240" w:lineRule="auto"/>
+        <w:ind w:firstLine="360"/>
+        <w:rPr>
+          <w:rFonts w:ascii="Times New Roman" w:eastAsia="Times New Roman" w:hAnsi="Times New Roman" w:cs="Times New Roman"/>
+          <w:color w:val="auto"/>
+          <w:sz w:val="24"/>
+        </w:rPr>
+      </w:pPr>
+      <w:r>
+        <w:rPr>
+          <w:rFonts w:ascii="Times New Roman" w:eastAsia="Times New Roman" w:hAnsi="Times New Roman" w:cs="Times New Roman"/>
+          <w:sz w:val="24"/>
+        </w:rPr>
+        <w:t xml:space="preserve">Based on how we assume the examined e-learning platforms work, administrators should all </w:t>
+      </w:r>
+      <w:proofErr w:type="gramStart"/>
+      <w:r>
+        <w:rPr>
+          <w:rFonts w:ascii="Times New Roman" w:eastAsia="Times New Roman" w:hAnsi="Times New Roman" w:cs="Times New Roman"/>
+          <w:sz w:val="24"/>
+        </w:rPr>
+        <w:t>have the ability to</w:t>
+      </w:r>
+      <w:proofErr w:type="gramEnd"/>
+      <w:r>
+        <w:rPr>
+          <w:rFonts w:ascii="Times New Roman" w:eastAsia="Times New Roman" w:hAnsi="Times New Roman" w:cs="Times New Roman"/>
+          <w:sz w:val="24"/>
+        </w:rPr>
+        <w:t xml:space="preserve"> select tutors, handle tutor requests, handle student requests, manage tutors, manage courses, etc. These features ensure the daily running of the platforms. As we are not privy to administrator functioning, we cannot go into great depth about specific similarities or assume differences between the features offered to administrators, but we can assume that the features offered to administrators will differ and depend highly on the features offered to guests, tutors and students. </w:t>
+      </w:r>
+    </w:p>
+    <w:p>
+      <w:pPr>
+        <w:tabs>
+          <w:tab w:val="left" w:pos="2016"/>
+        </w:tabs>
+        <w:rPr>
+          <w:rFonts w:ascii="Times" w:eastAsia="Times New Roman" w:hAnsi="Times" w:cs="Times New Roman"/>
+          <w:b/>
+          <w:bCs/>
+        </w:rPr>
+      </w:pPr>
+    </w:p>
+    <w:p>
+      <w:pPr>
+        <w:rPr>
+          <w:rFonts w:ascii="Times" w:eastAsia="Times New Roman" w:hAnsi="Times" w:cs="Times New Roman"/>
+          <w:b/>
+          <w:bCs/>
+        </w:rPr>
+      </w:pPr>
+      <w:r>
+        <w:rPr>
+          <w:rFonts w:ascii="Times" w:eastAsia="Times New Roman" w:hAnsi="Times" w:cs="Times New Roman"/>
+          <w:b/>
+          <w:bCs/>
+        </w:rPr>
         <w:t>Part II: E-Academy presentation</w:t>
       </w:r>
     </w:p>
@@ -871,8 +1328,9 @@
           <w:iCs/>
           <w:noProof/>
         </w:rPr>
+        <w:lastRenderedPageBreak/>
         <w:drawing>
-          <wp:inline distT="0" distB="0" distL="0" distR="0" wp14:anchorId="3D237606" wp14:editId="1CB6E3C4">
+          <wp:inline distT="0" distB="0" distL="0" distR="0" wp14:anchorId="3375B01A" wp14:editId="19C6B346">
             <wp:extent cx="5943600" cy="2343785"/>
             <wp:effectExtent l="0" t="0" r="0" b="5715"/>
             <wp:docPr id="1" name="Picture 1"/>
@@ -1124,7 +1582,6 @@
           <w:bCs/>
           <w:szCs w:val="22"/>
         </w:rPr>
-        <w:lastRenderedPageBreak/>
         <w:t>-Access to course info:</w:t>
       </w:r>
       <w:r>
@@ -1234,6 +1691,7 @@
         <w:rPr>
           <w:rFonts w:ascii="Times" w:hAnsi="Times"/>
         </w:rPr>
+        <w:lastRenderedPageBreak/>
         <w:t>-</w:t>
       </w:r>
       <w:r>
@@ -1686,12 +2144,6 @@
         </w:rPr>
         <w:t xml:space="preserve"> Via email to notify the student of their upcoming meeting and time with their tutor.</w:t>
       </w:r>
-      <w:r>
-        <w:rPr>
-          <w:rFonts w:ascii="Times" w:hAnsi="Times"/>
-        </w:rPr>
-        <w:t xml:space="preserve"> Additionally, it informs them of any cancelation or of any message by the tutor.</w:t>
-      </w:r>
     </w:p>
     <w:p>
       <w:pPr>
@@ -1732,49 +2184,119 @@
         <w:rPr>
           <w:rFonts w:ascii="Times" w:hAnsi="Times"/>
         </w:rPr>
-        <w:t xml:space="preserve">Allows for different options for students. For the basic plan we will give access to student for 5 hours a week. For the premium plan we will provide 10 hours a week, for those who </w:t>
-      </w:r>
-      <w:r>
-        <w:rPr>
-          <w:rFonts w:ascii="Times" w:hAnsi="Times"/>
+        <w:t xml:space="preserve">Allows for different options for students. For the basic plan we will give access to student for 5 hours a week. For the premium plan we will provide 10 hours a week, for those who need more coverage and aid for their desired course. </w:t>
+      </w:r>
+      <w:r>
+        <w:rPr>
+          <w:rFonts w:ascii="Times" w:hAnsi="Times"/>
+        </w:rPr>
+        <w:t xml:space="preserve">Finally, on demand plan is for those who would like to pay per </w:t>
+      </w:r>
+      <w:r>
+        <w:rPr>
+          <w:rFonts w:ascii="Times" w:hAnsi="Times"/>
+        </w:rPr>
+        <w:t>hour or specific question they want to clear up with one of our tutors.</w:t>
+      </w:r>
+    </w:p>
+    <w:p>
+      <w:pPr>
+        <w:pStyle w:val="ListParagraph"/>
+        <w:rPr>
+          <w:rFonts w:ascii="Times" w:hAnsi="Times"/>
+        </w:rPr>
+      </w:pPr>
+    </w:p>
+    <w:p>
+      <w:pPr>
+        <w:pStyle w:val="ListParagraph"/>
+        <w:rPr>
+          <w:rFonts w:ascii="Times" w:hAnsi="Times"/>
+        </w:rPr>
+      </w:pPr>
+      <w:r>
+        <w:rPr>
+          <w:rFonts w:ascii="Times" w:hAnsi="Times"/>
+          <w:b/>
+          <w:bCs/>
+        </w:rPr>
+        <w:t>-</w:t>
+      </w:r>
+      <w:r>
+        <w:rPr>
+          <w:rFonts w:ascii="Times" w:hAnsi="Times"/>
+          <w:b/>
+          <w:bCs/>
+        </w:rPr>
+        <w:t xml:space="preserve">Report problem: </w:t>
+      </w:r>
+      <w:r>
+        <w:rPr>
+          <w:rFonts w:ascii="Times" w:hAnsi="Times"/>
+        </w:rPr>
+        <w:t>If the student finds that there is an issue with their instructor that require admin to come in to settle a dispute or for disciplinary action, they will have the option to report.</w:t>
+      </w:r>
+    </w:p>
+    <w:p>
+      <w:pPr>
+        <w:pStyle w:val="ListParagraph"/>
+        <w:rPr>
+          <w:rFonts w:ascii="Times" w:hAnsi="Times"/>
+        </w:rPr>
+      </w:pPr>
+    </w:p>
+    <w:p>
+      <w:pPr>
+        <w:pStyle w:val="ListParagraph"/>
+        <w:rPr>
+          <w:rFonts w:ascii="Times" w:hAnsi="Times"/>
+        </w:rPr>
+      </w:pPr>
+      <w:r>
+        <w:rPr>
+          <w:rFonts w:ascii="Times" w:hAnsi="Times"/>
+          <w:b/>
+          <w:bCs/>
+        </w:rPr>
+        <w:t>-</w:t>
+      </w:r>
+      <w:r>
+        <w:rPr>
+          <w:rFonts w:ascii="Times" w:hAnsi="Times"/>
+          <w:b/>
+          <w:bCs/>
+        </w:rPr>
+        <w:t xml:space="preserve">Student performance measurement: </w:t>
+      </w:r>
+      <w:r>
+        <w:rPr>
+          <w:rFonts w:ascii="Times" w:hAnsi="Times"/>
+        </w:rPr>
+        <w:t>Allows student to track their progress and see where they are having difficulties and possibly require more help in. This can be done in terms of grades.</w:t>
+      </w:r>
+    </w:p>
+    <w:p>
+      <w:pPr>
+        <w:pStyle w:val="ListParagraph"/>
+        <w:rPr>
+          <w:rFonts w:ascii="Times" w:hAnsi="Times"/>
+        </w:rPr>
+      </w:pPr>
+    </w:p>
+    <w:p>
+      <w:pPr>
+        <w:pStyle w:val="ListParagraph"/>
+        <w:rPr>
+          <w:rFonts w:ascii="Times" w:hAnsi="Times"/>
+        </w:rPr>
+      </w:pPr>
+      <w:r>
+        <w:rPr>
+          <w:rFonts w:ascii="Times" w:hAnsi="Times"/>
+          <w:b/>
+          <w:bCs/>
         </w:rPr>
         <w:lastRenderedPageBreak/>
-        <w:t xml:space="preserve">need more coverage and aid for their desired course. </w:t>
-      </w:r>
-      <w:r>
-        <w:rPr>
-          <w:rFonts w:ascii="Times" w:hAnsi="Times"/>
-        </w:rPr>
-        <w:t xml:space="preserve">Finally, on demand plan is for those who would like to pay per </w:t>
-      </w:r>
-      <w:r>
-        <w:rPr>
-          <w:rFonts w:ascii="Times" w:hAnsi="Times"/>
-        </w:rPr>
-        <w:t>hour or specific question they want to clear up with one of our tutors.</w:t>
-      </w:r>
-    </w:p>
-    <w:p>
-      <w:pPr>
-        <w:pStyle w:val="ListParagraph"/>
-        <w:rPr>
-          <w:rFonts w:ascii="Times" w:hAnsi="Times"/>
-        </w:rPr>
-      </w:pPr>
-    </w:p>
-    <w:p>
-      <w:pPr>
-        <w:pStyle w:val="ListParagraph"/>
-        <w:rPr>
-          <w:rFonts w:ascii="Times" w:hAnsi="Times"/>
-        </w:rPr>
-      </w:pPr>
-      <w:r>
-        <w:rPr>
-          <w:rFonts w:ascii="Times" w:hAnsi="Times"/>
-          <w:b/>
-          <w:bCs/>
-        </w:rPr>
         <w:t>-</w:t>
       </w:r>
       <w:r>
@@ -1783,19 +2305,13 @@
           <w:b/>
           <w:bCs/>
         </w:rPr>
-        <w:t xml:space="preserve">Report problem: </w:t>
-      </w:r>
-      <w:r>
-        <w:rPr>
-          <w:rFonts w:ascii="Times" w:hAnsi="Times"/>
-        </w:rPr>
-        <w:t>If the student finds that there is an issue with their instructor that require admin to come in to settle a dispute or for disciplinary action, they will have the option to report.</w:t>
-      </w:r>
-      <w:r>
-        <w:rPr>
-          <w:rFonts w:ascii="Times" w:hAnsi="Times"/>
-        </w:rPr>
-        <w:t xml:space="preserve"> Additionally, if there is a problem with the site it can be reported through this feature.</w:t>
+        <w:t>Access to whiteboard</w:t>
+      </w:r>
+      <w:r>
+        <w:rPr>
+          <w:rFonts w:ascii="Times" w:hAnsi="Times"/>
+        </w:rPr>
+        <w:t>: Allows for students to use a whiteboard digitally to write out their question, practice or solve a given question, and finally even ask the tutor about a certain problem.</w:t>
       </w:r>
     </w:p>
     <w:p>
@@ -1827,13 +2343,19 @@
           <w:b/>
           <w:bCs/>
         </w:rPr>
-        <w:t xml:space="preserve">Student performance measurement: </w:t>
-      </w:r>
-      <w:r>
-        <w:rPr>
-          <w:rFonts w:ascii="Times" w:hAnsi="Times"/>
-        </w:rPr>
-        <w:t>Allows student to track their progress and see where they are having difficulties and possibly require more help in. This can be done in terms of grades.</w:t>
+        <w:t xml:space="preserve">Access to general sections: </w:t>
+      </w:r>
+      <w:r>
+        <w:rPr>
+          <w:rFonts w:ascii="Times" w:hAnsi="Times"/>
+        </w:rPr>
+        <w:t xml:space="preserve">This feature gives users access to the general </w:t>
+      </w:r>
+      <w:r>
+        <w:rPr>
+          <w:rFonts w:ascii="Times" w:hAnsi="Times"/>
+        </w:rPr>
+        <w:t>section of the page that encompasses home page, support page, info page, and course page.</w:t>
       </w:r>
     </w:p>
     <w:p>
@@ -1865,88 +2387,6 @@
           <w:b/>
           <w:bCs/>
         </w:rPr>
-        <w:t>Access to whiteboard</w:t>
-      </w:r>
-      <w:r>
-        <w:rPr>
-          <w:rFonts w:ascii="Times" w:hAnsi="Times"/>
-        </w:rPr>
-        <w:t>: Allows for students to use a whiteboard digitally to write out their question, practice or solve a given question, and finally even ask the tutor about a certain problem.</w:t>
-      </w:r>
-    </w:p>
-    <w:p>
-      <w:pPr>
-        <w:pStyle w:val="ListParagraph"/>
-        <w:rPr>
-          <w:rFonts w:ascii="Times" w:hAnsi="Times"/>
-        </w:rPr>
-      </w:pPr>
-    </w:p>
-    <w:p>
-      <w:pPr>
-        <w:pStyle w:val="ListParagraph"/>
-        <w:rPr>
-          <w:rFonts w:ascii="Times" w:hAnsi="Times"/>
-        </w:rPr>
-      </w:pPr>
-      <w:r>
-        <w:rPr>
-          <w:rFonts w:ascii="Times" w:hAnsi="Times"/>
-          <w:b/>
-          <w:bCs/>
-        </w:rPr>
-        <w:t>-</w:t>
-      </w:r>
-      <w:r>
-        <w:rPr>
-          <w:rFonts w:ascii="Times" w:hAnsi="Times"/>
-          <w:b/>
-          <w:bCs/>
-        </w:rPr>
-        <w:t xml:space="preserve">Access to general sections: </w:t>
-      </w:r>
-      <w:r>
-        <w:rPr>
-          <w:rFonts w:ascii="Times" w:hAnsi="Times"/>
-        </w:rPr>
-        <w:t xml:space="preserve">This feature gives users access to the general </w:t>
-      </w:r>
-      <w:r>
-        <w:rPr>
-          <w:rFonts w:ascii="Times" w:hAnsi="Times"/>
-        </w:rPr>
-        <w:t>section of the page that encompasses home page, support page, info page, and course page.</w:t>
-      </w:r>
-    </w:p>
-    <w:p>
-      <w:pPr>
-        <w:pStyle w:val="ListParagraph"/>
-        <w:rPr>
-          <w:rFonts w:ascii="Times" w:hAnsi="Times"/>
-        </w:rPr>
-      </w:pPr>
-    </w:p>
-    <w:p>
-      <w:pPr>
-        <w:pStyle w:val="ListParagraph"/>
-        <w:rPr>
-          <w:rFonts w:ascii="Times" w:hAnsi="Times"/>
-        </w:rPr>
-      </w:pPr>
-      <w:r>
-        <w:rPr>
-          <w:rFonts w:ascii="Times" w:hAnsi="Times"/>
-          <w:b/>
-          <w:bCs/>
-        </w:rPr>
-        <w:t>-</w:t>
-      </w:r>
-      <w:r>
-        <w:rPr>
-          <w:rFonts w:ascii="Times" w:hAnsi="Times"/>
-          <w:b/>
-          <w:bCs/>
-        </w:rPr>
         <w:t>Access to lessons purchased:</w:t>
       </w:r>
       <w:r>
@@ -1986,43 +2426,42 @@
           <w:b/>
           <w:bCs/>
         </w:rPr>
-        <w:t>Administrators Features</w:t>
-      </w:r>
-    </w:p>
-    <w:p>
-      <w:pPr>
-        <w:pStyle w:val="ListParagraph"/>
-        <w:rPr>
-          <w:rFonts w:ascii="Times" w:hAnsi="Times"/>
-          <w:i/>
-          <w:iCs/>
-        </w:rPr>
-      </w:pPr>
-    </w:p>
-    <w:p>
-      <w:pPr>
-        <w:pStyle w:val="ListParagraph"/>
-        <w:rPr>
-          <w:rFonts w:ascii="Times" w:hAnsi="Times"/>
-        </w:rPr>
-      </w:pPr>
-      <w:r>
-        <w:rPr>
-          <w:rFonts w:ascii="Times" w:hAnsi="Times"/>
-          <w:b/>
-          <w:bCs/>
-          <w:i/>
-          <w:iCs/>
-        </w:rPr>
-        <w:t>-</w:t>
-      </w:r>
-      <w:r>
-        <w:rPr>
-          <w:rFonts w:ascii="Times" w:hAnsi="Times"/>
-          <w:b/>
-          <w:bCs/>
-        </w:rPr>
-        <w:t xml:space="preserve">Handle tutor requests: </w:t>
+        <w:t>Administrator</w:t>
+      </w:r>
+      <w:r>
+        <w:rPr>
+          <w:rFonts w:ascii="Times" w:hAnsi="Times"/>
+          <w:b/>
+          <w:bCs/>
+        </w:rPr>
+        <w:t xml:space="preserve"> Features</w:t>
+      </w:r>
+    </w:p>
+    <w:p>
+      <w:pPr>
+        <w:pStyle w:val="ListParagraph"/>
+        <w:jc w:val="center"/>
+        <w:rPr>
+          <w:rFonts w:ascii="Times" w:hAnsi="Times"/>
+          <w:b/>
+          <w:bCs/>
+        </w:rPr>
+      </w:pPr>
+    </w:p>
+    <w:p>
+      <w:pPr>
+        <w:pStyle w:val="ListParagraph"/>
+        <w:rPr>
+          <w:rFonts w:ascii="Times" w:hAnsi="Times"/>
+        </w:rPr>
+      </w:pPr>
+      <w:r>
+        <w:rPr>
+          <w:rFonts w:ascii="Times" w:hAnsi="Times"/>
+          <w:b/>
+          <w:bCs/>
+        </w:rPr>
+        <w:t xml:space="preserve">-Handle tutor requests: </w:t>
       </w:r>
       <w:r>
         <w:rPr>
@@ -2236,6 +2675,14 @@
         </w:rPr>
         <w:t>This feature allows the admin to view a list of all the tutors that are currently registered as well as any information regarding a specific tutor.</w:t>
       </w:r>
+    </w:p>
+    <w:p>
+      <w:pPr>
+        <w:pStyle w:val="ListParagraph"/>
+        <w:rPr>
+          <w:rFonts w:ascii="Times" w:hAnsi="Times"/>
+        </w:rPr>
+      </w:pPr>
     </w:p>
     <w:p>
       <w:pPr>
@@ -2278,8 +2725,222 @@
           <w:rFonts w:ascii="Times" w:hAnsi="Times"/>
           <w:color w:val="000000" w:themeColor="text1"/>
         </w:rPr>
+        <w:t>Project value:</w:t>
+      </w:r>
+      <w:r>
+        <w:rPr>
+          <w:rFonts w:ascii="Times" w:hAnsi="Times"/>
+          <w:color w:val="000000" w:themeColor="text1"/>
+        </w:rPr>
+        <w:t xml:space="preserve"> </w:t>
+      </w:r>
+    </w:p>
+    <w:p>
+      <w:pPr>
+        <w:ind w:left="720" w:firstLine="720"/>
+        <w:rPr>
+          <w:rFonts w:ascii="Times" w:hAnsi="Times"/>
+          <w:color w:val="000000" w:themeColor="text1"/>
+        </w:rPr>
+      </w:pPr>
+      <w:r>
+        <w:rPr>
+          <w:rFonts w:ascii="Times" w:hAnsi="Times"/>
+          <w:color w:val="000000" w:themeColor="text1"/>
+        </w:rPr>
+        <w:t xml:space="preserve">We analyzed 3 websites: Wizeprep, TutorMe and SchoolSuccess and compared them with our website to better understand future user’s interest regarding our website. Our website has 3 additional features compared to TutorMe and SchoolSuccess namely: </w:t>
+      </w:r>
+      <w:r>
+        <w:rPr>
+          <w:rFonts w:ascii="Times" w:hAnsi="Times"/>
+          <w:b/>
+          <w:bCs/>
+          <w:color w:val="000000" w:themeColor="text1"/>
+        </w:rPr>
+        <w:t>An access to tutor</w:t>
+      </w:r>
+      <w:r>
+        <w:rPr>
+          <w:rFonts w:ascii="Times" w:hAnsi="Times"/>
+          <w:color w:val="000000" w:themeColor="text1"/>
+        </w:rPr>
+        <w:t xml:space="preserve"> </w:t>
+      </w:r>
+      <w:r>
+        <w:rPr>
+          <w:rFonts w:ascii="Times" w:hAnsi="Times"/>
+          <w:b/>
+          <w:bCs/>
+          <w:color w:val="000000" w:themeColor="text1"/>
+        </w:rPr>
+        <w:t>reviews</w:t>
+      </w:r>
+      <w:r>
+        <w:rPr>
+          <w:rFonts w:ascii="Times" w:hAnsi="Times"/>
+          <w:color w:val="000000" w:themeColor="text1"/>
+        </w:rPr>
+        <w:t xml:space="preserve">, </w:t>
+      </w:r>
+      <w:r>
+        <w:rPr>
+          <w:rFonts w:ascii="Times" w:hAnsi="Times"/>
+          <w:b/>
+          <w:bCs/>
+          <w:color w:val="000000" w:themeColor="text1"/>
+        </w:rPr>
+        <w:t>an access to course preview</w:t>
+      </w:r>
+      <w:r>
+        <w:rPr>
+          <w:rFonts w:ascii="Times" w:hAnsi="Times"/>
+          <w:color w:val="000000" w:themeColor="text1"/>
+        </w:rPr>
+        <w:t xml:space="preserve"> and the </w:t>
+      </w:r>
+      <w:r>
+        <w:rPr>
+          <w:rFonts w:ascii="Times" w:hAnsi="Times"/>
+          <w:b/>
+          <w:bCs/>
+          <w:color w:val="000000" w:themeColor="text1"/>
+        </w:rPr>
+        <w:t>access to a free trial</w:t>
+      </w:r>
+      <w:r>
+        <w:rPr>
+          <w:rFonts w:ascii="Times" w:hAnsi="Times"/>
+          <w:color w:val="000000" w:themeColor="text1"/>
+        </w:rPr>
+        <w:t xml:space="preserve">. Our website has 2 additional features compared to Wizeprep that after comparison analysis were determined to be our closest competitor in terms of guest functionalities. Our unique functionalities are namely: </w:t>
+      </w:r>
+      <w:r>
+        <w:rPr>
+          <w:rFonts w:ascii="Times" w:hAnsi="Times"/>
+          <w:b/>
+          <w:bCs/>
+          <w:color w:val="000000" w:themeColor="text1"/>
+        </w:rPr>
+        <w:t>apply as a tutor</w:t>
+      </w:r>
+      <w:r>
+        <w:rPr>
+          <w:rFonts w:ascii="Times" w:hAnsi="Times"/>
+          <w:color w:val="000000" w:themeColor="text1"/>
+        </w:rPr>
+        <w:t xml:space="preserve"> and </w:t>
+      </w:r>
+      <w:r>
+        <w:rPr>
+          <w:rFonts w:ascii="Times" w:hAnsi="Times"/>
+          <w:b/>
+          <w:bCs/>
+          <w:color w:val="000000" w:themeColor="text1"/>
+        </w:rPr>
+        <w:t>access to a free trial</w:t>
+      </w:r>
+      <w:r>
+        <w:rPr>
+          <w:rFonts w:ascii="Times" w:hAnsi="Times"/>
+          <w:color w:val="000000" w:themeColor="text1"/>
+        </w:rPr>
+        <w:t xml:space="preserve">. However, </w:t>
+      </w:r>
+      <w:r>
+        <w:rPr>
+          <w:rFonts w:ascii="Times" w:hAnsi="Times"/>
+          <w:b/>
+          <w:bCs/>
+          <w:color w:val="000000" w:themeColor="text1"/>
+        </w:rPr>
+        <w:t xml:space="preserve">apply as a tutor </w:t>
+      </w:r>
+      <w:r>
+        <w:rPr>
+          <w:rFonts w:ascii="Times" w:hAnsi="Times"/>
+          <w:color w:val="000000" w:themeColor="text1"/>
+        </w:rPr>
+        <w:t xml:space="preserve">is a feature common for both </w:t>
+      </w:r>
+      <w:r>
+        <w:rPr>
+          <w:rFonts w:ascii="Times" w:hAnsi="Times"/>
+          <w:color w:val="000000" w:themeColor="text1"/>
+        </w:rPr>
         <w:lastRenderedPageBreak/>
-        <w:t>Project value:</w:t>
+        <w:t xml:space="preserve">TutorMe and SchoolSuccess. We can conclude that our website distinguishes itself by the addition of a </w:t>
+      </w:r>
+      <w:r>
+        <w:rPr>
+          <w:rFonts w:ascii="Times" w:hAnsi="Times"/>
+          <w:b/>
+          <w:bCs/>
+          <w:color w:val="000000" w:themeColor="text1"/>
+        </w:rPr>
+        <w:t>free trial for guest</w:t>
+      </w:r>
+      <w:r>
+        <w:rPr>
+          <w:rFonts w:ascii="Times" w:hAnsi="Times"/>
+          <w:color w:val="000000" w:themeColor="text1"/>
+        </w:rPr>
+        <w:t>, surpassing all concurrence.</w:t>
+      </w:r>
+    </w:p>
+    <w:p>
+      <w:pPr>
+        <w:pStyle w:val="ListParagraph"/>
+        <w:ind w:firstLine="720"/>
+        <w:rPr>
+          <w:rFonts w:ascii="Times" w:hAnsi="Times"/>
+          <w:color w:val="000000" w:themeColor="text1"/>
+        </w:rPr>
+      </w:pPr>
+      <w:r>
+        <w:rPr>
+          <w:rFonts w:ascii="Times" w:hAnsi="Times"/>
+          <w:color w:val="000000" w:themeColor="text1"/>
+        </w:rPr>
+        <w:t xml:space="preserve">Our site offers common student functionalities among the sites we compared previously, as well as unique features that make our site a competitive and more student-centred choice.  </w:t>
+      </w:r>
+    </w:p>
+    <w:p>
+      <w:pPr>
+        <w:pStyle w:val="ListParagraph"/>
+        <w:rPr>
+          <w:rFonts w:ascii="Times" w:hAnsi="Times"/>
+          <w:color w:val="000000" w:themeColor="text1"/>
+        </w:rPr>
+      </w:pPr>
+    </w:p>
+    <w:p>
+      <w:pPr>
+        <w:pStyle w:val="ListParagraph"/>
+        <w:ind w:firstLine="720"/>
+        <w:rPr>
+          <w:rFonts w:ascii="Times" w:hAnsi="Times"/>
+        </w:rPr>
+      </w:pPr>
+      <w:r>
+        <w:rPr>
+          <w:rFonts w:ascii="Times" w:hAnsi="Times"/>
+          <w:color w:val="000000" w:themeColor="text1"/>
+        </w:rPr>
+        <w:t>T</w:t>
+      </w:r>
+      <w:r>
+        <w:rPr>
+          <w:rFonts w:ascii="Times" w:hAnsi="Times"/>
+          <w:color w:val="000000" w:themeColor="text1"/>
+        </w:rPr>
+        <w:t xml:space="preserve">o begin the common functionalities, </w:t>
+      </w:r>
+      <w:r>
+        <w:rPr>
+          <w:rFonts w:ascii="Times" w:hAnsi="Times"/>
+          <w:color w:val="000000" w:themeColor="text1"/>
+        </w:rPr>
+        <w:t>our site offers</w:t>
       </w:r>
       <w:r>
         <w:rPr>
@@ -2288,46 +2949,256 @@
         </w:rPr>
         <w:t xml:space="preserve"> </w:t>
       </w:r>
-    </w:p>
-    <w:p>
-      <w:pPr>
-        <w:ind w:left="720" w:firstLine="720"/>
-        <w:rPr>
-          <w:rFonts w:ascii="Times" w:hAnsi="Times"/>
-          <w:color w:val="000000" w:themeColor="text1"/>
-        </w:rPr>
-      </w:pPr>
-      <w:r>
-        <w:rPr>
-          <w:rFonts w:ascii="Times" w:hAnsi="Times"/>
-          <w:color w:val="000000" w:themeColor="text1"/>
-        </w:rPr>
-        <w:t xml:space="preserve">We analyzed 3 websites: Wizeprep, TutorMe and SchoolSuccess and compared them with our website to better understand future user’s interest regarding our website. Our website has 3 additional features compared to TutorMe and SchoolSuccess namely: </w:t>
-      </w:r>
-      <w:r>
-        <w:rPr>
-          <w:rFonts w:ascii="Times" w:hAnsi="Times"/>
-          <w:b/>
-          <w:bCs/>
-          <w:color w:val="000000" w:themeColor="text1"/>
-        </w:rPr>
-        <w:t>An access to tutor</w:t>
-      </w:r>
-      <w:r>
-        <w:rPr>
-          <w:rFonts w:ascii="Times" w:hAnsi="Times"/>
-          <w:color w:val="000000" w:themeColor="text1"/>
-        </w:rPr>
-        <w:t xml:space="preserve"> </w:t>
-      </w:r>
-      <w:r>
-        <w:rPr>
-          <w:rFonts w:ascii="Times" w:hAnsi="Times"/>
-          <w:b/>
-          <w:bCs/>
-          <w:color w:val="000000" w:themeColor="text1"/>
-        </w:rPr>
-        <w:t>reviews</w:t>
+      <w:r>
+        <w:rPr>
+          <w:rFonts w:ascii="Times" w:hAnsi="Times"/>
+          <w:b/>
+          <w:bCs/>
+          <w:color w:val="000000" w:themeColor="text1"/>
+        </w:rPr>
+        <w:t>one on one tutoring request</w:t>
+      </w:r>
+      <w:r>
+        <w:rPr>
+          <w:rFonts w:ascii="Times" w:hAnsi="Times"/>
+          <w:color w:val="000000" w:themeColor="text1"/>
+        </w:rPr>
+        <w:t xml:space="preserve"> that were </w:t>
+      </w:r>
+      <w:r>
+        <w:rPr>
+          <w:rFonts w:ascii="Times" w:hAnsi="Times"/>
+          <w:color w:val="000000" w:themeColor="text1"/>
+        </w:rPr>
+        <w:t xml:space="preserve">also </w:t>
+      </w:r>
+      <w:r>
+        <w:rPr>
+          <w:rFonts w:ascii="Times" w:hAnsi="Times"/>
+          <w:color w:val="000000" w:themeColor="text1"/>
+        </w:rPr>
+        <w:t xml:space="preserve">found in both TutorMe and SchoolSuccess but not in Wizeprep. </w:t>
+      </w:r>
+      <w:r>
+        <w:rPr>
+          <w:rFonts w:ascii="Times" w:hAnsi="Times"/>
+          <w:b/>
+          <w:bCs/>
+          <w:color w:val="000000" w:themeColor="text1"/>
+        </w:rPr>
+        <w:t>Signing in as a student</w:t>
+      </w:r>
+      <w:r>
+        <w:rPr>
+          <w:rFonts w:ascii="Times" w:hAnsi="Times"/>
+          <w:color w:val="000000" w:themeColor="text1"/>
+        </w:rPr>
+        <w:t xml:space="preserve">, was offered </w:t>
+      </w:r>
+      <w:r>
+        <w:rPr>
+          <w:rFonts w:ascii="Times" w:hAnsi="Times"/>
+          <w:color w:val="000000" w:themeColor="text1"/>
+        </w:rPr>
+        <w:t xml:space="preserve">by our site </w:t>
+      </w:r>
+      <w:r>
+        <w:rPr>
+          <w:rFonts w:ascii="Times" w:hAnsi="Times"/>
+          <w:color w:val="000000" w:themeColor="text1"/>
+        </w:rPr>
+        <w:t xml:space="preserve">and </w:t>
+      </w:r>
+      <w:r>
+        <w:rPr>
+          <w:rFonts w:ascii="Times" w:hAnsi="Times"/>
+          <w:color w:val="000000" w:themeColor="text1"/>
+        </w:rPr>
+        <w:t xml:space="preserve">among all sites as it is a common criterion. </w:t>
+      </w:r>
+      <w:r>
+        <w:rPr>
+          <w:rFonts w:ascii="Times" w:hAnsi="Times"/>
+          <w:b/>
+          <w:bCs/>
+          <w:color w:val="000000" w:themeColor="text1"/>
+        </w:rPr>
+        <w:t>Live exam preparation</w:t>
+      </w:r>
+      <w:r>
+        <w:rPr>
+          <w:rFonts w:ascii="Times" w:hAnsi="Times"/>
+          <w:color w:val="000000" w:themeColor="text1"/>
+        </w:rPr>
+        <w:t xml:space="preserve"> was offered with Wizeprep</w:t>
+      </w:r>
+      <w:r>
+        <w:rPr>
+          <w:rFonts w:ascii="Times" w:hAnsi="Times"/>
+          <w:color w:val="000000" w:themeColor="text1"/>
+        </w:rPr>
+        <w:t xml:space="preserve"> out of all other sites,</w:t>
+      </w:r>
+      <w:r>
+        <w:rPr>
+          <w:rFonts w:ascii="Times" w:hAnsi="Times"/>
+          <w:color w:val="000000" w:themeColor="text1"/>
+        </w:rPr>
+        <w:t xml:space="preserve"> however for us it was included as a part of our lessons. </w:t>
+      </w:r>
+      <w:r>
+        <w:rPr>
+          <w:rFonts w:ascii="Times" w:hAnsi="Times"/>
+          <w:b/>
+          <w:bCs/>
+          <w:color w:val="000000" w:themeColor="text1"/>
+        </w:rPr>
+        <w:t xml:space="preserve">Live one on one tutoring </w:t>
+      </w:r>
+      <w:r>
+        <w:rPr>
+          <w:rFonts w:ascii="Times" w:hAnsi="Times"/>
+          <w:color w:val="000000" w:themeColor="text1"/>
+        </w:rPr>
+        <w:t>was made available with SchoolSuccess and TutorMe but not Wizeprep, but our site, live lessons is the core of getting students to learn and understand and be</w:t>
+      </w:r>
+      <w:r>
+        <w:rPr>
+          <w:rFonts w:ascii="Times" w:hAnsi="Times"/>
+          <w:color w:val="000000" w:themeColor="text1"/>
+        </w:rPr>
+        <w:t>ing</w:t>
+      </w:r>
+      <w:r>
+        <w:rPr>
+          <w:rFonts w:ascii="Times" w:hAnsi="Times"/>
+          <w:color w:val="000000" w:themeColor="text1"/>
+        </w:rPr>
+        <w:t xml:space="preserve"> more engaged. </w:t>
+      </w:r>
+      <w:r>
+        <w:rPr>
+          <w:rFonts w:ascii="Times" w:hAnsi="Times"/>
+          <w:b/>
+          <w:bCs/>
+          <w:color w:val="000000" w:themeColor="text1"/>
+        </w:rPr>
+        <w:t>Recorded lessons</w:t>
+      </w:r>
+      <w:r>
+        <w:rPr>
+          <w:rFonts w:ascii="Times" w:hAnsi="Times"/>
+          <w:color w:val="000000" w:themeColor="text1"/>
+        </w:rPr>
+        <w:t xml:space="preserve"> are provided by our site and by all sites. </w:t>
+      </w:r>
+      <w:r>
+        <w:rPr>
+          <w:rFonts w:ascii="Times" w:hAnsi="Times"/>
+          <w:b/>
+          <w:bCs/>
+          <w:color w:val="000000" w:themeColor="text1"/>
+        </w:rPr>
+        <w:t>Providing written notes</w:t>
+      </w:r>
+      <w:r>
+        <w:rPr>
+          <w:rFonts w:ascii="Times" w:hAnsi="Times"/>
+          <w:color w:val="000000" w:themeColor="text1"/>
+        </w:rPr>
+        <w:t xml:space="preserve"> are offered by our site</w:t>
+      </w:r>
+      <w:r>
+        <w:rPr>
+          <w:rFonts w:ascii="Times" w:hAnsi="Times"/>
+          <w:color w:val="000000" w:themeColor="text1"/>
+        </w:rPr>
+        <w:t>, Wiz</w:t>
+      </w:r>
+      <w:r>
+        <w:rPr>
+          <w:rFonts w:ascii="Times" w:hAnsi="Times"/>
+          <w:color w:val="000000" w:themeColor="text1"/>
+        </w:rPr>
+        <w:t>e</w:t>
+      </w:r>
+      <w:r>
+        <w:rPr>
+          <w:rFonts w:ascii="Times" w:hAnsi="Times"/>
+          <w:color w:val="000000" w:themeColor="text1"/>
+        </w:rPr>
+        <w:t xml:space="preserve">prep and SchoolSuccess. </w:t>
+      </w:r>
+      <w:r>
+        <w:rPr>
+          <w:rFonts w:ascii="Times" w:hAnsi="Times"/>
+          <w:b/>
+          <w:bCs/>
+          <w:color w:val="000000" w:themeColor="text1"/>
+        </w:rPr>
+        <w:t>Chat access to instructor</w:t>
+      </w:r>
+      <w:r>
+        <w:rPr>
+          <w:rFonts w:ascii="Times" w:hAnsi="Times"/>
+          <w:color w:val="000000" w:themeColor="text1"/>
+        </w:rPr>
+        <w:t xml:space="preserve"> is provided by our site as well as TutorMe, but not the other two sites. </w:t>
+      </w:r>
+      <w:r>
+        <w:rPr>
+          <w:rFonts w:ascii="Times" w:hAnsi="Times"/>
+          <w:b/>
+          <w:bCs/>
+          <w:color w:val="000000" w:themeColor="text1"/>
+        </w:rPr>
+        <w:t xml:space="preserve">Whiteboard </w:t>
+      </w:r>
+      <w:r>
+        <w:rPr>
+          <w:rFonts w:ascii="Times" w:hAnsi="Times"/>
+          <w:color w:val="000000" w:themeColor="text1"/>
+        </w:rPr>
+        <w:t>was a common feature found in our site as well as TutorMe and SchoolSuccess</w:t>
+      </w:r>
+      <w:r>
+        <w:rPr>
+          <w:rFonts w:ascii="Times" w:hAnsi="Times"/>
+          <w:color w:val="000000" w:themeColor="text1"/>
+        </w:rPr>
+        <w:t xml:space="preserve"> but not Wizeprep</w:t>
+      </w:r>
+      <w:r>
+        <w:rPr>
+          <w:rFonts w:ascii="Times" w:hAnsi="Times"/>
+          <w:color w:val="000000" w:themeColor="text1"/>
+        </w:rPr>
+        <w:t xml:space="preserve">. </w:t>
+      </w:r>
+      <w:r>
+        <w:rPr>
+          <w:rFonts w:ascii="Times" w:hAnsi="Times"/>
+          <w:b/>
+          <w:bCs/>
+          <w:color w:val="000000" w:themeColor="text1"/>
+        </w:rPr>
+        <w:t>Upload files</w:t>
+      </w:r>
+      <w:r>
+        <w:rPr>
+          <w:rFonts w:ascii="Times" w:hAnsi="Times"/>
+          <w:color w:val="000000" w:themeColor="text1"/>
+        </w:rPr>
+        <w:t xml:space="preserve"> was found to be common with our site as well as TutorMe and SchoolSuccess but not Wizeprep. </w:t>
+      </w:r>
+      <w:r>
+        <w:rPr>
+          <w:rFonts w:ascii="Times" w:hAnsi="Times"/>
+          <w:b/>
+          <w:bCs/>
+          <w:color w:val="000000" w:themeColor="text1"/>
+        </w:rPr>
+        <w:t>Downloading files</w:t>
       </w:r>
       <w:r>
         <w:rPr>
@@ -2343,95 +3214,61 @@
           <w:bCs/>
           <w:color w:val="000000" w:themeColor="text1"/>
         </w:rPr>
-        <w:t>an access to course preview</w:t>
-      </w:r>
-      <w:r>
-        <w:rPr>
-          <w:rFonts w:ascii="Times" w:hAnsi="Times"/>
-          <w:color w:val="000000" w:themeColor="text1"/>
-        </w:rPr>
-        <w:t xml:space="preserve"> and the </w:t>
-      </w:r>
-      <w:r>
-        <w:rPr>
-          <w:rFonts w:ascii="Times" w:hAnsi="Times"/>
-          <w:b/>
-          <w:bCs/>
-          <w:color w:val="000000" w:themeColor="text1"/>
-        </w:rPr>
-        <w:t>access to a free trial</w:t>
-      </w:r>
-      <w:r>
-        <w:rPr>
-          <w:rFonts w:ascii="Times" w:hAnsi="Times"/>
-          <w:color w:val="000000" w:themeColor="text1"/>
-        </w:rPr>
-        <w:t xml:space="preserve">. Our website has 2 additional features compared to Wizeprep that after comparison analysis were determined to be our closest competitor in terms of guest functionalities. Our unique functionalities are namely: </w:t>
-      </w:r>
-      <w:r>
-        <w:rPr>
-          <w:rFonts w:ascii="Times" w:hAnsi="Times"/>
-          <w:b/>
-          <w:bCs/>
-          <w:color w:val="000000" w:themeColor="text1"/>
-        </w:rPr>
-        <w:t>apply as a tutor</w:t>
-      </w:r>
-      <w:r>
-        <w:rPr>
-          <w:rFonts w:ascii="Times" w:hAnsi="Times"/>
-          <w:color w:val="000000" w:themeColor="text1"/>
-        </w:rPr>
-        <w:t xml:space="preserve"> and </w:t>
-      </w:r>
-      <w:r>
-        <w:rPr>
-          <w:rFonts w:ascii="Times" w:hAnsi="Times"/>
-          <w:b/>
-          <w:bCs/>
-          <w:color w:val="000000" w:themeColor="text1"/>
-        </w:rPr>
-        <w:t>access to a free trial</w:t>
-      </w:r>
-      <w:r>
-        <w:rPr>
-          <w:rFonts w:ascii="Times" w:hAnsi="Times"/>
-          <w:color w:val="000000" w:themeColor="text1"/>
-        </w:rPr>
-        <w:t xml:space="preserve">. However, </w:t>
-      </w:r>
-      <w:r>
-        <w:rPr>
-          <w:rFonts w:ascii="Times" w:hAnsi="Times"/>
-          <w:b/>
-          <w:bCs/>
-          <w:color w:val="000000" w:themeColor="text1"/>
-        </w:rPr>
-        <w:t xml:space="preserve">apply as a tutor </w:t>
-      </w:r>
-      <w:r>
-        <w:rPr>
-          <w:rFonts w:ascii="Times" w:hAnsi="Times"/>
-          <w:color w:val="000000" w:themeColor="text1"/>
-        </w:rPr>
-        <w:t xml:space="preserve">is a feature common for both TutorMe and SchoolSuccess. We can conclude that our website distinguishes itself by the addition of a </w:t>
-      </w:r>
-      <w:r>
-        <w:rPr>
-          <w:rFonts w:ascii="Times" w:hAnsi="Times"/>
-          <w:b/>
-          <w:bCs/>
-          <w:color w:val="000000" w:themeColor="text1"/>
-        </w:rPr>
-        <w:t>free trial for guest</w:t>
-      </w:r>
-      <w:r>
-        <w:rPr>
-          <w:rFonts w:ascii="Times" w:hAnsi="Times"/>
-          <w:color w:val="000000" w:themeColor="text1"/>
-        </w:rPr>
-        <w:t>, surpassing all concurrence.</w:t>
-      </w:r>
+        <w:t>tutor evaluation</w:t>
+      </w:r>
+      <w:r>
+        <w:rPr>
+          <w:rFonts w:ascii="Times" w:hAnsi="Times"/>
+          <w:color w:val="000000" w:themeColor="text1"/>
+        </w:rPr>
+        <w:t xml:space="preserve">, </w:t>
+      </w:r>
+      <w:r>
+        <w:rPr>
+          <w:rFonts w:ascii="Times" w:hAnsi="Times"/>
+          <w:b/>
+          <w:bCs/>
+          <w:color w:val="000000" w:themeColor="text1"/>
+        </w:rPr>
+        <w:t>access to lessons purchased</w:t>
+      </w:r>
+      <w:r>
+        <w:rPr>
+          <w:rFonts w:ascii="Times" w:hAnsi="Times"/>
+          <w:color w:val="000000" w:themeColor="text1"/>
+        </w:rPr>
+        <w:t xml:space="preserve">, </w:t>
+      </w:r>
+      <w:r>
+        <w:rPr>
+          <w:rFonts w:ascii="Times" w:hAnsi="Times"/>
+          <w:b/>
+          <w:bCs/>
+          <w:color w:val="000000" w:themeColor="text1"/>
+        </w:rPr>
+        <w:t>notification</w:t>
+      </w:r>
+      <w:r>
+        <w:rPr>
+          <w:rFonts w:ascii="Times" w:hAnsi="Times"/>
+          <w:color w:val="000000" w:themeColor="text1"/>
+        </w:rPr>
+        <w:t xml:space="preserve"> was common among our site as well as all the other sites. These features make our site on par if not offer more as certain website don’t have some of the features while they may have others. </w:t>
+      </w:r>
+      <w:r>
+        <w:rPr>
+          <w:rFonts w:ascii="Times" w:hAnsi="Times"/>
+        </w:rPr>
+        <w:t>Our site aims to encompass all the necessary tools needed for success.</w:t>
+      </w:r>
+    </w:p>
+    <w:p>
+      <w:pPr>
+        <w:pStyle w:val="ListParagraph"/>
+        <w:rPr>
+          <w:rFonts w:ascii="Times" w:hAnsi="Times"/>
+        </w:rPr>
+      </w:pPr>
     </w:p>
     <w:p>
       <w:pPr>
@@ -2439,25 +3276,114 @@
         <w:ind w:firstLine="720"/>
         <w:rPr>
           <w:rFonts w:ascii="Times" w:hAnsi="Times"/>
-          <w:color w:val="000000" w:themeColor="text1"/>
-        </w:rPr>
-      </w:pPr>
-      <w:r>
-        <w:rPr>
-          <w:rFonts w:ascii="Times" w:hAnsi="Times"/>
-          <w:color w:val="000000" w:themeColor="text1"/>
-        </w:rPr>
-        <w:t xml:space="preserve">Our site offers common student functionalities among the sites we compared previously, as well as unique features that make our site a competitive and more student-centred choice.  </w:t>
-      </w:r>
-    </w:p>
-    <w:p>
-      <w:pPr>
-        <w:pStyle w:val="ListParagraph"/>
-        <w:rPr>
-          <w:rFonts w:ascii="Times" w:hAnsi="Times"/>
-          <w:color w:val="000000" w:themeColor="text1"/>
-        </w:rPr>
-      </w:pPr>
+        </w:rPr>
+      </w:pPr>
+      <w:r>
+        <w:rPr>
+          <w:rFonts w:ascii="Times" w:hAnsi="Times"/>
+        </w:rPr>
+        <w:t>Our site offers unique functionalities as well</w:t>
+      </w:r>
+      <w:r>
+        <w:rPr>
+          <w:rFonts w:ascii="Times" w:hAnsi="Times"/>
+        </w:rPr>
+        <w:t xml:space="preserve">, </w:t>
+      </w:r>
+      <w:r>
+        <w:rPr>
+          <w:rFonts w:ascii="Times" w:hAnsi="Times"/>
+        </w:rPr>
+        <w:t xml:space="preserve">which includes </w:t>
+      </w:r>
+      <w:r>
+        <w:rPr>
+          <w:rFonts w:ascii="Times" w:hAnsi="Times"/>
+          <w:b/>
+          <w:bCs/>
+        </w:rPr>
+        <w:t>Calendars</w:t>
+      </w:r>
+      <w:r>
+        <w:rPr>
+          <w:rFonts w:ascii="Times" w:hAnsi="Times"/>
+        </w:rPr>
+        <w:t xml:space="preserve"> to have the student be able to </w:t>
+      </w:r>
+      <w:r>
+        <w:rPr>
+          <w:rFonts w:ascii="Times" w:hAnsi="Times"/>
+        </w:rPr>
+        <w:t>book a meeting by viewing the tutor availabilities. As well as serves as a visual reminder.</w:t>
+      </w:r>
+      <w:r>
+        <w:rPr>
+          <w:rFonts w:ascii="Times" w:hAnsi="Times"/>
+        </w:rPr>
+        <w:t xml:space="preserve"> This provides great benefit as it allows for easy transition of booking, as well as having the option of having a flexible schedule to your needs. </w:t>
+      </w:r>
+      <w:r>
+        <w:rPr>
+          <w:rFonts w:ascii="Times" w:hAnsi="Times"/>
+          <w:b/>
+          <w:bCs/>
+        </w:rPr>
+        <w:t>Membership</w:t>
+      </w:r>
+      <w:r>
+        <w:rPr>
+          <w:rFonts w:ascii="Times" w:hAnsi="Times"/>
+        </w:rPr>
+        <w:t xml:space="preserve"> which provided the student of having the choice to pick a price plan that best fits their needs, offering variety of services encompassing all possible students. </w:t>
+      </w:r>
+      <w:r>
+        <w:rPr>
+          <w:rFonts w:ascii="Times" w:hAnsi="Times"/>
+          <w:b/>
+          <w:bCs/>
+        </w:rPr>
+        <w:t>Report problem</w:t>
+      </w:r>
+      <w:r>
+        <w:rPr>
+          <w:rFonts w:ascii="Times" w:hAnsi="Times"/>
+        </w:rPr>
+        <w:t xml:space="preserve">, that allows student to have the ability to report any issue they may be having which is essential to feel comfortable in a learning environment. </w:t>
+      </w:r>
+      <w:r>
+        <w:rPr>
+          <w:rFonts w:ascii="Times" w:hAnsi="Times"/>
+          <w:b/>
+          <w:bCs/>
+        </w:rPr>
+        <w:t>Student performance measurement</w:t>
+      </w:r>
+      <w:r>
+        <w:rPr>
+          <w:rFonts w:ascii="Times" w:hAnsi="Times"/>
+        </w:rPr>
+        <w:t xml:space="preserve"> allows the student to keep track of their progress and to address their </w:t>
+      </w:r>
+      <w:r>
+        <w:rPr>
+          <w:rFonts w:ascii="Times" w:hAnsi="Times"/>
+        </w:rPr>
+        <w:t xml:space="preserve">weak points. </w:t>
+      </w:r>
+      <w:r>
+        <w:rPr>
+          <w:rFonts w:ascii="Times" w:hAnsi="Times"/>
+          <w:b/>
+          <w:bCs/>
+        </w:rPr>
+        <w:t>Parental mode</w:t>
+      </w:r>
+      <w:r>
+        <w:rPr>
+          <w:rFonts w:ascii="Times" w:hAnsi="Times"/>
+        </w:rPr>
+        <w:t xml:space="preserve">, which allows to keep parents updated for minors. It provides comfort and assurance to parents to be able to be given an update on the students progress as well as their tasks. </w:t>
+      </w:r>
     </w:p>
     <w:p>
       <w:pPr>
@@ -2467,354 +3393,6 @@
           <w:rFonts w:ascii="Times" w:hAnsi="Times"/>
         </w:rPr>
       </w:pPr>
-      <w:r>
-        <w:rPr>
-          <w:rFonts w:ascii="Times" w:hAnsi="Times"/>
-          <w:color w:val="000000" w:themeColor="text1"/>
-        </w:rPr>
-        <w:t>T</w:t>
-      </w:r>
-      <w:r>
-        <w:rPr>
-          <w:rFonts w:ascii="Times" w:hAnsi="Times"/>
-          <w:color w:val="000000" w:themeColor="text1"/>
-        </w:rPr>
-        <w:t xml:space="preserve">o begin the common functionalities, </w:t>
-      </w:r>
-      <w:r>
-        <w:rPr>
-          <w:rFonts w:ascii="Times" w:hAnsi="Times"/>
-          <w:color w:val="000000" w:themeColor="text1"/>
-        </w:rPr>
-        <w:t>our site offers</w:t>
-      </w:r>
-      <w:r>
-        <w:rPr>
-          <w:rFonts w:ascii="Times" w:hAnsi="Times"/>
-          <w:color w:val="000000" w:themeColor="text1"/>
-        </w:rPr>
-        <w:t xml:space="preserve"> </w:t>
-      </w:r>
-      <w:r>
-        <w:rPr>
-          <w:rFonts w:ascii="Times" w:hAnsi="Times"/>
-          <w:b/>
-          <w:bCs/>
-          <w:color w:val="000000" w:themeColor="text1"/>
-        </w:rPr>
-        <w:t>one on one tutoring request</w:t>
-      </w:r>
-      <w:r>
-        <w:rPr>
-          <w:rFonts w:ascii="Times" w:hAnsi="Times"/>
-          <w:color w:val="000000" w:themeColor="text1"/>
-        </w:rPr>
-        <w:t xml:space="preserve"> that were </w:t>
-      </w:r>
-      <w:r>
-        <w:rPr>
-          <w:rFonts w:ascii="Times" w:hAnsi="Times"/>
-          <w:color w:val="000000" w:themeColor="text1"/>
-        </w:rPr>
-        <w:t xml:space="preserve">also </w:t>
-      </w:r>
-      <w:r>
-        <w:rPr>
-          <w:rFonts w:ascii="Times" w:hAnsi="Times"/>
-          <w:color w:val="000000" w:themeColor="text1"/>
-        </w:rPr>
-        <w:t xml:space="preserve">found in both TutorMe and SchoolSuccess but not in Wizeprep. </w:t>
-      </w:r>
-      <w:r>
-        <w:rPr>
-          <w:rFonts w:ascii="Times" w:hAnsi="Times"/>
-          <w:b/>
-          <w:bCs/>
-          <w:color w:val="000000" w:themeColor="text1"/>
-        </w:rPr>
-        <w:t>Signing in as a student</w:t>
-      </w:r>
-      <w:r>
-        <w:rPr>
-          <w:rFonts w:ascii="Times" w:hAnsi="Times"/>
-          <w:color w:val="000000" w:themeColor="text1"/>
-        </w:rPr>
-        <w:t xml:space="preserve">, was offered </w:t>
-      </w:r>
-      <w:r>
-        <w:rPr>
-          <w:rFonts w:ascii="Times" w:hAnsi="Times"/>
-          <w:color w:val="000000" w:themeColor="text1"/>
-        </w:rPr>
-        <w:t xml:space="preserve">by our site </w:t>
-      </w:r>
-      <w:r>
-        <w:rPr>
-          <w:rFonts w:ascii="Times" w:hAnsi="Times"/>
-          <w:color w:val="000000" w:themeColor="text1"/>
-        </w:rPr>
-        <w:t xml:space="preserve">and </w:t>
-      </w:r>
-      <w:r>
-        <w:rPr>
-          <w:rFonts w:ascii="Times" w:hAnsi="Times"/>
-          <w:color w:val="000000" w:themeColor="text1"/>
-        </w:rPr>
-        <w:t xml:space="preserve">among all sites as it is a common criterion. </w:t>
-      </w:r>
-      <w:r>
-        <w:rPr>
-          <w:rFonts w:ascii="Times" w:hAnsi="Times"/>
-          <w:b/>
-          <w:bCs/>
-          <w:color w:val="000000" w:themeColor="text1"/>
-        </w:rPr>
-        <w:t>Live exam preparation</w:t>
-      </w:r>
-      <w:r>
-        <w:rPr>
-          <w:rFonts w:ascii="Times" w:hAnsi="Times"/>
-          <w:color w:val="000000" w:themeColor="text1"/>
-        </w:rPr>
-        <w:t xml:space="preserve"> was offered with Wizeprep</w:t>
-      </w:r>
-      <w:r>
-        <w:rPr>
-          <w:rFonts w:ascii="Times" w:hAnsi="Times"/>
-          <w:color w:val="000000" w:themeColor="text1"/>
-        </w:rPr>
-        <w:t xml:space="preserve"> out of all other sites,</w:t>
-      </w:r>
-      <w:r>
-        <w:rPr>
-          <w:rFonts w:ascii="Times" w:hAnsi="Times"/>
-          <w:color w:val="000000" w:themeColor="text1"/>
-        </w:rPr>
-        <w:t xml:space="preserve"> however for us it was included as a part of our lessons. </w:t>
-      </w:r>
-      <w:r>
-        <w:rPr>
-          <w:rFonts w:ascii="Times" w:hAnsi="Times"/>
-          <w:b/>
-          <w:bCs/>
-          <w:color w:val="000000" w:themeColor="text1"/>
-        </w:rPr>
-        <w:t xml:space="preserve">Live one on one tutoring </w:t>
-      </w:r>
-      <w:r>
-        <w:rPr>
-          <w:rFonts w:ascii="Times" w:hAnsi="Times"/>
-          <w:color w:val="000000" w:themeColor="text1"/>
-        </w:rPr>
-        <w:t>was made available with SchoolSuccess and TutorMe but not Wizeprep, but our site, live lessons is the core of getting students to learn and understand and be</w:t>
-      </w:r>
-      <w:r>
-        <w:rPr>
-          <w:rFonts w:ascii="Times" w:hAnsi="Times"/>
-          <w:color w:val="000000" w:themeColor="text1"/>
-        </w:rPr>
-        <w:t>ing</w:t>
-      </w:r>
-      <w:r>
-        <w:rPr>
-          <w:rFonts w:ascii="Times" w:hAnsi="Times"/>
-          <w:color w:val="000000" w:themeColor="text1"/>
-        </w:rPr>
-        <w:t xml:space="preserve"> more engaged. </w:t>
-      </w:r>
-      <w:r>
-        <w:rPr>
-          <w:rFonts w:ascii="Times" w:hAnsi="Times"/>
-          <w:b/>
-          <w:bCs/>
-          <w:color w:val="000000" w:themeColor="text1"/>
-        </w:rPr>
-        <w:t>Recorded lessons</w:t>
-      </w:r>
-      <w:r>
-        <w:rPr>
-          <w:rFonts w:ascii="Times" w:hAnsi="Times"/>
-          <w:color w:val="000000" w:themeColor="text1"/>
-        </w:rPr>
-        <w:t xml:space="preserve"> are provided by our site and by all sites. </w:t>
-      </w:r>
-      <w:r>
-        <w:rPr>
-          <w:rFonts w:ascii="Times" w:hAnsi="Times"/>
-          <w:b/>
-          <w:bCs/>
-          <w:color w:val="000000" w:themeColor="text1"/>
-        </w:rPr>
-        <w:t>Providing written notes</w:t>
-      </w:r>
-      <w:r>
-        <w:rPr>
-          <w:rFonts w:ascii="Times" w:hAnsi="Times"/>
-          <w:color w:val="000000" w:themeColor="text1"/>
-        </w:rPr>
-        <w:t xml:space="preserve"> are offered by our site</w:t>
-      </w:r>
-      <w:r>
-        <w:rPr>
-          <w:rFonts w:ascii="Times" w:hAnsi="Times"/>
-          <w:color w:val="000000" w:themeColor="text1"/>
-        </w:rPr>
-        <w:t>, Wiz</w:t>
-      </w:r>
-      <w:r>
-        <w:rPr>
-          <w:rFonts w:ascii="Times" w:hAnsi="Times"/>
-          <w:color w:val="000000" w:themeColor="text1"/>
-        </w:rPr>
-        <w:t>e</w:t>
-      </w:r>
-      <w:r>
-        <w:rPr>
-          <w:rFonts w:ascii="Times" w:hAnsi="Times"/>
-          <w:color w:val="000000" w:themeColor="text1"/>
-        </w:rPr>
-        <w:t xml:space="preserve">prep and SchoolSuccess. </w:t>
-      </w:r>
-      <w:r>
-        <w:rPr>
-          <w:rFonts w:ascii="Times" w:hAnsi="Times"/>
-          <w:b/>
-          <w:bCs/>
-          <w:color w:val="000000" w:themeColor="text1"/>
-        </w:rPr>
-        <w:t>Chat access to instructor</w:t>
-      </w:r>
-      <w:r>
-        <w:rPr>
-          <w:rFonts w:ascii="Times" w:hAnsi="Times"/>
-          <w:color w:val="000000" w:themeColor="text1"/>
-        </w:rPr>
-        <w:t xml:space="preserve"> is provided by our site as well as TutorMe, but not the other two sites. </w:t>
-      </w:r>
-      <w:r>
-        <w:rPr>
-          <w:rFonts w:ascii="Times" w:hAnsi="Times"/>
-          <w:b/>
-          <w:bCs/>
-          <w:color w:val="000000" w:themeColor="text1"/>
-        </w:rPr>
-        <w:t xml:space="preserve">Whiteboard </w:t>
-      </w:r>
-      <w:r>
-        <w:rPr>
-          <w:rFonts w:ascii="Times" w:hAnsi="Times"/>
-          <w:color w:val="000000" w:themeColor="text1"/>
-        </w:rPr>
-        <w:t>was a common feature found in our site as well as TutorMe and SchoolSuccess</w:t>
-      </w:r>
-      <w:r>
-        <w:rPr>
-          <w:rFonts w:ascii="Times" w:hAnsi="Times"/>
-          <w:color w:val="000000" w:themeColor="text1"/>
-        </w:rPr>
-        <w:t xml:space="preserve"> but not Wizeprep</w:t>
-      </w:r>
-      <w:r>
-        <w:rPr>
-          <w:rFonts w:ascii="Times" w:hAnsi="Times"/>
-          <w:color w:val="000000" w:themeColor="text1"/>
-        </w:rPr>
-        <w:t xml:space="preserve">. </w:t>
-      </w:r>
-      <w:r>
-        <w:rPr>
-          <w:rFonts w:ascii="Times" w:hAnsi="Times"/>
-          <w:b/>
-          <w:bCs/>
-          <w:color w:val="000000" w:themeColor="text1"/>
-        </w:rPr>
-        <w:t>Upload files</w:t>
-      </w:r>
-      <w:r>
-        <w:rPr>
-          <w:rFonts w:ascii="Times" w:hAnsi="Times"/>
-          <w:color w:val="000000" w:themeColor="text1"/>
-        </w:rPr>
-        <w:t xml:space="preserve"> was found to be common with our site as well as TutorMe and SchoolSuccess but not Wizeprep. </w:t>
-      </w:r>
-      <w:r>
-        <w:rPr>
-          <w:rFonts w:ascii="Times" w:hAnsi="Times"/>
-          <w:b/>
-          <w:bCs/>
-          <w:color w:val="000000" w:themeColor="text1"/>
-        </w:rPr>
-        <w:t>Downloading files</w:t>
-      </w:r>
-      <w:r>
-        <w:rPr>
-          <w:rFonts w:ascii="Times" w:hAnsi="Times"/>
-          <w:color w:val="000000" w:themeColor="text1"/>
-        </w:rPr>
-        <w:t xml:space="preserve">, </w:t>
-      </w:r>
-      <w:r>
-        <w:rPr>
-          <w:rFonts w:ascii="Times" w:hAnsi="Times"/>
-          <w:b/>
-          <w:bCs/>
-          <w:color w:val="000000" w:themeColor="text1"/>
-        </w:rPr>
-        <w:t>tutor evaluation</w:t>
-      </w:r>
-      <w:r>
-        <w:rPr>
-          <w:rFonts w:ascii="Times" w:hAnsi="Times"/>
-          <w:color w:val="000000" w:themeColor="text1"/>
-        </w:rPr>
-        <w:t xml:space="preserve">, </w:t>
-      </w:r>
-      <w:r>
-        <w:rPr>
-          <w:rFonts w:ascii="Times" w:hAnsi="Times"/>
-          <w:b/>
-          <w:bCs/>
-          <w:color w:val="000000" w:themeColor="text1"/>
-        </w:rPr>
-        <w:t>access to lessons purchased</w:t>
-      </w:r>
-      <w:r>
-        <w:rPr>
-          <w:rFonts w:ascii="Times" w:hAnsi="Times"/>
-          <w:color w:val="000000" w:themeColor="text1"/>
-        </w:rPr>
-        <w:t xml:space="preserve">, </w:t>
-      </w:r>
-      <w:r>
-        <w:rPr>
-          <w:rFonts w:ascii="Times" w:hAnsi="Times"/>
-          <w:b/>
-          <w:bCs/>
-          <w:color w:val="000000" w:themeColor="text1"/>
-        </w:rPr>
-        <w:t>notification</w:t>
-      </w:r>
-      <w:r>
-        <w:rPr>
-          <w:rFonts w:ascii="Times" w:hAnsi="Times"/>
-          <w:color w:val="000000" w:themeColor="text1"/>
-        </w:rPr>
-        <w:t xml:space="preserve"> was common among our site as well as all the other sites. These features make our site on par if not offer more as certain website don’t have some of the features while they may have others. </w:t>
-      </w:r>
-      <w:r>
-        <w:rPr>
-          <w:rFonts w:ascii="Times" w:hAnsi="Times"/>
-        </w:rPr>
-        <w:t>Our site aims to encompass all the necessary tools needed for success.</w:t>
-      </w:r>
-    </w:p>
-    <w:p>
-      <w:pPr>
-        <w:pStyle w:val="ListParagraph"/>
-        <w:rPr>
-          <w:rFonts w:ascii="Times" w:hAnsi="Times"/>
-        </w:rPr>
-      </w:pPr>
     </w:p>
     <w:p>
       <w:pPr>
@@ -2828,119 +3406,7 @@
         <w:rPr>
           <w:rFonts w:ascii="Times" w:hAnsi="Times"/>
         </w:rPr>
-        <w:t>Our site offers unique functionalities as well</w:t>
-      </w:r>
-      <w:r>
-        <w:rPr>
-          <w:rFonts w:ascii="Times" w:hAnsi="Times"/>
-        </w:rPr>
-        <w:t xml:space="preserve">, </w:t>
-      </w:r>
-      <w:r>
-        <w:rPr>
-          <w:rFonts w:ascii="Times" w:hAnsi="Times"/>
-        </w:rPr>
-        <w:t xml:space="preserve">which includes </w:t>
-      </w:r>
-      <w:r>
-        <w:rPr>
-          <w:rFonts w:ascii="Times" w:hAnsi="Times"/>
-          <w:b/>
-          <w:bCs/>
-        </w:rPr>
-        <w:t>Calendars</w:t>
-      </w:r>
-      <w:r>
-        <w:rPr>
-          <w:rFonts w:ascii="Times" w:hAnsi="Times"/>
-        </w:rPr>
-        <w:t xml:space="preserve"> to have the student be able to </w:t>
-      </w:r>
-      <w:r>
-        <w:rPr>
-          <w:rFonts w:ascii="Times" w:hAnsi="Times"/>
-        </w:rPr>
-        <w:t>book a meeting by viewing the tutor availabilities. As well as serves as a visual reminder.</w:t>
-      </w:r>
-      <w:r>
-        <w:rPr>
-          <w:rFonts w:ascii="Times" w:hAnsi="Times"/>
-        </w:rPr>
-        <w:t xml:space="preserve"> This provides great benefit as it allows for easy transition of booking, as well as having the option of having a flexible schedule to your needs. </w:t>
-      </w:r>
-      <w:r>
-        <w:rPr>
-          <w:rFonts w:ascii="Times" w:hAnsi="Times"/>
-          <w:b/>
-          <w:bCs/>
-        </w:rPr>
-        <w:t>Membership</w:t>
-      </w:r>
-      <w:r>
-        <w:rPr>
-          <w:rFonts w:ascii="Times" w:hAnsi="Times"/>
-        </w:rPr>
-        <w:t xml:space="preserve"> which provided the student of having the choice to pick a price plan that best fits their needs, offering variety of services encompassing all possible students. </w:t>
-      </w:r>
-      <w:r>
-        <w:rPr>
-          <w:rFonts w:ascii="Times" w:hAnsi="Times"/>
-          <w:b/>
-          <w:bCs/>
-        </w:rPr>
-        <w:t>Report problem</w:t>
-      </w:r>
-      <w:r>
-        <w:rPr>
-          <w:rFonts w:ascii="Times" w:hAnsi="Times"/>
-        </w:rPr>
-        <w:t xml:space="preserve">, that allows student to have the ability to report any issue they may be having which is essential to feel comfortable in a learning environment. </w:t>
-      </w:r>
-      <w:r>
-        <w:rPr>
-          <w:rFonts w:ascii="Times" w:hAnsi="Times"/>
-          <w:b/>
-          <w:bCs/>
-        </w:rPr>
-        <w:t>Student performance measurement</w:t>
-      </w:r>
-      <w:r>
-        <w:rPr>
-          <w:rFonts w:ascii="Times" w:hAnsi="Times"/>
-        </w:rPr>
-        <w:t xml:space="preserve"> allows the student to keep track of their progress and to address their </w:t>
-      </w:r>
-      <w:r>
-        <w:rPr>
-          <w:rFonts w:ascii="Times" w:hAnsi="Times"/>
-        </w:rPr>
-        <w:t xml:space="preserve">weak points. </w:t>
-      </w:r>
-      <w:r>
-        <w:rPr>
-          <w:rFonts w:ascii="Times" w:hAnsi="Times"/>
-          <w:b/>
-          <w:bCs/>
-        </w:rPr>
-        <w:t>Parental mode</w:t>
-      </w:r>
-      <w:r>
-        <w:rPr>
-          <w:rFonts w:ascii="Times" w:hAnsi="Times"/>
-        </w:rPr>
-        <w:t xml:space="preserve">, which allows to keep parents updated for minors. It provides comfort and assurance to parents to be able to be given an update on the </w:t>
-      </w:r>
-      <w:r>
-        <w:rPr>
-          <w:rFonts w:ascii="Times" w:hAnsi="Times"/>
-        </w:rPr>
-        <w:t>students’</w:t>
-      </w:r>
-      <w:r>
-        <w:rPr>
-          <w:rFonts w:ascii="Times" w:hAnsi="Times"/>
-        </w:rPr>
-        <w:t xml:space="preserve"> progress as well as their tasks. </w:t>
+        <w:t>Our site doesn’t include calculator or access to google workspace, as our site already incorporates a document saving board. As for calculator, it is required for the student or professor to be using theirs to follow along with the live lesson, instead of being distracted by one found on our site.</w:t>
       </w:r>
     </w:p>
     <w:p>
@@ -2964,31 +3430,6 @@
         <w:rPr>
           <w:rFonts w:ascii="Times" w:hAnsi="Times"/>
         </w:rPr>
-        <w:t>Our site doesn’t include calculator or access to google workspace, as our site already incorporates a document saving board. As for calculator, it is required for the student or professor to be using theirs to follow along with the live lesson, instead of being distracted by one found on our site.</w:t>
-      </w:r>
-    </w:p>
-    <w:p>
-      <w:pPr>
-        <w:pStyle w:val="ListParagraph"/>
-        <w:ind w:firstLine="720"/>
-        <w:rPr>
-          <w:rFonts w:ascii="Times" w:hAnsi="Times"/>
-        </w:rPr>
-      </w:pPr>
-    </w:p>
-    <w:p>
-      <w:pPr>
-        <w:pStyle w:val="ListParagraph"/>
-        <w:ind w:firstLine="720"/>
-        <w:rPr>
-          <w:rFonts w:ascii="Times" w:hAnsi="Times"/>
-        </w:rPr>
-      </w:pPr>
-      <w:r>
-        <w:rPr>
-          <w:rFonts w:ascii="Times" w:hAnsi="Times"/>
-        </w:rPr>
-        <w:lastRenderedPageBreak/>
         <w:t xml:space="preserve">Overall making our site for student functionalities on par with other sites as well as even above by offering unique features that other sites don’t have. </w:t>
       </w:r>
     </w:p>
@@ -3008,11 +3449,13 @@
         <w:ind w:firstLine="720"/>
         <w:rPr>
           <w:rFonts w:ascii="Times" w:hAnsi="Times"/>
-        </w:rPr>
-      </w:pPr>
-      <w:r>
-        <w:rPr>
-          <w:rFonts w:ascii="Times" w:hAnsi="Times"/>
+          <w:color w:val="000000" w:themeColor="text1"/>
+        </w:rPr>
+      </w:pPr>
+      <w:r>
+        <w:rPr>
+          <w:rFonts w:ascii="Times" w:hAnsi="Times"/>
+          <w:color w:val="000000" w:themeColor="text1"/>
         </w:rPr>
         <w:t xml:space="preserve">Additionally, our site offers common administrator functionalities among the sites stated previously, as well as unique features that make our site stand out and give more control to the admins. </w:t>
       </w:r>
@@ -3023,6 +3466,7 @@
         <w:ind w:firstLine="720"/>
         <w:rPr>
           <w:rFonts w:ascii="Times" w:hAnsi="Times"/>
+          <w:color w:val="000000" w:themeColor="text1"/>
         </w:rPr>
       </w:pPr>
     </w:p>
@@ -3038,6 +3482,7 @@
         <w:rPr>
           <w:rFonts w:ascii="Times" w:hAnsi="Times"/>
         </w:rPr>
+        <w:lastRenderedPageBreak/>
         <w:t xml:space="preserve">Our common features are essentially </w:t>
       </w:r>
       <w:r>
@@ -3143,16 +3588,6 @@
       <w:pPr>
         <w:pStyle w:val="ListParagraph"/>
         <w:ind w:firstLine="720"/>
-      </w:pPr>
-    </w:p>
-    <w:p>
-      <w:pPr>
-        <w:pStyle w:val="ListParagraph"/>
-        <w:ind w:firstLine="720"/>
-        <w:rPr>
-          <w:i/>
-          <w:iCs/>
-        </w:rPr>
       </w:pPr>
     </w:p>
     <w:sectPr>
@@ -3393,11 +3828,103 @@
       </w:rPr>
     </w:lvl>
   </w:abstractNum>
+  <w:abstractNum w:abstractNumId="2" w15:restartNumberingAfterBreak="0">
+    <w:nsid w:val="7EAF4848"/>
+    <w:multiLevelType w:val="hybridMultilevel"/>
+    <w:tmpl w:val="C284BE72"/>
+    <w:lvl w:ilvl="0" w:tplc="9CF0363A">
+      <w:start w:val="1"/>
+      <w:numFmt w:val="decimal"/>
+      <w:lvlText w:val="%1."/>
+      <w:lvlJc w:val="left"/>
+      <w:pPr>
+        <w:ind w:left="720" w:hanging="360"/>
+      </w:pPr>
+      <w:rPr>
+        <w:rFonts w:hint="default"/>
+      </w:rPr>
+    </w:lvl>
+    <w:lvl w:ilvl="1" w:tplc="04090019" w:tentative="1">
+      <w:start w:val="1"/>
+      <w:numFmt w:val="lowerLetter"/>
+      <w:lvlText w:val="%2."/>
+      <w:lvlJc w:val="left"/>
+      <w:pPr>
+        <w:ind w:left="1440" w:hanging="360"/>
+      </w:pPr>
+    </w:lvl>
+    <w:lvl w:ilvl="2" w:tplc="0409001B" w:tentative="1">
+      <w:start w:val="1"/>
+      <w:numFmt w:val="lowerRoman"/>
+      <w:lvlText w:val="%3."/>
+      <w:lvlJc w:val="right"/>
+      <w:pPr>
+        <w:ind w:left="2160" w:hanging="180"/>
+      </w:pPr>
+    </w:lvl>
+    <w:lvl w:ilvl="3" w:tplc="0409000F" w:tentative="1">
+      <w:start w:val="1"/>
+      <w:numFmt w:val="decimal"/>
+      <w:lvlText w:val="%4."/>
+      <w:lvlJc w:val="left"/>
+      <w:pPr>
+        <w:ind w:left="2880" w:hanging="360"/>
+      </w:pPr>
+    </w:lvl>
+    <w:lvl w:ilvl="4" w:tplc="04090019" w:tentative="1">
+      <w:start w:val="1"/>
+      <w:numFmt w:val="lowerLetter"/>
+      <w:lvlText w:val="%5."/>
+      <w:lvlJc w:val="left"/>
+      <w:pPr>
+        <w:ind w:left="3600" w:hanging="360"/>
+      </w:pPr>
+    </w:lvl>
+    <w:lvl w:ilvl="5" w:tplc="0409001B" w:tentative="1">
+      <w:start w:val="1"/>
+      <w:numFmt w:val="lowerRoman"/>
+      <w:lvlText w:val="%6."/>
+      <w:lvlJc w:val="right"/>
+      <w:pPr>
+        <w:ind w:left="4320" w:hanging="180"/>
+      </w:pPr>
+    </w:lvl>
+    <w:lvl w:ilvl="6" w:tplc="0409000F" w:tentative="1">
+      <w:start w:val="1"/>
+      <w:numFmt w:val="decimal"/>
+      <w:lvlText w:val="%7."/>
+      <w:lvlJc w:val="left"/>
+      <w:pPr>
+        <w:ind w:left="5040" w:hanging="360"/>
+      </w:pPr>
+    </w:lvl>
+    <w:lvl w:ilvl="7" w:tplc="04090019" w:tentative="1">
+      <w:start w:val="1"/>
+      <w:numFmt w:val="lowerLetter"/>
+      <w:lvlText w:val="%8."/>
+      <w:lvlJc w:val="left"/>
+      <w:pPr>
+        <w:ind w:left="5760" w:hanging="360"/>
+      </w:pPr>
+    </w:lvl>
+    <w:lvl w:ilvl="8" w:tplc="0409001B" w:tentative="1">
+      <w:start w:val="1"/>
+      <w:numFmt w:val="lowerRoman"/>
+      <w:lvlText w:val="%9."/>
+      <w:lvlJc w:val="right"/>
+      <w:pPr>
+        <w:ind w:left="6480" w:hanging="180"/>
+      </w:pPr>
+    </w:lvl>
+  </w:abstractNum>
   <w:num w:numId="1" w16cid:durableId="1937710469">
     <w:abstractNumId w:val="0"/>
   </w:num>
   <w:num w:numId="2" w16cid:durableId="626157419">
     <w:abstractNumId w:val="1"/>
+  </w:num>
+  <w:num w:numId="3" w16cid:durableId="105008054">
+    <w:abstractNumId w:val="2"/>
   </w:num>
 </w:numbering>
 </file>
@@ -3830,6 +4357,7 @@
   <w:style w:type="character" w:default="1" w:styleId="DefaultParagraphFont">
     <w:name w:val="Default Paragraph Font"/>
     <w:uiPriority w:val="1"/>
+    <w:semiHidden/>
     <w:unhideWhenUsed/>
   </w:style>
   <w:style w:type="table" w:default="1" w:styleId="TableNormal">
@@ -3891,6 +4419,27 @@
       <w:ind w:left="720"/>
       <w:contextualSpacing/>
     </w:pPr>
+  </w:style>
+  <w:style w:type="paragraph" w:styleId="NormalWeb">
+    <w:name w:val="Normal (Web)"/>
+    <w:basedOn w:val="Normal"/>
+    <w:uiPriority w:val="99"/>
+    <w:semiHidden/>
+    <w:unhideWhenUsed/>
+    <w:rsid w:val="005831D5"/>
+    <w:pPr>
+      <w:spacing w:before="100" w:beforeAutospacing="1" w:after="100" w:afterAutospacing="1" w:line="240" w:lineRule="auto"/>
+    </w:pPr>
+    <w:rPr>
+      <w:rFonts w:ascii="Times New Roman" w:eastAsia="Times New Roman" w:hAnsi="Times New Roman" w:cs="Times New Roman"/>
+      <w:color w:val="auto"/>
+      <w:sz w:val="24"/>
+    </w:rPr>
+  </w:style>
+  <w:style w:type="character" w:customStyle="1" w:styleId="apple-tab-span">
+    <w:name w:val="apple-tab-span"/>
+    <w:basedOn w:val="DefaultParagraphFont"/>
+    <w:rsid w:val="005831D5"/>
   </w:style>
 </w:styles>
 </file>

</xml_diff>

<commit_message>
Add market analysis for guest features
</commit_message>
<xml_diff>
--- a/Cypher_sprint1.docx
+++ b/Cypher_sprint1.docx
@@ -1,6 +1,6 @@
 
 <file path=word/document.xml><?xml version="1.0" encoding="utf-8"?>
-<w:document xmlns:wpc="http://schemas.microsoft.com/office/word/2010/wordprocessingCanvas" xmlns:cx="http://schemas.microsoft.com/office/drawing/2014/chartex" xmlns:cx1="http://schemas.microsoft.com/office/drawing/2015/9/8/chartex" xmlns:cx2="http://schemas.microsoft.com/office/drawing/2015/10/21/chartex" xmlns:cx3="http://schemas.microsoft.com/office/drawing/2016/5/9/chartex" xmlns:cx4="http://schemas.microsoft.com/office/drawing/2016/5/10/chartex" xmlns:cx5="http://schemas.microsoft.com/office/drawing/2016/5/11/chartex" xmlns:cx6="http://schemas.microsoft.com/office/drawing/2016/5/12/chartex" xmlns:cx7="http://schemas.microsoft.com/office/drawing/2016/5/13/chartex" xmlns:cx8="http://schemas.microsoft.com/office/drawing/2016/5/14/chartex" xmlns:mc="http://schemas.openxmlformats.org/markup-compatibility/2006" xmlns:aink="http://schemas.microsoft.com/office/drawing/2016/ink" xmlns:am3d="http://schemas.microsoft.com/office/drawing/2017/model3d" xmlns:o="urn:schemas-microsoft-com:office:office" xmlns:oel="http://schemas.microsoft.com/office/2019/extlst" xmlns:r="http://schemas.openxmlformats.org/officeDocument/2006/relationships" xmlns:m="http://schemas.openxmlformats.org/officeDocument/2006/math" xmlns:v="urn:schemas-microsoft-com:vml" xmlns:wp14="http://schemas.microsoft.com/office/word/2010/wordprocessingDrawing" xmlns:wp="http://schemas.openxmlformats.org/drawingml/2006/wordprocessingDrawing" xmlns:w10="urn:schemas-microsoft-com:office:word" xmlns:w="http://schemas.openxmlformats.org/wordprocessingml/2006/main" xmlns:w14="http://schemas.microsoft.com/office/word/2010/wordml" xmlns:w15="http://schemas.microsoft.com/office/word/2012/wordml" xmlns:w16cex="http://schemas.microsoft.com/office/word/2018/wordml/cex" xmlns:w16cid="http://schemas.microsoft.com/office/word/2016/wordml/cid" xmlns:w16="http://schemas.microsoft.com/office/word/2018/wordml" xmlns:w16sdtdh="http://schemas.microsoft.com/office/word/2020/wordml/sdtdatahash" xmlns:w16se="http://schemas.microsoft.com/office/word/2015/wordml/symex" xmlns:wpg="http://schemas.microsoft.com/office/word/2010/wordprocessingGroup" xmlns:wpi="http://schemas.microsoft.com/office/word/2010/wordprocessingInk" xmlns:wne="http://schemas.microsoft.com/office/word/2006/wordml" xmlns:wps="http://schemas.microsoft.com/office/word/2010/wordprocessingShape" mc:Ignorable="w14 w15 w16se w16cid w16 w16cex w16sdtdh wp14">
+<w:document xmlns:wpc="http://schemas.microsoft.com/office/word/2010/wordprocessingCanvas" xmlns:cx="http://schemas.microsoft.com/office/drawing/2014/chartex" xmlns:cx1="http://schemas.microsoft.com/office/drawing/2015/9/8/chartex" xmlns:cx2="http://schemas.microsoft.com/office/drawing/2015/10/21/chartex" xmlns:cx3="http://schemas.microsoft.com/office/drawing/2016/5/9/chartex" xmlns:cx4="http://schemas.microsoft.com/office/drawing/2016/5/10/chartex" xmlns:cx5="http://schemas.microsoft.com/office/drawing/2016/5/11/chartex" xmlns:cx6="http://schemas.microsoft.com/office/drawing/2016/5/12/chartex" xmlns:cx7="http://schemas.microsoft.com/office/drawing/2016/5/13/chartex" xmlns:cx8="http://schemas.microsoft.com/office/drawing/2016/5/14/chartex" xmlns:mc="http://schemas.openxmlformats.org/markup-compatibility/2006" xmlns:aink="http://schemas.microsoft.com/office/drawing/2016/ink" xmlns:am3d="http://schemas.microsoft.com/office/drawing/2017/model3d" xmlns:o="urn:schemas-microsoft-com:office:office" xmlns:r="http://schemas.openxmlformats.org/officeDocument/2006/relationships" xmlns:m="http://schemas.openxmlformats.org/officeDocument/2006/math" xmlns:v="urn:schemas-microsoft-com:vml" xmlns:wp14="http://schemas.microsoft.com/office/word/2010/wordprocessingDrawing" xmlns:wp="http://schemas.openxmlformats.org/drawingml/2006/wordprocessingDrawing" xmlns:w10="urn:schemas-microsoft-com:office:word" xmlns:w="http://schemas.openxmlformats.org/wordprocessingml/2006/main" xmlns:w14="http://schemas.microsoft.com/office/word/2010/wordml" xmlns:w15="http://schemas.microsoft.com/office/word/2012/wordml" xmlns:w16cid="http://schemas.microsoft.com/office/word/2016/wordml/cid" xmlns:w16se="http://schemas.microsoft.com/office/word/2015/wordml/symex" xmlns:wpg="http://schemas.microsoft.com/office/word/2010/wordprocessingGroup" xmlns:wpi="http://schemas.microsoft.com/office/word/2010/wordprocessingInk" xmlns:wne="http://schemas.microsoft.com/office/word/2006/wordml" xmlns:wps="http://schemas.microsoft.com/office/word/2010/wordprocessingShape" mc:Ignorable="w14 w15 w16se w16cid wp14">
   <w:body>
     <w:p>
       <w:pPr>
@@ -778,23 +778,7 @@
           <w:rFonts w:ascii="Times" w:hAnsi="Times"/>
           <w:color w:val="000000" w:themeColor="text1"/>
         </w:rPr>
-        <w:t xml:space="preserve">For the market analysis, our team has decided to focus on the following three existing platforms: Wizeprep.com, TutorMe.com and Successcolaire.ca. The following market analysis will consist of a brief description of each of the three </w:t>
-      </w:r>
-      <w:proofErr w:type="gramStart"/>
-      <w:r>
-        <w:rPr>
-          <w:rFonts w:ascii="Times" w:hAnsi="Times"/>
-          <w:color w:val="000000" w:themeColor="text1"/>
-        </w:rPr>
-        <w:t>aforementioned platforms</w:t>
-      </w:r>
-      <w:proofErr w:type="gramEnd"/>
-      <w:r>
-        <w:rPr>
-          <w:rFonts w:ascii="Times" w:hAnsi="Times"/>
-          <w:color w:val="000000" w:themeColor="text1"/>
-        </w:rPr>
-        <w:t xml:space="preserve">. In addition, we have provided an analysis of the features offered by all three e-learning platforms organized by features offered per type of user: guest, student, tutor and administrator. </w:t>
+        <w:t xml:space="preserve">For the market analysis, our team has decided to focus on the following three existing platforms: Wizeprep.com, TutorMe.com and Successcolaire.ca. The following market analysis will consist of a brief description of each of the three aforementioned platforms. In addition, we have provided an analysis of the features offered by all three e-learning platforms organized by features offered per type of user: guest, student, tutor and administrator. </w:t>
       </w:r>
     </w:p>
     <w:p>
@@ -814,7 +798,7 @@
     </w:p>
     <w:p>
       <w:pPr>
-        <w:pStyle w:val="ListParagraph"/>
+        <w:pStyle w:val="a3"/>
         <w:tabs>
           <w:tab w:val="left" w:pos="2016"/>
         </w:tabs>
@@ -829,7 +813,7 @@
     </w:p>
     <w:p>
       <w:pPr>
-        <w:pStyle w:val="ListParagraph"/>
+        <w:pStyle w:val="a3"/>
         <w:numPr>
           <w:ilvl w:val="0"/>
           <w:numId w:val="3"/>
@@ -857,7 +841,297 @@
     </w:p>
     <w:p>
       <w:pPr>
-        <w:pStyle w:val="ListParagraph"/>
+        <w:ind w:firstLine="284"/>
+        <w:rPr>
+          <w:rFonts w:ascii="宋体" w:eastAsia="宋体" w:hAnsi="宋体" w:cs="宋体"/>
+          <w:lang w:val="en-US" w:eastAsia="zh-CN"/>
+        </w:rPr>
+      </w:pPr>
+      <w:r>
+        <w:rPr>
+          <w:rFonts w:eastAsia="宋体"/>
+          <w:lang w:val="en-US" w:eastAsia="zh-CN"/>
+        </w:rPr>
+        <w:t>When it comes to the guest interface, some core features that the three studied websites offer: they allow guests to apply to become a tutor, they provide guests with a demo lesson space, they allow guests to access course categories for different subjects, they allow guests to access company information and general information, such as about us, press, careers, and they provide users with a get help chat/contact us feature. </w:t>
+      </w:r>
+    </w:p>
+    <w:p>
+      <w:pPr>
+        <w:ind w:firstLine="284"/>
+        <w:rPr>
+          <w:rFonts w:ascii="宋体" w:eastAsia="宋体" w:hAnsi="宋体" w:cs="宋体"/>
+          <w:lang w:val="en-US" w:eastAsia="zh-CN"/>
+        </w:rPr>
+      </w:pPr>
+      <w:r>
+        <w:rPr>
+          <w:rFonts w:eastAsia="宋体"/>
+          <w:lang w:val="en-US" w:eastAsia="zh-CN"/>
+        </w:rPr>
+        <w:t>These shared features can be summarized into two main aspects. First, they let the guests have a basic understanding of the website so that users know if the website is what they are looking for. Second, they allow users to directly ask questions on the website in case they have any questions or concerns that they would like addressed. Those features are essential for e-learning platforms. Without them, tutoring websites may lose a lot of potential customers because guests cannot tell whether or not the platform could be useful to them. Aside from those fundamental features, guests of these tutoring websites can register or apply to be a tutor, providing the company with more customers than past traditional tutoring platforms which only served students.</w:t>
+      </w:r>
+    </w:p>
+    <w:p>
+      <w:pPr>
+        <w:ind w:firstLine="284"/>
+        <w:rPr>
+          <w:rFonts w:ascii="宋体" w:eastAsia="宋体" w:hAnsi="宋体" w:cs="宋体"/>
+          <w:lang w:val="en-US" w:eastAsia="zh-CN"/>
+        </w:rPr>
+      </w:pPr>
+      <w:r>
+        <w:rPr>
+          <w:rFonts w:eastAsia="宋体"/>
+          <w:lang w:val="en-US" w:eastAsia="zh-CN"/>
+        </w:rPr>
+        <w:t>A noticeable difference among the websites is that Wizeprep.com seems to offer guests more functionalities than TutorMe.com and Successcolaire.ca. For example, Wizeprep.com allows guests to access course previews, access tutor reviews and provide users with corresponding notifications. Moreover, we discovered that, unlike Wizeprep.com and Tutorme.com, Successcolaire.ca doesn’t seem to offer guests the ability to access tutor information and their respective resumes. </w:t>
+      </w:r>
+    </w:p>
+    <w:p>
+      <w:pPr>
+        <w:ind w:firstLine="284"/>
+        <w:rPr>
+          <w:rFonts w:ascii="宋体" w:eastAsia="宋体" w:hAnsi="宋体" w:cs="宋体"/>
+          <w:lang w:val="en-US" w:eastAsia="zh-CN"/>
+        </w:rPr>
+      </w:pPr>
+      <w:r>
+        <w:rPr>
+          <w:rFonts w:eastAsia="宋体"/>
+          <w:lang w:val="en-US" w:eastAsia="zh-CN"/>
+        </w:rPr>
+        <w:t xml:space="preserve">From the above summary, we can conclude that Wizepre.com offers more features in terms of the guest interface than the other two e-learning platforms. On </w:t>
+      </w:r>
+      <w:proofErr w:type="spellStart"/>
+      <w:r>
+        <w:rPr>
+          <w:rFonts w:eastAsia="宋体"/>
+          <w:lang w:val="en-US" w:eastAsia="zh-CN"/>
+        </w:rPr>
+        <w:t>Wizeprep</w:t>
+      </w:r>
+      <w:proofErr w:type="spellEnd"/>
+      <w:r>
+        <w:rPr>
+          <w:rFonts w:eastAsia="宋体"/>
+          <w:lang w:val="en-US" w:eastAsia="zh-CN"/>
+        </w:rPr>
+        <w:t xml:space="preserve">, guests can register as tutors or students and access more information about the courses and tutors. The difference comes from the different goals of the three websites. For guests, Wizeprep.com is a tutoring website that is geared more towards delivering courses to students, as online universities do with direct course purchasing and group tutorials. In this case, if </w:t>
+      </w:r>
+      <w:proofErr w:type="spellStart"/>
+      <w:r>
+        <w:rPr>
+          <w:rFonts w:eastAsia="宋体"/>
+          <w:lang w:val="en-US" w:eastAsia="zh-CN"/>
+        </w:rPr>
+        <w:t>Wizeprep</w:t>
+      </w:r>
+      <w:proofErr w:type="spellEnd"/>
+      <w:r>
+        <w:rPr>
+          <w:rFonts w:eastAsia="宋体"/>
+          <w:lang w:val="en-US" w:eastAsia="zh-CN"/>
+        </w:rPr>
+        <w:t xml:space="preserve"> wants to attract users, it has to give enough information about the courses and tutors to convince customers that </w:t>
+      </w:r>
+      <w:proofErr w:type="spellStart"/>
+      <w:r>
+        <w:rPr>
+          <w:rFonts w:eastAsia="宋体"/>
+          <w:lang w:val="en-US" w:eastAsia="zh-CN"/>
+        </w:rPr>
+        <w:t>Wizeprep</w:t>
+      </w:r>
+      <w:proofErr w:type="spellEnd"/>
+      <w:r>
+        <w:rPr>
+          <w:rFonts w:eastAsia="宋体"/>
+          <w:lang w:val="en-US" w:eastAsia="zh-CN"/>
+        </w:rPr>
+        <w:t xml:space="preserve"> has what they need. </w:t>
+      </w:r>
+    </w:p>
+    <w:p>
+      <w:pPr>
+        <w:ind w:firstLine="284"/>
+        <w:rPr>
+          <w:rFonts w:ascii="宋体" w:eastAsia="宋体" w:hAnsi="宋体" w:cs="宋体"/>
+          <w:lang w:val="en-US" w:eastAsia="zh-CN"/>
+        </w:rPr>
+      </w:pPr>
+      <w:bookmarkStart w:id="0" w:name="_GoBack"/>
+      <w:bookmarkEnd w:id="0"/>
+      <w:r>
+        <w:rPr>
+          <w:rFonts w:eastAsia="宋体"/>
+          <w:lang w:val="en-US" w:eastAsia="zh-CN"/>
+        </w:rPr>
+        <w:t xml:space="preserve">The </w:t>
+      </w:r>
+      <w:proofErr w:type="spellStart"/>
+      <w:r>
+        <w:rPr>
+          <w:rFonts w:eastAsia="宋体"/>
+          <w:lang w:val="en-US" w:eastAsia="zh-CN"/>
+        </w:rPr>
+        <w:t>SchoolSuccess</w:t>
+      </w:r>
+      <w:proofErr w:type="spellEnd"/>
+      <w:r>
+        <w:rPr>
+          <w:rFonts w:eastAsia="宋体"/>
+          <w:lang w:val="en-US" w:eastAsia="zh-CN"/>
+        </w:rPr>
+        <w:t xml:space="preserve"> serves students and tutors to guests at the same time too but when compa</w:t>
+      </w:r>
+      <w:r>
+        <w:rPr>
+          <w:rFonts w:eastAsia="宋体"/>
+          <w:lang w:val="en-US" w:eastAsia="zh-CN"/>
+        </w:rPr>
+        <w:t>r</w:t>
+      </w:r>
+      <w:r>
+        <w:rPr>
+          <w:rFonts w:eastAsia="宋体"/>
+          <w:lang w:val="en-US" w:eastAsia="zh-CN"/>
+        </w:rPr>
+        <w:t xml:space="preserve">ed to </w:t>
+      </w:r>
+      <w:proofErr w:type="spellStart"/>
+      <w:r>
+        <w:rPr>
+          <w:rFonts w:eastAsia="宋体"/>
+          <w:lang w:val="en-US" w:eastAsia="zh-CN"/>
+        </w:rPr>
+        <w:t>Wizeprep</w:t>
+      </w:r>
+      <w:proofErr w:type="spellEnd"/>
+      <w:r>
+        <w:rPr>
+          <w:rFonts w:eastAsia="宋体"/>
+          <w:lang w:val="en-US" w:eastAsia="zh-CN"/>
+        </w:rPr>
+        <w:t xml:space="preserve">, it gives less information. As a guest, you can apply to be a tutor or a student, but further information about the courses and the tutors is not available to guests. This </w:t>
+      </w:r>
+      <w:r>
+        <w:rPr>
+          <w:rFonts w:eastAsia="宋体"/>
+          <w:lang w:val="en-US" w:eastAsia="zh-CN"/>
+        </w:rPr>
+        <w:lastRenderedPageBreak/>
+        <w:t>limitation on important information may cause the loss of customers who don’t know what to expect. </w:t>
+      </w:r>
+    </w:p>
+    <w:p>
+      <w:pPr>
+        <w:ind w:firstLine="284"/>
+        <w:rPr>
+          <w:rFonts w:ascii="宋体" w:eastAsia="宋体" w:hAnsi="宋体" w:cs="宋体"/>
+          <w:lang w:val="en-US" w:eastAsia="zh-CN"/>
+        </w:rPr>
+      </w:pPr>
+      <w:r>
+        <w:rPr>
+          <w:rFonts w:eastAsia="宋体"/>
+          <w:lang w:val="en-US" w:eastAsia="zh-CN"/>
+        </w:rPr>
+        <w:t xml:space="preserve">For </w:t>
+      </w:r>
+      <w:proofErr w:type="spellStart"/>
+      <w:r>
+        <w:rPr>
+          <w:rFonts w:eastAsia="宋体"/>
+          <w:lang w:val="en-US" w:eastAsia="zh-CN"/>
+        </w:rPr>
+        <w:t>TutorMe</w:t>
+      </w:r>
+      <w:proofErr w:type="spellEnd"/>
+      <w:r>
+        <w:rPr>
+          <w:rFonts w:eastAsia="宋体"/>
+          <w:lang w:val="en-US" w:eastAsia="zh-CN"/>
+        </w:rPr>
+        <w:t xml:space="preserve">, the target customers of the website are more tutors than students. Guests can apply for being a tutor but cannot apply for being a student. The students' accounts are given by universities that have purchased the access rights of </w:t>
+      </w:r>
+      <w:proofErr w:type="spellStart"/>
+      <w:r>
+        <w:rPr>
+          <w:rFonts w:eastAsia="宋体"/>
+          <w:lang w:val="en-US" w:eastAsia="zh-CN"/>
+        </w:rPr>
+        <w:t>TutorMe</w:t>
+      </w:r>
+      <w:proofErr w:type="spellEnd"/>
+      <w:r>
+        <w:rPr>
+          <w:rFonts w:eastAsia="宋体"/>
+          <w:lang w:val="en-US" w:eastAsia="zh-CN"/>
+        </w:rPr>
+        <w:t xml:space="preserve">. With the features of accessing tutors’ information and resumes, guests who have an interest in being a tutor can have an idea about what kind of skills they need and what kind of tutors they want to be. It will be better for </w:t>
+      </w:r>
+      <w:proofErr w:type="spellStart"/>
+      <w:r>
+        <w:rPr>
+          <w:rFonts w:eastAsia="宋体"/>
+          <w:lang w:val="en-US" w:eastAsia="zh-CN"/>
+        </w:rPr>
+        <w:t>TutorMe</w:t>
+      </w:r>
+      <w:proofErr w:type="spellEnd"/>
+      <w:r>
+        <w:rPr>
+          <w:rFonts w:eastAsia="宋体"/>
+          <w:lang w:val="en-US" w:eastAsia="zh-CN"/>
+        </w:rPr>
+        <w:t xml:space="preserve"> and </w:t>
+      </w:r>
+      <w:proofErr w:type="spellStart"/>
+      <w:r>
+        <w:rPr>
+          <w:rFonts w:eastAsia="宋体"/>
+          <w:lang w:val="en-US" w:eastAsia="zh-CN"/>
+        </w:rPr>
+        <w:t>SchoolSuccess</w:t>
+      </w:r>
+      <w:proofErr w:type="spellEnd"/>
+      <w:r>
+        <w:rPr>
+          <w:rFonts w:eastAsia="宋体"/>
+          <w:lang w:val="en-US" w:eastAsia="zh-CN"/>
+        </w:rPr>
+        <w:t xml:space="preserve"> to have notification features so that the guests can also get informed when there are any updates.</w:t>
+      </w:r>
+    </w:p>
+    <w:p>
+      <w:pPr>
+        <w:ind w:firstLine="284"/>
+        <w:rPr>
+          <w:rFonts w:ascii="宋体" w:eastAsia="宋体" w:hAnsi="宋体" w:cs="宋体"/>
+          <w:lang w:val="en-US" w:eastAsia="zh-CN"/>
+        </w:rPr>
+      </w:pPr>
+      <w:r>
+        <w:rPr>
+          <w:rFonts w:eastAsia="宋体"/>
+          <w:lang w:val="en-US" w:eastAsia="zh-CN"/>
+        </w:rPr>
+        <w:t>Overall, for the guest interface, these three websites share some features which support the basic functionalities of a tutoring website. The differences come from different website purposes.</w:t>
+      </w:r>
+    </w:p>
+    <w:p>
+      <w:pPr>
+        <w:pStyle w:val="a3"/>
+        <w:ind w:left="360"/>
+        <w:rPr>
+          <w:rFonts w:ascii="宋体" w:eastAsia="宋体" w:hAnsi="宋体" w:cs="宋体" w:hint="eastAsia"/>
+          <w:lang w:val="en-US" w:eastAsia="zh-CN"/>
+        </w:rPr>
+      </w:pPr>
+    </w:p>
+    <w:p>
+      <w:pPr>
+        <w:pStyle w:val="a3"/>
         <w:tabs>
           <w:tab w:val="left" w:pos="2016"/>
         </w:tabs>
@@ -872,7 +1146,7 @@
     </w:p>
     <w:p>
       <w:pPr>
-        <w:pStyle w:val="ListParagraph"/>
+        <w:pStyle w:val="a3"/>
         <w:numPr>
           <w:ilvl w:val="0"/>
           <w:numId w:val="3"/>
@@ -989,7 +1263,7 @@
           <w:rFonts w:ascii="Times" w:hAnsi="Times"/>
           <w:color w:val="000000" w:themeColor="text1"/>
         </w:rPr>
-        <w:t xml:space="preserve">On the other hand, the variety in the features across the platforms is what keeps each e-learning platform unique and competitive. As Wizeprep.com is a platform with a focus on group-tutoring and exam preparation, it was the only e-learning platform of the three analyzed that offered students the ability to attend live group-tutoring sessions, attend live group exam preparation sessions. These features are valuable; however, due to the platform’s focus on group tutoring and lesson consumption, Wizeprep.com could not allow students to request for and attend live one-on-one tutoring sessions. Moreover, Wizeprep.com does not allow students to upload files, nor does it provide students with the ability to use certain learning tools, such as whiteboards or calculators, which could be beneficial to a student’s learning. TutorMe.com and Successcolaire.ca, on the other hand, have implemented these features for students, making them more suitable platforms for personalized tutoring. Wizprep.com and Successcolaire.ca both </w:t>
+        <w:t xml:space="preserve">On the other hand, the variety in the features across the platforms is what keeps each e-learning platform unique and competitive. As Wizeprep.com is a platform with a focus on group-tutoring and exam preparation, it was the only e-learning platform of the three analyzed that offered students the ability to attend live group-tutoring sessions, attend live group exam preparation sessions. These features are valuable; however, due to the platform’s focus on group tutoring and lesson consumption, Wizeprep.com could not allow students to request for and attend live one-on-one tutoring sessions. Moreover, Wizeprep.com does not allow students to upload files, nor does it provide students with the ability to use certain learning tools, such as whiteboards or calculators, which could be beneficial to a student’s learning. TutorMe.com and Successcolaire.ca, on the other hand, have implemented these features for students, making them more suitable platforms for personalized tutoring. Wizprep.com and Successcolaire.ca both allow students to browse through their course material or material provided to them by their tutor, and they allow students to download written lessons or documents that can be utilized for </w:t>
       </w:r>
       <w:r>
         <w:rPr>
@@ -997,23 +1271,7 @@
           <w:color w:val="000000" w:themeColor="text1"/>
         </w:rPr>
         <w:lastRenderedPageBreak/>
-        <w:t xml:space="preserve">allow students to browse through their course material or material provided to them by their tutor, and they allow students to download written lessons or documents that can be utilized for teaching purposes. It is likely a shortfall that TutorMe.com does not allow these functionalities since going back to visit and download completed lessons and assignments can be quite vital in a student’s learning process. On the other hand, one of TutorMe.com’s main advantages </w:t>
-      </w:r>
-      <w:proofErr w:type="gramStart"/>
-      <w:r>
-        <w:rPr>
-          <w:rFonts w:ascii="Times" w:hAnsi="Times"/>
-          <w:color w:val="000000" w:themeColor="text1"/>
-        </w:rPr>
-        <w:t>is</w:t>
-      </w:r>
-      <w:proofErr w:type="gramEnd"/>
-      <w:r>
-        <w:rPr>
-          <w:rFonts w:ascii="Times" w:hAnsi="Times"/>
-          <w:color w:val="000000" w:themeColor="text1"/>
-        </w:rPr>
-        <w:t xml:space="preserve"> that it is the only platform of the three examined that provides students access to Google Workspace and provides students with subject-related extension tools, like online compilers. These unique functionalities may be very beneficial in a student’s learning process as they may allow students and tutors to collaborate in various online shared workspaces geared towards the subject they are focusing on. </w:t>
+        <w:t>teaching purposes. It is likely a shortfall that TutorMe.com does not allow these functionalities since going back to visit and download completed lessons and assignments can be quite vital in a student’s learning process. On the other hand, one of TutorMe.com’s main advantages is that it is the only platform of the three examined that provides students access to Google Workspace and provides students with subject-related extension tools, like online compilers. These unique functionalities may be very beneficial in a student’s learning process as they may allow students and tutors to collaborate in various online shared workspaces geared towards the subject they are focusing on. </w:t>
       </w:r>
     </w:p>
     <w:p>
@@ -1056,7 +1314,7 @@
     </w:p>
     <w:p>
       <w:pPr>
-        <w:pStyle w:val="ListParagraph"/>
+        <w:pStyle w:val="a3"/>
         <w:numPr>
           <w:ilvl w:val="0"/>
           <w:numId w:val="3"/>
@@ -1084,7 +1342,7 @@
     </w:p>
     <w:p>
       <w:pPr>
-        <w:pStyle w:val="ListParagraph"/>
+        <w:pStyle w:val="a3"/>
         <w:tabs>
           <w:tab w:val="left" w:pos="2016"/>
         </w:tabs>
@@ -1098,7 +1356,7 @@
     </w:p>
     <w:p>
       <w:pPr>
-        <w:pStyle w:val="ListParagraph"/>
+        <w:pStyle w:val="a3"/>
         <w:numPr>
           <w:ilvl w:val="0"/>
           <w:numId w:val="3"/>
@@ -1162,23 +1420,7 @@
           <w:rFonts w:ascii="Times" w:hAnsi="Times"/>
           <w:color w:val="000000" w:themeColor="text1"/>
         </w:rPr>
-        <w:t xml:space="preserve">Based on how we assume the examined e-learning platforms work, administrators should all </w:t>
-      </w:r>
-      <w:proofErr w:type="gramStart"/>
-      <w:r>
-        <w:rPr>
-          <w:rFonts w:ascii="Times" w:hAnsi="Times"/>
-          <w:color w:val="000000" w:themeColor="text1"/>
-        </w:rPr>
-        <w:t>have the ability to</w:t>
-      </w:r>
-      <w:proofErr w:type="gramEnd"/>
-      <w:r>
-        <w:rPr>
-          <w:rFonts w:ascii="Times" w:hAnsi="Times"/>
-          <w:color w:val="000000" w:themeColor="text1"/>
-        </w:rPr>
-        <w:t xml:space="preserve"> select tutors, handle tutor requests, handle student requests, manage tutors, manage courses, etc. These features ensure the daily running of the platforms. As we are not privy to administrator functioning, we cannot go into great depth about specific similarities or assume differences between the features offered to administrators, but we can assume that the features offered to administrators will differ and depend highly on the features offered to guests, tutors and students. </w:t>
+        <w:t>Based on how we assume the examined e-learning platforms work, administrators should all have the ability to select tutors, handle tutor requests, handle student requests, manage tutors, manage courses, etc. These features ensure the daily running of the platforms. As we are not privy to administrator functioning, we cannot go into great depth about specific similarities or assume differences between the features offered to administrators, but we can assume that the features offered to administrators will differ and depend highly on the features offered to guests, tutors and students. </w:t>
       </w:r>
     </w:p>
     <w:p>
@@ -1225,7 +1467,7 @@
     </w:p>
     <w:p>
       <w:pPr>
-        <w:pStyle w:val="ListParagraph"/>
+        <w:pStyle w:val="a3"/>
         <w:numPr>
           <w:ilvl w:val="0"/>
           <w:numId w:val="2"/>
@@ -1245,7 +1487,7 @@
     </w:p>
     <w:p>
       <w:pPr>
-        <w:pStyle w:val="ListParagraph"/>
+        <w:pStyle w:val="a3"/>
         <w:numPr>
           <w:ilvl w:val="1"/>
           <w:numId w:val="2"/>
@@ -1265,7 +1507,7 @@
     </w:p>
     <w:p>
       <w:pPr>
-        <w:pStyle w:val="ListParagraph"/>
+        <w:pStyle w:val="a3"/>
         <w:numPr>
           <w:ilvl w:val="1"/>
           <w:numId w:val="2"/>
@@ -1285,7 +1527,7 @@
     </w:p>
     <w:p>
       <w:pPr>
-        <w:pStyle w:val="ListParagraph"/>
+        <w:pStyle w:val="a3"/>
         <w:numPr>
           <w:ilvl w:val="1"/>
           <w:numId w:val="2"/>
@@ -1305,7 +1547,7 @@
     </w:p>
     <w:p>
       <w:pPr>
-        <w:pStyle w:val="ListParagraph"/>
+        <w:pStyle w:val="a3"/>
         <w:numPr>
           <w:ilvl w:val="1"/>
           <w:numId w:val="2"/>
@@ -1325,7 +1567,7 @@
     </w:p>
     <w:p>
       <w:pPr>
-        <w:pStyle w:val="ListParagraph"/>
+        <w:pStyle w:val="a3"/>
         <w:ind w:left="1440"/>
         <w:rPr>
           <w:rFonts w:ascii="Times" w:hAnsi="Times"/>
@@ -1335,7 +1577,7 @@
     </w:p>
     <w:p>
       <w:pPr>
-        <w:pStyle w:val="ListParagraph"/>
+        <w:pStyle w:val="a3"/>
         <w:numPr>
           <w:ilvl w:val="0"/>
           <w:numId w:val="2"/>
@@ -1362,7 +1604,7 @@
     </w:p>
     <w:p>
       <w:pPr>
-        <w:pStyle w:val="ListParagraph"/>
+        <w:pStyle w:val="a3"/>
         <w:ind w:left="709"/>
         <w:rPr>
           <w:rFonts w:ascii="Times" w:hAnsi="Times"/>
@@ -1417,7 +1659,7 @@
     </w:p>
     <w:p>
       <w:pPr>
-        <w:pStyle w:val="ListParagraph"/>
+        <w:pStyle w:val="a3"/>
         <w:ind w:firstLine="720"/>
         <w:jc w:val="center"/>
         <w:rPr>
@@ -1865,7 +2107,7 @@
     </w:p>
     <w:p>
       <w:pPr>
-        <w:pStyle w:val="ListParagraph"/>
+        <w:pStyle w:val="a3"/>
         <w:jc w:val="center"/>
         <w:rPr>
           <w:rFonts w:ascii="Times" w:hAnsi="Times"/>
@@ -1899,17 +2141,17 @@
     </w:p>
     <w:p>
       <w:pPr>
-        <w:pStyle w:val="ListParagraph"/>
-        <w:rPr>
-          <w:rFonts w:ascii="Times" w:hAnsi="Times"/>
-          <w:color w:val="000000" w:themeColor="text1"/>
-          <w:szCs w:val="22"/>
-        </w:rPr>
-      </w:pPr>
-    </w:p>
-    <w:p>
-      <w:pPr>
-        <w:pStyle w:val="ListParagraph"/>
+        <w:pStyle w:val="a3"/>
+        <w:rPr>
+          <w:rFonts w:ascii="Times" w:hAnsi="Times"/>
+          <w:color w:val="000000" w:themeColor="text1"/>
+          <w:szCs w:val="22"/>
+        </w:rPr>
+      </w:pPr>
+    </w:p>
+    <w:p>
+      <w:pPr>
+        <w:pStyle w:val="a3"/>
         <w:rPr>
           <w:rFonts w:ascii="Times" w:hAnsi="Times"/>
           <w:color w:val="000000" w:themeColor="text1"/>
@@ -1945,17 +2187,17 @@
     </w:p>
     <w:p>
       <w:pPr>
-        <w:pStyle w:val="ListParagraph"/>
-        <w:rPr>
-          <w:rFonts w:ascii="Times" w:hAnsi="Times"/>
-          <w:color w:val="000000" w:themeColor="text1"/>
-          <w:szCs w:val="22"/>
-        </w:rPr>
-      </w:pPr>
-    </w:p>
-    <w:p>
-      <w:pPr>
-        <w:pStyle w:val="ListParagraph"/>
+        <w:pStyle w:val="a3"/>
+        <w:rPr>
+          <w:rFonts w:ascii="Times" w:hAnsi="Times"/>
+          <w:color w:val="000000" w:themeColor="text1"/>
+          <w:szCs w:val="22"/>
+        </w:rPr>
+      </w:pPr>
+    </w:p>
+    <w:p>
+      <w:pPr>
+        <w:pStyle w:val="a3"/>
         <w:rPr>
           <w:rFonts w:ascii="Times" w:hAnsi="Times"/>
           <w:color w:val="000000" w:themeColor="text1"/>
@@ -1983,7 +2225,7 @@
     </w:p>
     <w:p>
       <w:pPr>
-        <w:pStyle w:val="ListParagraph"/>
+        <w:pStyle w:val="a3"/>
         <w:rPr>
           <w:rFonts w:ascii="Times" w:hAnsi="Times"/>
           <w:color w:val="000000" w:themeColor="text1"/>
@@ -2019,17 +2261,17 @@
     </w:p>
     <w:p>
       <w:pPr>
-        <w:pStyle w:val="ListParagraph"/>
-        <w:rPr>
-          <w:rFonts w:ascii="Times" w:hAnsi="Times"/>
-          <w:color w:val="000000" w:themeColor="text1"/>
-          <w:szCs w:val="22"/>
-        </w:rPr>
-      </w:pPr>
-    </w:p>
-    <w:p>
-      <w:pPr>
-        <w:pStyle w:val="ListParagraph"/>
+        <w:pStyle w:val="a3"/>
+        <w:rPr>
+          <w:rFonts w:ascii="Times" w:hAnsi="Times"/>
+          <w:color w:val="000000" w:themeColor="text1"/>
+          <w:szCs w:val="22"/>
+        </w:rPr>
+      </w:pPr>
+    </w:p>
+    <w:p>
+      <w:pPr>
+        <w:pStyle w:val="a3"/>
         <w:rPr>
           <w:rFonts w:ascii="Times" w:hAnsi="Times"/>
           <w:color w:val="000000" w:themeColor="text1"/>
@@ -2065,17 +2307,17 @@
     </w:p>
     <w:p>
       <w:pPr>
-        <w:pStyle w:val="ListParagraph"/>
-        <w:rPr>
-          <w:rFonts w:ascii="Times" w:hAnsi="Times"/>
-          <w:color w:val="000000" w:themeColor="text1"/>
-          <w:szCs w:val="22"/>
-        </w:rPr>
-      </w:pPr>
-    </w:p>
-    <w:p>
-      <w:pPr>
-        <w:pStyle w:val="ListParagraph"/>
+        <w:pStyle w:val="a3"/>
+        <w:rPr>
+          <w:rFonts w:ascii="Times" w:hAnsi="Times"/>
+          <w:color w:val="000000" w:themeColor="text1"/>
+          <w:szCs w:val="22"/>
+        </w:rPr>
+      </w:pPr>
+    </w:p>
+    <w:p>
+      <w:pPr>
+        <w:pStyle w:val="a3"/>
         <w:rPr>
           <w:rFonts w:ascii="Times" w:hAnsi="Times"/>
           <w:color w:val="000000" w:themeColor="text1"/>
@@ -2127,17 +2369,17 @@
     </w:p>
     <w:p>
       <w:pPr>
-        <w:pStyle w:val="ListParagraph"/>
-        <w:rPr>
-          <w:rFonts w:ascii="Times" w:hAnsi="Times"/>
-          <w:color w:val="000000" w:themeColor="text1"/>
-          <w:szCs w:val="22"/>
-        </w:rPr>
-      </w:pPr>
-    </w:p>
-    <w:p>
-      <w:pPr>
-        <w:pStyle w:val="ListParagraph"/>
+        <w:pStyle w:val="a3"/>
+        <w:rPr>
+          <w:rFonts w:ascii="Times" w:hAnsi="Times"/>
+          <w:color w:val="000000" w:themeColor="text1"/>
+          <w:szCs w:val="22"/>
+        </w:rPr>
+      </w:pPr>
+    </w:p>
+    <w:p>
+      <w:pPr>
+        <w:pStyle w:val="a3"/>
         <w:rPr>
           <w:rFonts w:ascii="Times" w:hAnsi="Times"/>
           <w:color w:val="000000" w:themeColor="text1"/>
@@ -2173,17 +2415,17 @@
     </w:p>
     <w:p>
       <w:pPr>
-        <w:pStyle w:val="ListParagraph"/>
-        <w:rPr>
-          <w:rFonts w:ascii="Times" w:hAnsi="Times"/>
-          <w:color w:val="000000" w:themeColor="text1"/>
-          <w:szCs w:val="22"/>
-        </w:rPr>
-      </w:pPr>
-    </w:p>
-    <w:p>
-      <w:pPr>
-        <w:pStyle w:val="ListParagraph"/>
+        <w:pStyle w:val="a3"/>
+        <w:rPr>
+          <w:rFonts w:ascii="Times" w:hAnsi="Times"/>
+          <w:color w:val="000000" w:themeColor="text1"/>
+          <w:szCs w:val="22"/>
+        </w:rPr>
+      </w:pPr>
+    </w:p>
+    <w:p>
+      <w:pPr>
+        <w:pStyle w:val="a3"/>
         <w:rPr>
           <w:rFonts w:ascii="Times" w:hAnsi="Times"/>
           <w:color w:val="000000" w:themeColor="text1"/>
@@ -2219,17 +2461,17 @@
     </w:p>
     <w:p>
       <w:pPr>
-        <w:pStyle w:val="ListParagraph"/>
-        <w:rPr>
-          <w:rFonts w:ascii="Times" w:hAnsi="Times"/>
-          <w:color w:val="000000" w:themeColor="text1"/>
-          <w:szCs w:val="22"/>
-        </w:rPr>
-      </w:pPr>
-    </w:p>
-    <w:p>
-      <w:pPr>
-        <w:pStyle w:val="ListParagraph"/>
+        <w:pStyle w:val="a3"/>
+        <w:rPr>
+          <w:rFonts w:ascii="Times" w:hAnsi="Times"/>
+          <w:color w:val="000000" w:themeColor="text1"/>
+          <w:szCs w:val="22"/>
+        </w:rPr>
+      </w:pPr>
+    </w:p>
+    <w:p>
+      <w:pPr>
+        <w:pStyle w:val="a3"/>
         <w:rPr>
           <w:rFonts w:ascii="Times" w:hAnsi="Times"/>
           <w:color w:val="000000" w:themeColor="text1"/>
@@ -2265,17 +2507,17 @@
     </w:p>
     <w:p>
       <w:pPr>
-        <w:pStyle w:val="ListParagraph"/>
-        <w:rPr>
-          <w:rFonts w:ascii="Times" w:hAnsi="Times"/>
-          <w:color w:val="000000" w:themeColor="text1"/>
-          <w:szCs w:val="22"/>
-        </w:rPr>
-      </w:pPr>
-    </w:p>
-    <w:p>
-      <w:pPr>
-        <w:pStyle w:val="ListParagraph"/>
+        <w:pStyle w:val="a3"/>
+        <w:rPr>
+          <w:rFonts w:ascii="Times" w:hAnsi="Times"/>
+          <w:color w:val="000000" w:themeColor="text1"/>
+          <w:szCs w:val="22"/>
+        </w:rPr>
+      </w:pPr>
+    </w:p>
+    <w:p>
+      <w:pPr>
+        <w:pStyle w:val="a3"/>
         <w:rPr>
           <w:rFonts w:ascii="Times" w:hAnsi="Times"/>
           <w:color w:val="000000" w:themeColor="text1"/>
@@ -2311,17 +2553,17 @@
     </w:p>
     <w:p>
       <w:pPr>
-        <w:pStyle w:val="ListParagraph"/>
-        <w:rPr>
-          <w:rFonts w:ascii="Times" w:hAnsi="Times"/>
-          <w:color w:val="000000" w:themeColor="text1"/>
-          <w:szCs w:val="22"/>
-        </w:rPr>
-      </w:pPr>
-    </w:p>
-    <w:p>
-      <w:pPr>
-        <w:pStyle w:val="ListParagraph"/>
+        <w:pStyle w:val="a3"/>
+        <w:rPr>
+          <w:rFonts w:ascii="Times" w:hAnsi="Times"/>
+          <w:color w:val="000000" w:themeColor="text1"/>
+          <w:szCs w:val="22"/>
+        </w:rPr>
+      </w:pPr>
+    </w:p>
+    <w:p>
+      <w:pPr>
+        <w:pStyle w:val="a3"/>
         <w:rPr>
           <w:rFonts w:ascii="Times" w:hAnsi="Times"/>
           <w:color w:val="000000" w:themeColor="text1"/>
@@ -2357,17 +2599,17 @@
     </w:p>
     <w:p>
       <w:pPr>
-        <w:pStyle w:val="ListParagraph"/>
-        <w:rPr>
-          <w:rFonts w:ascii="Times" w:hAnsi="Times"/>
-          <w:color w:val="000000" w:themeColor="text1"/>
-          <w:szCs w:val="22"/>
-        </w:rPr>
-      </w:pPr>
-    </w:p>
-    <w:p>
-      <w:pPr>
-        <w:pStyle w:val="ListParagraph"/>
+        <w:pStyle w:val="a3"/>
+        <w:rPr>
+          <w:rFonts w:ascii="Times" w:hAnsi="Times"/>
+          <w:color w:val="000000" w:themeColor="text1"/>
+          <w:szCs w:val="22"/>
+        </w:rPr>
+      </w:pPr>
+    </w:p>
+    <w:p>
+      <w:pPr>
+        <w:pStyle w:val="a3"/>
         <w:rPr>
           <w:rFonts w:ascii="Times" w:hAnsi="Times"/>
           <w:color w:val="000000" w:themeColor="text1"/>
@@ -2403,17 +2645,17 @@
     </w:p>
     <w:p>
       <w:pPr>
-        <w:pStyle w:val="ListParagraph"/>
-        <w:rPr>
-          <w:rFonts w:ascii="Times" w:hAnsi="Times"/>
-          <w:color w:val="000000" w:themeColor="text1"/>
-          <w:szCs w:val="22"/>
-        </w:rPr>
-      </w:pPr>
-    </w:p>
-    <w:p>
-      <w:pPr>
-        <w:pStyle w:val="ListParagraph"/>
+        <w:pStyle w:val="a3"/>
+        <w:rPr>
+          <w:rFonts w:ascii="Times" w:hAnsi="Times"/>
+          <w:color w:val="000000" w:themeColor="text1"/>
+          <w:szCs w:val="22"/>
+        </w:rPr>
+      </w:pPr>
+    </w:p>
+    <w:p>
+      <w:pPr>
+        <w:pStyle w:val="a3"/>
         <w:rPr>
           <w:rFonts w:ascii="Times" w:hAnsi="Times"/>
           <w:color w:val="000000" w:themeColor="text1"/>
@@ -2449,17 +2691,17 @@
     </w:p>
     <w:p>
       <w:pPr>
-        <w:pStyle w:val="ListParagraph"/>
-        <w:rPr>
-          <w:rFonts w:ascii="Times" w:hAnsi="Times"/>
-          <w:color w:val="000000" w:themeColor="text1"/>
-          <w:szCs w:val="22"/>
-        </w:rPr>
-      </w:pPr>
-    </w:p>
-    <w:p>
-      <w:pPr>
-        <w:pStyle w:val="ListParagraph"/>
+        <w:pStyle w:val="a3"/>
+        <w:rPr>
+          <w:rFonts w:ascii="Times" w:hAnsi="Times"/>
+          <w:color w:val="000000" w:themeColor="text1"/>
+          <w:szCs w:val="22"/>
+        </w:rPr>
+      </w:pPr>
+    </w:p>
+    <w:p>
+      <w:pPr>
+        <w:pStyle w:val="a3"/>
         <w:rPr>
           <w:rFonts w:ascii="Times" w:hAnsi="Times"/>
           <w:color w:val="000000" w:themeColor="text1"/>
@@ -2487,17 +2729,17 @@
     </w:p>
     <w:p>
       <w:pPr>
-        <w:pStyle w:val="ListParagraph"/>
-        <w:rPr>
-          <w:rFonts w:ascii="Times" w:hAnsi="Times"/>
-          <w:color w:val="000000" w:themeColor="text1"/>
-          <w:szCs w:val="22"/>
-        </w:rPr>
-      </w:pPr>
-    </w:p>
-    <w:p>
-      <w:pPr>
-        <w:pStyle w:val="ListParagraph"/>
+        <w:pStyle w:val="a3"/>
+        <w:rPr>
+          <w:rFonts w:ascii="Times" w:hAnsi="Times"/>
+          <w:color w:val="000000" w:themeColor="text1"/>
+          <w:szCs w:val="22"/>
+        </w:rPr>
+      </w:pPr>
+    </w:p>
+    <w:p>
+      <w:pPr>
+        <w:pStyle w:val="a3"/>
         <w:rPr>
           <w:rFonts w:ascii="Times" w:hAnsi="Times"/>
           <w:color w:val="000000" w:themeColor="text1"/>
@@ -2525,17 +2767,17 @@
     </w:p>
     <w:p>
       <w:pPr>
-        <w:pStyle w:val="ListParagraph"/>
-        <w:rPr>
-          <w:rFonts w:ascii="Times" w:hAnsi="Times"/>
-          <w:color w:val="000000" w:themeColor="text1"/>
-          <w:szCs w:val="22"/>
-        </w:rPr>
-      </w:pPr>
-    </w:p>
-    <w:p>
-      <w:pPr>
-        <w:pStyle w:val="ListParagraph"/>
+        <w:pStyle w:val="a3"/>
+        <w:rPr>
+          <w:rFonts w:ascii="Times" w:hAnsi="Times"/>
+          <w:color w:val="000000" w:themeColor="text1"/>
+          <w:szCs w:val="22"/>
+        </w:rPr>
+      </w:pPr>
+    </w:p>
+    <w:p>
+      <w:pPr>
+        <w:pStyle w:val="a3"/>
         <w:rPr>
           <w:rFonts w:ascii="Times" w:hAnsi="Times"/>
           <w:color w:val="000000" w:themeColor="text1"/>
@@ -2564,17 +2806,17 @@
     </w:p>
     <w:p>
       <w:pPr>
-        <w:pStyle w:val="ListParagraph"/>
-        <w:rPr>
-          <w:rFonts w:ascii="Times" w:hAnsi="Times"/>
-          <w:color w:val="000000" w:themeColor="text1"/>
-          <w:szCs w:val="22"/>
-        </w:rPr>
-      </w:pPr>
-    </w:p>
-    <w:p>
-      <w:pPr>
-        <w:pStyle w:val="ListParagraph"/>
+        <w:pStyle w:val="a3"/>
+        <w:rPr>
+          <w:rFonts w:ascii="Times" w:hAnsi="Times"/>
+          <w:color w:val="000000" w:themeColor="text1"/>
+          <w:szCs w:val="22"/>
+        </w:rPr>
+      </w:pPr>
+    </w:p>
+    <w:p>
+      <w:pPr>
+        <w:pStyle w:val="a3"/>
         <w:rPr>
           <w:rFonts w:ascii="Times" w:hAnsi="Times"/>
           <w:color w:val="000000" w:themeColor="text1"/>
@@ -2602,17 +2844,17 @@
     </w:p>
     <w:p>
       <w:pPr>
-        <w:pStyle w:val="ListParagraph"/>
-        <w:rPr>
-          <w:rFonts w:ascii="Times" w:hAnsi="Times"/>
-          <w:color w:val="000000" w:themeColor="text1"/>
-          <w:szCs w:val="22"/>
-        </w:rPr>
-      </w:pPr>
-    </w:p>
-    <w:p>
-      <w:pPr>
-        <w:pStyle w:val="ListParagraph"/>
+        <w:pStyle w:val="a3"/>
+        <w:rPr>
+          <w:rFonts w:ascii="Times" w:hAnsi="Times"/>
+          <w:color w:val="000000" w:themeColor="text1"/>
+          <w:szCs w:val="22"/>
+        </w:rPr>
+      </w:pPr>
+    </w:p>
+    <w:p>
+      <w:pPr>
+        <w:pStyle w:val="a3"/>
         <w:rPr>
           <w:rFonts w:ascii="Times" w:hAnsi="Times"/>
           <w:color w:val="000000" w:themeColor="text1"/>
@@ -2640,17 +2882,17 @@
     </w:p>
     <w:p>
       <w:pPr>
-        <w:pStyle w:val="ListParagraph"/>
-        <w:rPr>
-          <w:rFonts w:ascii="Times" w:hAnsi="Times"/>
-          <w:color w:val="000000" w:themeColor="text1"/>
-          <w:szCs w:val="22"/>
-        </w:rPr>
-      </w:pPr>
-    </w:p>
-    <w:p>
-      <w:pPr>
-        <w:pStyle w:val="ListParagraph"/>
+        <w:pStyle w:val="a3"/>
+        <w:rPr>
+          <w:rFonts w:ascii="Times" w:hAnsi="Times"/>
+          <w:color w:val="000000" w:themeColor="text1"/>
+          <w:szCs w:val="22"/>
+        </w:rPr>
+      </w:pPr>
+    </w:p>
+    <w:p>
+      <w:pPr>
+        <w:pStyle w:val="a3"/>
         <w:jc w:val="center"/>
         <w:rPr>
           <w:rFonts w:ascii="Times" w:hAnsi="Times" w:cs="Times"/>
@@ -2673,7 +2915,7 @@
     </w:p>
     <w:p>
       <w:pPr>
-        <w:pStyle w:val="ListParagraph"/>
+        <w:pStyle w:val="a3"/>
         <w:rPr>
           <w:rFonts w:ascii="Times" w:hAnsi="Times" w:cs="Times"/>
           <w:i/>
@@ -2685,7 +2927,7 @@
     </w:p>
     <w:p>
       <w:pPr>
-        <w:pStyle w:val="ListParagraph"/>
+        <w:pStyle w:val="a3"/>
         <w:rPr>
           <w:rFonts w:ascii="Times" w:hAnsi="Times" w:cs="Times"/>
           <w:color w:val="000000" w:themeColor="text1"/>
@@ -2721,17 +2963,17 @@
     </w:p>
     <w:p>
       <w:pPr>
-        <w:pStyle w:val="ListParagraph"/>
-        <w:rPr>
-          <w:rFonts w:ascii="Times" w:hAnsi="Times" w:cs="Times"/>
-          <w:color w:val="000000" w:themeColor="text1"/>
-          <w:szCs w:val="22"/>
-        </w:rPr>
-      </w:pPr>
-    </w:p>
-    <w:p>
-      <w:pPr>
-        <w:pStyle w:val="ListParagraph"/>
+        <w:pStyle w:val="a3"/>
+        <w:rPr>
+          <w:rFonts w:ascii="Times" w:hAnsi="Times" w:cs="Times"/>
+          <w:color w:val="000000" w:themeColor="text1"/>
+          <w:szCs w:val="22"/>
+        </w:rPr>
+      </w:pPr>
+    </w:p>
+    <w:p>
+      <w:pPr>
+        <w:pStyle w:val="a3"/>
         <w:rPr>
           <w:rFonts w:ascii="Times" w:hAnsi="Times" w:cs="Times"/>
           <w:color w:val="000000" w:themeColor="text1"/>
@@ -2759,17 +3001,17 @@
     </w:p>
     <w:p>
       <w:pPr>
-        <w:pStyle w:val="ListParagraph"/>
-        <w:rPr>
-          <w:rFonts w:ascii="Times" w:hAnsi="Times" w:cs="Times"/>
-          <w:color w:val="000000" w:themeColor="text1"/>
-          <w:szCs w:val="22"/>
-        </w:rPr>
-      </w:pPr>
-    </w:p>
-    <w:p>
-      <w:pPr>
-        <w:pStyle w:val="ListParagraph"/>
+        <w:pStyle w:val="a3"/>
+        <w:rPr>
+          <w:rFonts w:ascii="Times" w:hAnsi="Times" w:cs="Times"/>
+          <w:color w:val="000000" w:themeColor="text1"/>
+          <w:szCs w:val="22"/>
+        </w:rPr>
+      </w:pPr>
+    </w:p>
+    <w:p>
+      <w:pPr>
+        <w:pStyle w:val="a3"/>
         <w:rPr>
           <w:rFonts w:ascii="Times" w:hAnsi="Times" w:cs="Times"/>
           <w:color w:val="000000" w:themeColor="text1"/>
@@ -2797,17 +3039,17 @@
     </w:p>
     <w:p>
       <w:pPr>
-        <w:pStyle w:val="ListParagraph"/>
-        <w:rPr>
-          <w:rFonts w:ascii="Times" w:hAnsi="Times" w:cs="Times"/>
-          <w:color w:val="000000" w:themeColor="text1"/>
-          <w:szCs w:val="22"/>
-        </w:rPr>
-      </w:pPr>
-    </w:p>
-    <w:p>
-      <w:pPr>
-        <w:pStyle w:val="ListParagraph"/>
+        <w:pStyle w:val="a3"/>
+        <w:rPr>
+          <w:rFonts w:ascii="Times" w:hAnsi="Times" w:cs="Times"/>
+          <w:color w:val="000000" w:themeColor="text1"/>
+          <w:szCs w:val="22"/>
+        </w:rPr>
+      </w:pPr>
+    </w:p>
+    <w:p>
+      <w:pPr>
+        <w:pStyle w:val="a3"/>
         <w:rPr>
           <w:rFonts w:ascii="Times" w:hAnsi="Times" w:cs="Times"/>
           <w:color w:val="000000" w:themeColor="text1"/>
@@ -2835,17 +3077,17 @@
     </w:p>
     <w:p>
       <w:pPr>
-        <w:pStyle w:val="ListParagraph"/>
-        <w:rPr>
-          <w:rFonts w:ascii="Times" w:hAnsi="Times" w:cs="Times"/>
-          <w:color w:val="000000" w:themeColor="text1"/>
-          <w:szCs w:val="22"/>
-        </w:rPr>
-      </w:pPr>
-    </w:p>
-    <w:p>
-      <w:pPr>
-        <w:pStyle w:val="ListParagraph"/>
+        <w:pStyle w:val="a3"/>
+        <w:rPr>
+          <w:rFonts w:ascii="Times" w:hAnsi="Times" w:cs="Times"/>
+          <w:color w:val="000000" w:themeColor="text1"/>
+          <w:szCs w:val="22"/>
+        </w:rPr>
+      </w:pPr>
+    </w:p>
+    <w:p>
+      <w:pPr>
+        <w:pStyle w:val="a3"/>
         <w:rPr>
           <w:rFonts w:ascii="Times" w:hAnsi="Times" w:cs="Times"/>
           <w:color w:val="000000" w:themeColor="text1"/>
@@ -2881,17 +3123,17 @@
     </w:p>
     <w:p>
       <w:pPr>
-        <w:pStyle w:val="ListParagraph"/>
-        <w:rPr>
-          <w:rFonts w:ascii="Times" w:hAnsi="Times" w:cs="Times"/>
-          <w:color w:val="000000" w:themeColor="text1"/>
-          <w:szCs w:val="22"/>
-        </w:rPr>
-      </w:pPr>
-    </w:p>
-    <w:p>
-      <w:pPr>
-        <w:pStyle w:val="ListParagraph"/>
+        <w:pStyle w:val="a3"/>
+        <w:rPr>
+          <w:rFonts w:ascii="Times" w:hAnsi="Times" w:cs="Times"/>
+          <w:color w:val="000000" w:themeColor="text1"/>
+          <w:szCs w:val="22"/>
+        </w:rPr>
+      </w:pPr>
+    </w:p>
+    <w:p>
+      <w:pPr>
+        <w:pStyle w:val="a3"/>
         <w:rPr>
           <w:rFonts w:ascii="Times" w:hAnsi="Times" w:cs="Times"/>
           <w:color w:val="000000" w:themeColor="text1"/>
@@ -2927,17 +3169,17 @@
     </w:p>
     <w:p>
       <w:pPr>
-        <w:pStyle w:val="ListParagraph"/>
-        <w:rPr>
-          <w:rFonts w:ascii="Times" w:hAnsi="Times" w:cs="Times"/>
-          <w:color w:val="000000" w:themeColor="text1"/>
-          <w:szCs w:val="22"/>
-        </w:rPr>
-      </w:pPr>
-    </w:p>
-    <w:p>
-      <w:pPr>
-        <w:pStyle w:val="ListParagraph"/>
+        <w:pStyle w:val="a3"/>
+        <w:rPr>
+          <w:rFonts w:ascii="Times" w:hAnsi="Times" w:cs="Times"/>
+          <w:color w:val="000000" w:themeColor="text1"/>
+          <w:szCs w:val="22"/>
+        </w:rPr>
+      </w:pPr>
+    </w:p>
+    <w:p>
+      <w:pPr>
+        <w:pStyle w:val="a3"/>
         <w:rPr>
           <w:rFonts w:ascii="Times" w:hAnsi="Times" w:cs="Times"/>
           <w:color w:val="000000" w:themeColor="text1"/>
@@ -2973,17 +3215,17 @@
     </w:p>
     <w:p>
       <w:pPr>
-        <w:pStyle w:val="ListParagraph"/>
-        <w:rPr>
-          <w:rFonts w:ascii="Times" w:hAnsi="Times" w:cs="Times"/>
-          <w:color w:val="000000" w:themeColor="text1"/>
-          <w:szCs w:val="22"/>
-        </w:rPr>
-      </w:pPr>
-    </w:p>
-    <w:p>
-      <w:pPr>
-        <w:pStyle w:val="ListParagraph"/>
+        <w:pStyle w:val="a3"/>
+        <w:rPr>
+          <w:rFonts w:ascii="Times" w:hAnsi="Times" w:cs="Times"/>
+          <w:color w:val="000000" w:themeColor="text1"/>
+          <w:szCs w:val="22"/>
+        </w:rPr>
+      </w:pPr>
+    </w:p>
+    <w:p>
+      <w:pPr>
+        <w:pStyle w:val="a3"/>
         <w:rPr>
           <w:rFonts w:ascii="Times" w:hAnsi="Times" w:cs="Times"/>
           <w:color w:val="000000" w:themeColor="text1"/>
@@ -3019,17 +3261,17 @@
     </w:p>
     <w:p>
       <w:pPr>
-        <w:pStyle w:val="ListParagraph"/>
-        <w:rPr>
-          <w:rFonts w:ascii="Times" w:hAnsi="Times" w:cs="Times"/>
-          <w:color w:val="000000" w:themeColor="text1"/>
-          <w:szCs w:val="22"/>
-        </w:rPr>
-      </w:pPr>
-    </w:p>
-    <w:p>
-      <w:pPr>
-        <w:pStyle w:val="ListParagraph"/>
+        <w:pStyle w:val="a3"/>
+        <w:rPr>
+          <w:rFonts w:ascii="Times" w:hAnsi="Times" w:cs="Times"/>
+          <w:color w:val="000000" w:themeColor="text1"/>
+          <w:szCs w:val="22"/>
+        </w:rPr>
+      </w:pPr>
+    </w:p>
+    <w:p>
+      <w:pPr>
+        <w:pStyle w:val="a3"/>
         <w:rPr>
           <w:rFonts w:ascii="Times" w:hAnsi="Times" w:cs="Times"/>
           <w:color w:val="000000" w:themeColor="text1"/>
@@ -3065,17 +3307,17 @@
     </w:p>
     <w:p>
       <w:pPr>
-        <w:pStyle w:val="ListParagraph"/>
-        <w:rPr>
-          <w:rFonts w:ascii="Times" w:hAnsi="Times" w:cs="Times"/>
-          <w:color w:val="000000" w:themeColor="text1"/>
-          <w:szCs w:val="22"/>
-        </w:rPr>
-      </w:pPr>
-    </w:p>
-    <w:p>
-      <w:pPr>
-        <w:pStyle w:val="ListParagraph"/>
+        <w:pStyle w:val="a3"/>
+        <w:rPr>
+          <w:rFonts w:ascii="Times" w:hAnsi="Times" w:cs="Times"/>
+          <w:color w:val="000000" w:themeColor="text1"/>
+          <w:szCs w:val="22"/>
+        </w:rPr>
+      </w:pPr>
+    </w:p>
+    <w:p>
+      <w:pPr>
+        <w:pStyle w:val="a3"/>
         <w:rPr>
           <w:rFonts w:ascii="Times" w:hAnsi="Times" w:cs="Times"/>
           <w:color w:val="000000" w:themeColor="text1"/>
@@ -3111,17 +3353,17 @@
     </w:p>
     <w:p>
       <w:pPr>
-        <w:pStyle w:val="ListParagraph"/>
-        <w:rPr>
-          <w:rFonts w:ascii="Times" w:hAnsi="Times" w:cs="Times"/>
-          <w:color w:val="000000" w:themeColor="text1"/>
-          <w:szCs w:val="22"/>
-        </w:rPr>
-      </w:pPr>
-    </w:p>
-    <w:p>
-      <w:pPr>
-        <w:pStyle w:val="ListParagraph"/>
+        <w:pStyle w:val="a3"/>
+        <w:rPr>
+          <w:rFonts w:ascii="Times" w:hAnsi="Times" w:cs="Times"/>
+          <w:color w:val="000000" w:themeColor="text1"/>
+          <w:szCs w:val="22"/>
+        </w:rPr>
+      </w:pPr>
+    </w:p>
+    <w:p>
+      <w:pPr>
+        <w:pStyle w:val="a3"/>
         <w:rPr>
           <w:rFonts w:ascii="Times" w:hAnsi="Times" w:cs="Times"/>
           <w:color w:val="000000" w:themeColor="text1"/>
@@ -3157,7 +3399,7 @@
     </w:p>
     <w:p>
       <w:pPr>
-        <w:pStyle w:val="ListParagraph"/>
+        <w:pStyle w:val="a3"/>
         <w:rPr>
           <w:rFonts w:ascii="Times" w:hAnsi="Times" w:cs="Times"/>
           <w:color w:val="000000" w:themeColor="text1"/>
@@ -3193,17 +3435,17 @@
     </w:p>
     <w:p>
       <w:pPr>
-        <w:pStyle w:val="ListParagraph"/>
-        <w:rPr>
-          <w:rFonts w:ascii="Times" w:hAnsi="Times" w:cs="Times"/>
-          <w:color w:val="000000" w:themeColor="text1"/>
-          <w:szCs w:val="22"/>
-        </w:rPr>
-      </w:pPr>
-    </w:p>
-    <w:p>
-      <w:pPr>
-        <w:pStyle w:val="ListParagraph"/>
+        <w:pStyle w:val="a3"/>
+        <w:rPr>
+          <w:rFonts w:ascii="Times" w:hAnsi="Times" w:cs="Times"/>
+          <w:color w:val="000000" w:themeColor="text1"/>
+          <w:szCs w:val="22"/>
+        </w:rPr>
+      </w:pPr>
+    </w:p>
+    <w:p>
+      <w:pPr>
+        <w:pStyle w:val="a3"/>
         <w:rPr>
           <w:rFonts w:ascii="Times" w:hAnsi="Times" w:cs="Times"/>
           <w:color w:val="000000" w:themeColor="text1"/>
@@ -3239,17 +3481,17 @@
     </w:p>
     <w:p>
       <w:pPr>
-        <w:pStyle w:val="ListParagraph"/>
-        <w:rPr>
-          <w:rFonts w:ascii="Times" w:hAnsi="Times" w:cs="Times"/>
-          <w:color w:val="000000" w:themeColor="text1"/>
-          <w:szCs w:val="22"/>
-        </w:rPr>
-      </w:pPr>
-    </w:p>
-    <w:p>
-      <w:pPr>
-        <w:pStyle w:val="ListParagraph"/>
+        <w:pStyle w:val="a3"/>
+        <w:rPr>
+          <w:rFonts w:ascii="Times" w:hAnsi="Times" w:cs="Times"/>
+          <w:color w:val="000000" w:themeColor="text1"/>
+          <w:szCs w:val="22"/>
+        </w:rPr>
+      </w:pPr>
+    </w:p>
+    <w:p>
+      <w:pPr>
+        <w:pStyle w:val="a3"/>
         <w:rPr>
           <w:rFonts w:ascii="Times" w:hAnsi="Times" w:cs="Times"/>
           <w:color w:val="000000" w:themeColor="text1"/>
@@ -3277,17 +3519,17 @@
     </w:p>
     <w:p>
       <w:pPr>
-        <w:pStyle w:val="ListParagraph"/>
-        <w:rPr>
-          <w:rFonts w:ascii="Times" w:hAnsi="Times" w:cs="Times"/>
-          <w:color w:val="000000" w:themeColor="text1"/>
-          <w:szCs w:val="22"/>
-        </w:rPr>
-      </w:pPr>
-    </w:p>
-    <w:p>
-      <w:pPr>
-        <w:pStyle w:val="ListParagraph"/>
+        <w:pStyle w:val="a3"/>
+        <w:rPr>
+          <w:rFonts w:ascii="Times" w:hAnsi="Times" w:cs="Times"/>
+          <w:color w:val="000000" w:themeColor="text1"/>
+          <w:szCs w:val="22"/>
+        </w:rPr>
+      </w:pPr>
+    </w:p>
+    <w:p>
+      <w:pPr>
+        <w:pStyle w:val="a3"/>
         <w:rPr>
           <w:rFonts w:ascii="Times" w:hAnsi="Times" w:cs="Times"/>
           <w:color w:val="000000" w:themeColor="text1"/>
@@ -3323,17 +3565,17 @@
     </w:p>
     <w:p>
       <w:pPr>
-        <w:pStyle w:val="ListParagraph"/>
-        <w:rPr>
-          <w:rFonts w:ascii="Times" w:hAnsi="Times" w:cs="Times"/>
-          <w:color w:val="000000" w:themeColor="text1"/>
-          <w:szCs w:val="22"/>
-        </w:rPr>
-      </w:pPr>
-    </w:p>
-    <w:p>
-      <w:pPr>
-        <w:pStyle w:val="ListParagraph"/>
+        <w:pStyle w:val="a3"/>
+        <w:rPr>
+          <w:rFonts w:ascii="Times" w:hAnsi="Times" w:cs="Times"/>
+          <w:color w:val="000000" w:themeColor="text1"/>
+          <w:szCs w:val="22"/>
+        </w:rPr>
+      </w:pPr>
+    </w:p>
+    <w:p>
+      <w:pPr>
+        <w:pStyle w:val="a3"/>
         <w:rPr>
           <w:rFonts w:ascii="Times" w:hAnsi="Times" w:cs="Times"/>
           <w:color w:val="000000" w:themeColor="text1"/>
@@ -3377,17 +3619,17 @@
     </w:p>
     <w:p>
       <w:pPr>
-        <w:pStyle w:val="ListParagraph"/>
-        <w:rPr>
-          <w:rFonts w:ascii="Times" w:hAnsi="Times" w:cs="Times"/>
-          <w:color w:val="000000" w:themeColor="text1"/>
-          <w:szCs w:val="22"/>
-        </w:rPr>
-      </w:pPr>
-    </w:p>
-    <w:p>
-      <w:pPr>
-        <w:pStyle w:val="ListParagraph"/>
+        <w:pStyle w:val="a3"/>
+        <w:rPr>
+          <w:rFonts w:ascii="Times" w:hAnsi="Times" w:cs="Times"/>
+          <w:color w:val="000000" w:themeColor="text1"/>
+          <w:szCs w:val="22"/>
+        </w:rPr>
+      </w:pPr>
+    </w:p>
+    <w:p>
+      <w:pPr>
+        <w:pStyle w:val="a3"/>
         <w:rPr>
           <w:rFonts w:ascii="Times" w:hAnsi="Times" w:cs="Times"/>
           <w:color w:val="000000" w:themeColor="text1"/>
@@ -3423,17 +3665,17 @@
     </w:p>
     <w:p>
       <w:pPr>
-        <w:pStyle w:val="ListParagraph"/>
-        <w:rPr>
-          <w:rFonts w:ascii="Times" w:hAnsi="Times" w:cs="Times"/>
-          <w:color w:val="000000" w:themeColor="text1"/>
-          <w:szCs w:val="22"/>
-        </w:rPr>
-      </w:pPr>
-    </w:p>
-    <w:p>
-      <w:pPr>
-        <w:pStyle w:val="ListParagraph"/>
+        <w:pStyle w:val="a3"/>
+        <w:rPr>
+          <w:rFonts w:ascii="Times" w:hAnsi="Times" w:cs="Times"/>
+          <w:color w:val="000000" w:themeColor="text1"/>
+          <w:szCs w:val="22"/>
+        </w:rPr>
+      </w:pPr>
+    </w:p>
+    <w:p>
+      <w:pPr>
+        <w:pStyle w:val="a3"/>
         <w:jc w:val="center"/>
         <w:rPr>
           <w:rFonts w:ascii="Times" w:hAnsi="Times"/>
@@ -3456,7 +3698,7 @@
     </w:p>
     <w:p>
       <w:pPr>
-        <w:pStyle w:val="ListParagraph"/>
+        <w:pStyle w:val="a3"/>
         <w:jc w:val="center"/>
         <w:rPr>
           <w:rFonts w:ascii="Times" w:hAnsi="Times"/>
@@ -3469,7 +3711,7 @@
     </w:p>
     <w:p>
       <w:pPr>
-        <w:pStyle w:val="ListParagraph"/>
+        <w:pStyle w:val="a3"/>
         <w:rPr>
           <w:rFonts w:ascii="Times" w:hAnsi="Times"/>
           <w:color w:val="000000" w:themeColor="text1"/>
@@ -3497,19 +3739,19 @@
     </w:p>
     <w:p>
       <w:pPr>
-        <w:pStyle w:val="ListParagraph"/>
-        <w:rPr>
-          <w:rFonts w:ascii="Times" w:hAnsi="Times"/>
-          <w:b/>
-          <w:bCs/>
-          <w:color w:val="000000" w:themeColor="text1"/>
-          <w:szCs w:val="22"/>
-        </w:rPr>
-      </w:pPr>
-    </w:p>
-    <w:p>
-      <w:pPr>
-        <w:pStyle w:val="ListParagraph"/>
+        <w:pStyle w:val="a3"/>
+        <w:rPr>
+          <w:rFonts w:ascii="Times" w:hAnsi="Times"/>
+          <w:b/>
+          <w:bCs/>
+          <w:color w:val="000000" w:themeColor="text1"/>
+          <w:szCs w:val="22"/>
+        </w:rPr>
+      </w:pPr>
+    </w:p>
+    <w:p>
+      <w:pPr>
+        <w:pStyle w:val="a3"/>
         <w:rPr>
           <w:rFonts w:ascii="Times" w:hAnsi="Times"/>
           <w:color w:val="000000" w:themeColor="text1"/>
@@ -3537,19 +3779,19 @@
     </w:p>
     <w:p>
       <w:pPr>
-        <w:pStyle w:val="ListParagraph"/>
-        <w:rPr>
-          <w:rFonts w:ascii="Times" w:hAnsi="Times"/>
-          <w:b/>
-          <w:bCs/>
-          <w:color w:val="000000" w:themeColor="text1"/>
-          <w:szCs w:val="22"/>
-        </w:rPr>
-      </w:pPr>
-    </w:p>
-    <w:p>
-      <w:pPr>
-        <w:pStyle w:val="ListParagraph"/>
+        <w:pStyle w:val="a3"/>
+        <w:rPr>
+          <w:rFonts w:ascii="Times" w:hAnsi="Times"/>
+          <w:b/>
+          <w:bCs/>
+          <w:color w:val="000000" w:themeColor="text1"/>
+          <w:szCs w:val="22"/>
+        </w:rPr>
+      </w:pPr>
+    </w:p>
+    <w:p>
+      <w:pPr>
+        <w:pStyle w:val="a3"/>
         <w:rPr>
           <w:rFonts w:ascii="Times" w:hAnsi="Times"/>
           <w:color w:val="000000" w:themeColor="text1"/>
@@ -3577,19 +3819,19 @@
     </w:p>
     <w:p>
       <w:pPr>
-        <w:pStyle w:val="ListParagraph"/>
-        <w:rPr>
-          <w:rFonts w:ascii="Times" w:hAnsi="Times"/>
-          <w:b/>
-          <w:bCs/>
-          <w:color w:val="000000" w:themeColor="text1"/>
-          <w:szCs w:val="22"/>
-        </w:rPr>
-      </w:pPr>
-    </w:p>
-    <w:p>
-      <w:pPr>
-        <w:pStyle w:val="ListParagraph"/>
+        <w:pStyle w:val="a3"/>
+        <w:rPr>
+          <w:rFonts w:ascii="Times" w:hAnsi="Times"/>
+          <w:b/>
+          <w:bCs/>
+          <w:color w:val="000000" w:themeColor="text1"/>
+          <w:szCs w:val="22"/>
+        </w:rPr>
+      </w:pPr>
+    </w:p>
+    <w:p>
+      <w:pPr>
+        <w:pStyle w:val="a3"/>
         <w:rPr>
           <w:rFonts w:ascii="Times" w:hAnsi="Times"/>
           <w:color w:val="000000" w:themeColor="text1"/>
@@ -3617,7 +3859,7 @@
     </w:p>
     <w:p>
       <w:pPr>
-        <w:pStyle w:val="ListParagraph"/>
+        <w:pStyle w:val="a3"/>
         <w:rPr>
           <w:rFonts w:ascii="Times" w:hAnsi="Times"/>
           <w:color w:val="000000" w:themeColor="text1"/>
@@ -3646,19 +3888,19 @@
     </w:p>
     <w:p>
       <w:pPr>
-        <w:pStyle w:val="ListParagraph"/>
-        <w:rPr>
-          <w:rFonts w:ascii="Times" w:hAnsi="Times"/>
-          <w:b/>
-          <w:bCs/>
-          <w:color w:val="000000" w:themeColor="text1"/>
-          <w:szCs w:val="22"/>
-        </w:rPr>
-      </w:pPr>
-    </w:p>
-    <w:p>
-      <w:pPr>
-        <w:pStyle w:val="ListParagraph"/>
+        <w:pStyle w:val="a3"/>
+        <w:rPr>
+          <w:rFonts w:ascii="Times" w:hAnsi="Times"/>
+          <w:b/>
+          <w:bCs/>
+          <w:color w:val="000000" w:themeColor="text1"/>
+          <w:szCs w:val="22"/>
+        </w:rPr>
+      </w:pPr>
+    </w:p>
+    <w:p>
+      <w:pPr>
+        <w:pStyle w:val="a3"/>
         <w:rPr>
           <w:rFonts w:ascii="Times" w:hAnsi="Times"/>
           <w:color w:val="000000" w:themeColor="text1"/>
@@ -3686,7 +3928,7 @@
     </w:p>
     <w:p>
       <w:pPr>
-        <w:pStyle w:val="ListParagraph"/>
+        <w:pStyle w:val="a3"/>
         <w:rPr>
           <w:rFonts w:ascii="Times" w:hAnsi="Times"/>
           <w:color w:val="000000" w:themeColor="text1"/>
@@ -3716,19 +3958,19 @@
     </w:p>
     <w:p>
       <w:pPr>
-        <w:pStyle w:val="ListParagraph"/>
-        <w:rPr>
-          <w:rFonts w:ascii="Times" w:hAnsi="Times"/>
-          <w:b/>
-          <w:bCs/>
-          <w:color w:val="000000" w:themeColor="text1"/>
-          <w:szCs w:val="22"/>
-        </w:rPr>
-      </w:pPr>
-    </w:p>
-    <w:p>
-      <w:pPr>
-        <w:pStyle w:val="ListParagraph"/>
+        <w:pStyle w:val="a3"/>
+        <w:rPr>
+          <w:rFonts w:ascii="Times" w:hAnsi="Times"/>
+          <w:b/>
+          <w:bCs/>
+          <w:color w:val="000000" w:themeColor="text1"/>
+          <w:szCs w:val="22"/>
+        </w:rPr>
+      </w:pPr>
+    </w:p>
+    <w:p>
+      <w:pPr>
+        <w:pStyle w:val="a3"/>
         <w:rPr>
           <w:rFonts w:ascii="Times" w:hAnsi="Times"/>
           <w:color w:val="000000" w:themeColor="text1"/>
@@ -3756,25 +3998,25 @@
     </w:p>
     <w:p>
       <w:pPr>
-        <w:pStyle w:val="ListParagraph"/>
-        <w:rPr>
-          <w:rFonts w:ascii="Times" w:hAnsi="Times"/>
-          <w:color w:val="000000" w:themeColor="text1"/>
-        </w:rPr>
-      </w:pPr>
-    </w:p>
-    <w:p>
-      <w:pPr>
-        <w:pStyle w:val="ListParagraph"/>
-        <w:rPr>
-          <w:rFonts w:ascii="Times" w:hAnsi="Times"/>
-          <w:color w:val="000000" w:themeColor="text1"/>
-        </w:rPr>
-      </w:pPr>
-    </w:p>
-    <w:p>
-      <w:pPr>
-        <w:pStyle w:val="ListParagraph"/>
+        <w:pStyle w:val="a3"/>
+        <w:rPr>
+          <w:rFonts w:ascii="Times" w:hAnsi="Times"/>
+          <w:color w:val="000000" w:themeColor="text1"/>
+        </w:rPr>
+      </w:pPr>
+    </w:p>
+    <w:p>
+      <w:pPr>
+        <w:pStyle w:val="a3"/>
+        <w:rPr>
+          <w:rFonts w:ascii="Times" w:hAnsi="Times"/>
+          <w:color w:val="000000" w:themeColor="text1"/>
+        </w:rPr>
+      </w:pPr>
+    </w:p>
+    <w:p>
+      <w:pPr>
+        <w:pStyle w:val="a3"/>
         <w:numPr>
           <w:ilvl w:val="0"/>
           <w:numId w:val="2"/>
@@ -3992,7 +4234,7 @@
     </w:p>
     <w:p>
       <w:pPr>
-        <w:pStyle w:val="ListParagraph"/>
+        <w:pStyle w:val="a3"/>
         <w:ind w:firstLine="720"/>
         <w:rPr>
           <w:rFonts w:ascii="Times" w:hAnsi="Times"/>
@@ -4011,17 +4253,17 @@
     </w:p>
     <w:p>
       <w:pPr>
-        <w:pStyle w:val="ListParagraph"/>
-        <w:rPr>
-          <w:rFonts w:ascii="Times" w:hAnsi="Times"/>
-          <w:color w:val="000000" w:themeColor="text1"/>
-          <w:szCs w:val="22"/>
-        </w:rPr>
-      </w:pPr>
-    </w:p>
-    <w:p>
-      <w:pPr>
-        <w:pStyle w:val="ListParagraph"/>
+        <w:pStyle w:val="a3"/>
+        <w:rPr>
+          <w:rFonts w:ascii="Times" w:hAnsi="Times"/>
+          <w:color w:val="000000" w:themeColor="text1"/>
+          <w:szCs w:val="22"/>
+        </w:rPr>
+      </w:pPr>
+    </w:p>
+    <w:p>
+      <w:pPr>
+        <w:pStyle w:val="a3"/>
         <w:ind w:firstLine="720"/>
         <w:rPr>
           <w:rFonts w:ascii="Times" w:hAnsi="Times"/>
@@ -4410,17 +4652,17 @@
     </w:p>
     <w:p>
       <w:pPr>
-        <w:pStyle w:val="ListParagraph"/>
-        <w:rPr>
-          <w:rFonts w:ascii="Times" w:hAnsi="Times"/>
-          <w:color w:val="000000" w:themeColor="text1"/>
-          <w:szCs w:val="22"/>
-        </w:rPr>
-      </w:pPr>
-    </w:p>
-    <w:p>
-      <w:pPr>
-        <w:pStyle w:val="ListParagraph"/>
+        <w:pStyle w:val="a3"/>
+        <w:rPr>
+          <w:rFonts w:ascii="Times" w:hAnsi="Times"/>
+          <w:color w:val="000000" w:themeColor="text1"/>
+          <w:szCs w:val="22"/>
+        </w:rPr>
+      </w:pPr>
+    </w:p>
+    <w:p>
+      <w:pPr>
+        <w:pStyle w:val="a3"/>
         <w:ind w:firstLine="720"/>
         <w:rPr>
           <w:rFonts w:ascii="Times" w:hAnsi="Times"/>
@@ -4578,7 +4820,7 @@
     </w:p>
     <w:p>
       <w:pPr>
-        <w:pStyle w:val="ListParagraph"/>
+        <w:pStyle w:val="a3"/>
         <w:ind w:firstLine="720"/>
         <w:rPr>
           <w:rFonts w:ascii="Times" w:hAnsi="Times"/>
@@ -4588,7 +4830,7 @@
     </w:p>
     <w:p>
       <w:pPr>
-        <w:pStyle w:val="ListParagraph"/>
+        <w:pStyle w:val="a3"/>
         <w:ind w:firstLine="720"/>
         <w:rPr>
           <w:rFonts w:ascii="Times" w:hAnsi="Times"/>
@@ -4619,7 +4861,7 @@
     </w:p>
     <w:p>
       <w:pPr>
-        <w:pStyle w:val="ListParagraph"/>
+        <w:pStyle w:val="a3"/>
         <w:ind w:firstLine="720"/>
         <w:rPr>
           <w:rFonts w:ascii="Times" w:hAnsi="Times"/>
@@ -4631,7 +4873,7 @@
     </w:p>
     <w:p>
       <w:pPr>
-        <w:pStyle w:val="ListParagraph"/>
+        <w:pStyle w:val="a3"/>
         <w:ind w:firstLine="720"/>
         <w:rPr>
           <w:rFonts w:ascii="Times" w:hAnsi="Times"/>
@@ -4765,7 +5007,7 @@
     </w:p>
     <w:p>
       <w:pPr>
-        <w:pStyle w:val="ListParagraph"/>
+        <w:pStyle w:val="a3"/>
         <w:ind w:firstLine="720"/>
         <w:rPr>
           <w:rFonts w:ascii="Times" w:hAnsi="Times"/>
@@ -4926,7 +5168,7 @@
     </w:p>
     <w:p>
       <w:pPr>
-        <w:pStyle w:val="ListParagraph"/>
+        <w:pStyle w:val="a3"/>
         <w:ind w:firstLine="720"/>
         <w:rPr>
           <w:rFonts w:ascii="Times" w:hAnsi="Times"/>
@@ -4936,7 +5178,7 @@
     </w:p>
     <w:p>
       <w:pPr>
-        <w:pStyle w:val="ListParagraph"/>
+        <w:pStyle w:val="a3"/>
         <w:ind w:firstLine="720"/>
         <w:rPr>
           <w:rFonts w:ascii="Times" w:hAnsi="Times"/>
@@ -5008,7 +5250,7 @@
     </w:p>
     <w:p>
       <w:pPr>
-        <w:pStyle w:val="ListParagraph"/>
+        <w:pStyle w:val="a3"/>
         <w:ind w:firstLine="720"/>
         <w:rPr>
           <w:rFonts w:ascii="Times" w:hAnsi="Times"/>
@@ -5018,7 +5260,7 @@
     </w:p>
     <w:p>
       <w:pPr>
-        <w:pStyle w:val="ListParagraph"/>
+        <w:pStyle w:val="a3"/>
         <w:ind w:firstLine="720"/>
         <w:rPr>
           <w:rFonts w:ascii="Times" w:hAnsi="Times"/>
@@ -5107,7 +5349,7 @@
     </w:p>
     <w:p>
       <w:pPr>
-        <w:pStyle w:val="ListParagraph"/>
+        <w:pStyle w:val="a3"/>
         <w:ind w:firstLine="720"/>
       </w:pPr>
     </w:p>
@@ -5122,7 +5364,7 @@
 </file>
 
 <file path=word/numbering.xml><?xml version="1.0" encoding="utf-8"?>
-<w:numbering xmlns:wpc="http://schemas.microsoft.com/office/word/2010/wordprocessingCanvas" xmlns:cx="http://schemas.microsoft.com/office/drawing/2014/chartex" xmlns:cx1="http://schemas.microsoft.com/office/drawing/2015/9/8/chartex" xmlns:cx2="http://schemas.microsoft.com/office/drawing/2015/10/21/chartex" xmlns:cx3="http://schemas.microsoft.com/office/drawing/2016/5/9/chartex" xmlns:cx4="http://schemas.microsoft.com/office/drawing/2016/5/10/chartex" xmlns:cx5="http://schemas.microsoft.com/office/drawing/2016/5/11/chartex" xmlns:cx6="http://schemas.microsoft.com/office/drawing/2016/5/12/chartex" xmlns:cx7="http://schemas.microsoft.com/office/drawing/2016/5/13/chartex" xmlns:cx8="http://schemas.microsoft.com/office/drawing/2016/5/14/chartex" xmlns:mc="http://schemas.openxmlformats.org/markup-compatibility/2006" xmlns:aink="http://schemas.microsoft.com/office/drawing/2016/ink" xmlns:am3d="http://schemas.microsoft.com/office/drawing/2017/model3d" xmlns:o="urn:schemas-microsoft-com:office:office" xmlns:oel="http://schemas.microsoft.com/office/2019/extlst" xmlns:r="http://schemas.openxmlformats.org/officeDocument/2006/relationships" xmlns:m="http://schemas.openxmlformats.org/officeDocument/2006/math" xmlns:v="urn:schemas-microsoft-com:vml" xmlns:wp14="http://schemas.microsoft.com/office/word/2010/wordprocessingDrawing" xmlns:wp="http://schemas.openxmlformats.org/drawingml/2006/wordprocessingDrawing" xmlns:w10="urn:schemas-microsoft-com:office:word" xmlns:w="http://schemas.openxmlformats.org/wordprocessingml/2006/main" xmlns:w14="http://schemas.microsoft.com/office/word/2010/wordml" xmlns:w15="http://schemas.microsoft.com/office/word/2012/wordml" xmlns:w16cex="http://schemas.microsoft.com/office/word/2018/wordml/cex" xmlns:w16cid="http://schemas.microsoft.com/office/word/2016/wordml/cid" xmlns:w16="http://schemas.microsoft.com/office/word/2018/wordml" xmlns:w16sdtdh="http://schemas.microsoft.com/office/word/2020/wordml/sdtdatahash" xmlns:w16se="http://schemas.microsoft.com/office/word/2015/wordml/symex" xmlns:wpg="http://schemas.microsoft.com/office/word/2010/wordprocessingGroup" xmlns:wpi="http://schemas.microsoft.com/office/word/2010/wordprocessingInk" xmlns:wne="http://schemas.microsoft.com/office/word/2006/wordml" xmlns:wps="http://schemas.microsoft.com/office/word/2010/wordprocessingShape" mc:Ignorable="w14 w15 w16se w16cid w16 w16cex w16sdtdh wp14">
+<w:numbering xmlns:wpc="http://schemas.microsoft.com/office/word/2010/wordprocessingCanvas" xmlns:cx="http://schemas.microsoft.com/office/drawing/2014/chartex" xmlns:cx1="http://schemas.microsoft.com/office/drawing/2015/9/8/chartex" xmlns:cx2="http://schemas.microsoft.com/office/drawing/2015/10/21/chartex" xmlns:cx3="http://schemas.microsoft.com/office/drawing/2016/5/9/chartex" xmlns:cx4="http://schemas.microsoft.com/office/drawing/2016/5/10/chartex" xmlns:cx5="http://schemas.microsoft.com/office/drawing/2016/5/11/chartex" xmlns:cx6="http://schemas.microsoft.com/office/drawing/2016/5/12/chartex" xmlns:cx7="http://schemas.microsoft.com/office/drawing/2016/5/13/chartex" xmlns:cx8="http://schemas.microsoft.com/office/drawing/2016/5/14/chartex" xmlns:mc="http://schemas.openxmlformats.org/markup-compatibility/2006" xmlns:aink="http://schemas.microsoft.com/office/drawing/2016/ink" xmlns:am3d="http://schemas.microsoft.com/office/drawing/2017/model3d" xmlns:o="urn:schemas-microsoft-com:office:office" xmlns:r="http://schemas.openxmlformats.org/officeDocument/2006/relationships" xmlns:m="http://schemas.openxmlformats.org/officeDocument/2006/math" xmlns:v="urn:schemas-microsoft-com:vml" xmlns:wp14="http://schemas.microsoft.com/office/word/2010/wordprocessingDrawing" xmlns:wp="http://schemas.openxmlformats.org/drawingml/2006/wordprocessingDrawing" xmlns:w10="urn:schemas-microsoft-com:office:word" xmlns:w="http://schemas.openxmlformats.org/wordprocessingml/2006/main" xmlns:w14="http://schemas.microsoft.com/office/word/2010/wordml" xmlns:w15="http://schemas.microsoft.com/office/word/2012/wordml" xmlns:w16cid="http://schemas.microsoft.com/office/word/2016/wordml/cid" xmlns:w16se="http://schemas.microsoft.com/office/word/2015/wordml/symex" xmlns:wpg="http://schemas.microsoft.com/office/word/2010/wordprocessingGroup" xmlns:wpi="http://schemas.microsoft.com/office/word/2010/wordprocessingInk" xmlns:wne="http://schemas.microsoft.com/office/word/2006/wordml" xmlns:wps="http://schemas.microsoft.com/office/word/2010/wordprocessingShape" mc:Ignorable="w14 w15 w16se w16cid wp14">
   <w:abstractNum w:abstractNumId="0" w15:restartNumberingAfterBreak="0">
     <w:nsid w:val="25085669"/>
     <w:multiLevelType w:val="hybridMultilevel"/>
@@ -5438,24 +5680,24 @@
       </w:pPr>
     </w:lvl>
   </w:abstractNum>
-  <w:num w:numId="1" w16cid:durableId="1937710469">
+  <w:num w:numId="1">
     <w:abstractNumId w:val="0"/>
   </w:num>
-  <w:num w:numId="2" w16cid:durableId="626157419">
+  <w:num w:numId="2">
     <w:abstractNumId w:val="1"/>
   </w:num>
-  <w:num w:numId="3" w16cid:durableId="105008054">
+  <w:num w:numId="3">
     <w:abstractNumId w:val="2"/>
   </w:num>
 </w:numbering>
 </file>
 
 <file path=word/styles.xml><?xml version="1.0" encoding="utf-8"?>
-<w:styles xmlns:mc="http://schemas.openxmlformats.org/markup-compatibility/2006" xmlns:r="http://schemas.openxmlformats.org/officeDocument/2006/relationships" xmlns:w="http://schemas.openxmlformats.org/wordprocessingml/2006/main" xmlns:w14="http://schemas.microsoft.com/office/word/2010/wordml" xmlns:w15="http://schemas.microsoft.com/office/word/2012/wordml" xmlns:w16cex="http://schemas.microsoft.com/office/word/2018/wordml/cex" xmlns:w16cid="http://schemas.microsoft.com/office/word/2016/wordml/cid" xmlns:w16="http://schemas.microsoft.com/office/word/2018/wordml" xmlns:w16sdtdh="http://schemas.microsoft.com/office/word/2020/wordml/sdtdatahash" xmlns:w16se="http://schemas.microsoft.com/office/word/2015/wordml/symex" mc:Ignorable="w14 w15 w16se w16cid w16 w16cex w16sdtdh">
+<w:styles xmlns:mc="http://schemas.openxmlformats.org/markup-compatibility/2006" xmlns:r="http://schemas.openxmlformats.org/officeDocument/2006/relationships" xmlns:w="http://schemas.openxmlformats.org/wordprocessingml/2006/main" xmlns:w14="http://schemas.microsoft.com/office/word/2010/wordml" xmlns:w15="http://schemas.microsoft.com/office/word/2012/wordml" xmlns:w16cid="http://schemas.microsoft.com/office/word/2016/wordml/cid" xmlns:w16se="http://schemas.microsoft.com/office/word/2015/wordml/symex" mc:Ignorable="w14 w15 w16se w16cid">
   <w:docDefaults>
     <w:rPrDefault>
       <w:rPr>
-        <w:rFonts w:asciiTheme="minorHAnsi" w:eastAsiaTheme="minorHAnsi" w:hAnsiTheme="minorHAnsi" w:cstheme="minorBidi"/>
+        <w:rFonts w:asciiTheme="minorHAnsi" w:eastAsiaTheme="minorEastAsia" w:hAnsiTheme="minorHAnsi" w:cstheme="minorBidi"/>
         <w:sz w:val="24"/>
         <w:szCs w:val="24"/>
         <w:lang w:val="en-CA" w:eastAsia="en-US" w:bidi="ar-SA"/>
@@ -5463,7 +5705,7 @@
     </w:rPrDefault>
     <w:pPrDefault/>
   </w:docDefaults>
-  <w:latentStyles w:defLockedState="0" w:defUIPriority="99" w:defSemiHidden="0" w:defUnhideWhenUsed="0" w:defQFormat="0" w:count="376">
+  <w:latentStyles w:defLockedState="0" w:defUIPriority="99" w:defSemiHidden="0" w:defUnhideWhenUsed="0" w:defQFormat="0" w:count="375">
     <w:lsdException w:name="Normal" w:uiPriority="0" w:qFormat="1"/>
     <w:lsdException w:name="heading 1" w:uiPriority="9" w:qFormat="1"/>
     <w:lsdException w:name="heading 2" w:semiHidden="1" w:uiPriority="9" w:unhideWhenUsed="1" w:qFormat="1"/>
@@ -5839,9 +6081,8 @@
     <w:lsdException w:name="Smart Hyperlink" w:semiHidden="1" w:unhideWhenUsed="1"/>
     <w:lsdException w:name="Hashtag" w:semiHidden="1" w:unhideWhenUsed="1"/>
     <w:lsdException w:name="Unresolved Mention" w:semiHidden="1" w:unhideWhenUsed="1"/>
-    <w:lsdException w:name="Smart Link" w:semiHidden="1" w:unhideWhenUsed="1"/>
   </w:latentStyles>
-  <w:style w:type="paragraph" w:default="1" w:styleId="Normal">
+  <w:style w:type="paragraph" w:default="1" w:styleId="a">
     <w:name w:val="Normal"/>
     <w:qFormat/>
     <w:rsid w:val="002B00F4"/>
@@ -5849,10 +6090,10 @@
       <w:rFonts w:ascii="Times New Roman" w:eastAsia="Times New Roman" w:hAnsi="Times New Roman" w:cs="Times New Roman"/>
     </w:rPr>
   </w:style>
-  <w:style w:type="paragraph" w:styleId="Heading1">
+  <w:style w:type="paragraph" w:styleId="1">
     <w:name w:val="heading 1"/>
-    <w:next w:val="Normal"/>
-    <w:link w:val="Heading1Char"/>
+    <w:next w:val="a"/>
+    <w:link w:val="10"/>
     <w:uiPriority w:val="9"/>
     <w:qFormat/>
     <w:rsid w:val="00EF0CE3"/>
@@ -5870,11 +6111,11 @@
       <w:sz w:val="22"/>
     </w:rPr>
   </w:style>
-  <w:style w:type="paragraph" w:styleId="Heading2">
+  <w:style w:type="paragraph" w:styleId="2">
     <w:name w:val="heading 2"/>
-    <w:basedOn w:val="Normal"/>
-    <w:next w:val="Normal"/>
-    <w:link w:val="Heading2Char"/>
+    <w:basedOn w:val="a"/>
+    <w:next w:val="a"/>
+    <w:link w:val="20"/>
     <w:uiPriority w:val="9"/>
     <w:unhideWhenUsed/>
     <w:qFormat/>
@@ -5892,13 +6133,13 @@
       <w:szCs w:val="26"/>
     </w:rPr>
   </w:style>
-  <w:style w:type="character" w:default="1" w:styleId="DefaultParagraphFont">
+  <w:style w:type="character" w:default="1" w:styleId="a0">
     <w:name w:val="Default Paragraph Font"/>
     <w:uiPriority w:val="1"/>
     <w:semiHidden/>
     <w:unhideWhenUsed/>
   </w:style>
-  <w:style w:type="table" w:default="1" w:styleId="TableNormal">
+  <w:style w:type="table" w:default="1" w:styleId="a1">
     <w:name w:val="Normal Table"/>
     <w:uiPriority w:val="99"/>
     <w:semiHidden/>
@@ -5913,16 +6154,16 @@
       </w:tblCellMar>
     </w:tblPr>
   </w:style>
-  <w:style w:type="numbering" w:default="1" w:styleId="NoList">
+  <w:style w:type="numbering" w:default="1" w:styleId="a2">
     <w:name w:val="No List"/>
     <w:uiPriority w:val="99"/>
     <w:semiHidden/>
     <w:unhideWhenUsed/>
   </w:style>
-  <w:style w:type="character" w:customStyle="1" w:styleId="Heading1Char">
-    <w:name w:val="Heading 1 Char"/>
-    <w:basedOn w:val="DefaultParagraphFont"/>
-    <w:link w:val="Heading1"/>
+  <w:style w:type="character" w:customStyle="1" w:styleId="10">
+    <w:name w:val="标题 1 字符"/>
+    <w:basedOn w:val="a0"/>
+    <w:link w:val="1"/>
     <w:uiPriority w:val="9"/>
     <w:rsid w:val="00EF0CE3"/>
     <w:rPr>
@@ -5935,9 +6176,6 @@
   <w:style w:type="table" w:customStyle="1" w:styleId="TableGrid">
     <w:name w:val="TableGrid"/>
     <w:rsid w:val="00EF0CE3"/>
-    <w:rPr>
-      <w:rFonts w:eastAsiaTheme="minorEastAsia"/>
-    </w:rPr>
     <w:tblPr>
       <w:tblCellMar>
         <w:top w:w="0" w:type="dxa"/>
@@ -5947,9 +6185,9 @@
       </w:tblCellMar>
     </w:tblPr>
   </w:style>
-  <w:style w:type="paragraph" w:styleId="ListParagraph">
+  <w:style w:type="paragraph" w:styleId="a3">
     <w:name w:val="List Paragraph"/>
-    <w:basedOn w:val="Normal"/>
+    <w:basedOn w:val="a"/>
     <w:uiPriority w:val="34"/>
     <w:qFormat/>
     <w:rsid w:val="00EF0CE3"/>
@@ -5964,9 +6202,9 @@
       <w:sz w:val="22"/>
     </w:rPr>
   </w:style>
-  <w:style w:type="paragraph" w:styleId="NormalWeb">
+  <w:style w:type="paragraph" w:styleId="a4">
     <w:name w:val="Normal (Web)"/>
-    <w:basedOn w:val="Normal"/>
+    <w:basedOn w:val="a"/>
     <w:uiPriority w:val="99"/>
     <w:semiHidden/>
     <w:unhideWhenUsed/>
@@ -5977,13 +6215,13 @@
   </w:style>
   <w:style w:type="character" w:customStyle="1" w:styleId="apple-tab-span">
     <w:name w:val="apple-tab-span"/>
-    <w:basedOn w:val="DefaultParagraphFont"/>
+    <w:basedOn w:val="a0"/>
     <w:rsid w:val="005831D5"/>
   </w:style>
-  <w:style w:type="character" w:customStyle="1" w:styleId="Heading2Char">
-    <w:name w:val="Heading 2 Char"/>
-    <w:basedOn w:val="DefaultParagraphFont"/>
-    <w:link w:val="Heading2"/>
+  <w:style w:type="character" w:customStyle="1" w:styleId="20">
+    <w:name w:val="标题 2 字符"/>
+    <w:basedOn w:val="a0"/>
+    <w:link w:val="2"/>
     <w:uiPriority w:val="9"/>
     <w:rsid w:val="002B00F4"/>
     <w:rPr>

</xml_diff>

<commit_message>
updated tutor comparison analysis
</commit_message>
<xml_diff>
--- a/Cypher_sprint1.docx
+++ b/Cypher_sprint1.docx
@@ -498,12 +498,21 @@
           <w:color w:val="000000" w:themeColor="text1"/>
         </w:rPr>
       </w:pPr>
-      <w:r>
-        <w:rPr>
-          <w:rFonts w:ascii="Times" w:hAnsi="Times"/>
-          <w:color w:val="000000" w:themeColor="text1"/>
-        </w:rPr>
-        <w:t>Ziyi Wang - 40167122 - Zeebruh326</w:t>
+      <w:proofErr w:type="spellStart"/>
+      <w:r>
+        <w:rPr>
+          <w:rFonts w:ascii="Times" w:hAnsi="Times"/>
+          <w:color w:val="000000" w:themeColor="text1"/>
+        </w:rPr>
+        <w:t>Ziyi</w:t>
+      </w:r>
+      <w:proofErr w:type="spellEnd"/>
+      <w:r>
+        <w:rPr>
+          <w:rFonts w:ascii="Times" w:hAnsi="Times"/>
+          <w:color w:val="000000" w:themeColor="text1"/>
+        </w:rPr>
+        <w:t xml:space="preserve"> Wang - 40167122 - Zeebruh326</w:t>
       </w:r>
     </w:p>
     <w:p>
@@ -587,6 +596,7 @@
           <w:rFonts w:ascii="Times" w:hAnsi="Times"/>
           <w:b/>
           <w:color w:val="000000" w:themeColor="text1"/>
+          <w:lang w:val="fr-CA"/>
         </w:rPr>
         <w:br w:type="page"/>
       </w:r>
@@ -613,23 +623,19 @@
     </w:p>
     <w:p>
       <w:pPr>
-        <w:ind w:firstLine="426"/>
-        <w:rPr>
-          <w:rFonts w:ascii="Times" w:hAnsi="Times"/>
-          <w:color w:val="000000" w:themeColor="text1"/>
-        </w:rPr>
-      </w:pPr>
-      <w:r>
-        <w:rPr>
-          <w:rFonts w:ascii="Times" w:hAnsi="Times"/>
-          <w:color w:val="000000" w:themeColor="text1"/>
-        </w:rPr>
-        <w:t xml:space="preserve">The goal of this project is to develop an interface for a unique e-learning platform that pairs students in need of tutors with compatible tutors. The first step in developing such an e-learning platform is to determine the requirements the platform should fulfill. In order to do so, a market analysis was performed; the analysis consisted of a platform analysis of three existing e-learning platforms and a comparative analysis. The three existing platforms examined were Wizeprep.com, TutorMe.com, and Successclolaire.ca. The comparative analysis allowed us to elicit what e-learning requirements and features currently exist in the market and how we can innovate them to develop a unique and high-quality product. Lastly, we present our E-Academy platform by providing a layout of the features to be implemented and highlighting what makes our platform unique. </w:t>
-      </w:r>
-    </w:p>
-    <w:p>
-      <w:pPr>
-        <w:ind w:firstLine="426"/>
+        <w:pStyle w:val="NormalWeb"/>
+        <w:spacing w:before="0" w:beforeAutospacing="0" w:after="0" w:afterAutospacing="0"/>
+        <w:ind w:firstLine="720"/>
+      </w:pPr>
+      <w:r>
+        <w:rPr>
+          <w:color w:val="000000"/>
+        </w:rPr>
+        <w:t>The goal of this project is to develop an interface for a unique e-learning platform that pairs students in need of tutors with compatible tutors. The first step in developing such an e-learning platform is to determine the requirements the platform should fulfill. To do so, a market analysis was performed; the analysis consisted of a platform analysis of three existing e-learning platforms and a comparative analysis. The three existing platforms examined were Wizeprep.com, TutorMe.com, and Successclolaire.ca. The comparative analysis allowed us to elicit what e-learning requirements and features currently exist in the market and how we can innovate them to develop a unique and high-quality product. Lastly, we present our E-Academy platform by providing a layout of the features to be implemented and highlighting what makes our platform unique. </w:t>
+      </w:r>
+    </w:p>
+    <w:p>
+      <w:pPr>
         <w:rPr>
           <w:rFonts w:ascii="Times" w:hAnsi="Times"/>
           <w:color w:val="000000" w:themeColor="text1"/>
@@ -746,147 +752,84 @@
     </w:p>
     <w:p>
       <w:pPr>
+        <w:pStyle w:val="NormalWeb"/>
         <w:ind w:firstLine="720"/>
         <w:rPr>
-          <w:rFonts w:ascii="Times" w:hAnsi="Times"/>
-          <w:b/>
-          <w:bCs/>
-          <w:color w:val="000000" w:themeColor="text1"/>
-        </w:rPr>
-      </w:pPr>
-    </w:p>
-    <w:p>
-      <w:pPr>
+          <w:color w:val="000000"/>
+        </w:rPr>
+      </w:pPr>
+      <w:r>
+        <w:rPr>
+          <w:color w:val="000000"/>
+        </w:rPr>
+        <w:lastRenderedPageBreak/>
+        <w:t xml:space="preserve">For the market analysis, our team has decided to focus on the following three existing platforms: Wizeprep.com, TutorMe.com and Successcolaire.ca. The following market analysis will consist of a brief description of each of the three platforms. In addition, we have provided an analysis of the features offered by all three e-learning platforms organized by features offered per type of user: guest, student, tutor, and administrator. </w:t>
+      </w:r>
+    </w:p>
+    <w:p>
+      <w:pPr>
+        <w:pStyle w:val="NormalWeb"/>
+        <w:spacing w:before="0" w:beforeAutospacing="0" w:after="0" w:afterAutospacing="0"/>
         <w:ind w:firstLine="720"/>
         <w:rPr>
-          <w:rFonts w:ascii="Times" w:hAnsi="Times"/>
-          <w:color w:val="000000" w:themeColor="text1"/>
-        </w:rPr>
-      </w:pPr>
-      <w:r>
-        <w:rPr>
-          <w:rFonts w:ascii="Times" w:hAnsi="Times"/>
-          <w:color w:val="000000" w:themeColor="text1"/>
-        </w:rPr>
-        <w:t xml:space="preserve">For the market analysis, our team has decided to focus on the following three existing platforms: Wizeprep.com, TutorMe.com and Successcolaire.ca. The following market analysis will consist of a brief description of each of the three </w:t>
-      </w:r>
-      <w:proofErr w:type="gramStart"/>
-      <w:r>
-        <w:rPr>
-          <w:rFonts w:ascii="Times" w:hAnsi="Times"/>
-          <w:color w:val="000000" w:themeColor="text1"/>
-        </w:rPr>
-        <w:t>aforementioned platforms</w:t>
-      </w:r>
-      <w:proofErr w:type="gramEnd"/>
-      <w:r>
-        <w:rPr>
-          <w:rFonts w:ascii="Times" w:hAnsi="Times"/>
-          <w:color w:val="000000" w:themeColor="text1"/>
-        </w:rPr>
-        <w:t xml:space="preserve">. In addition, we have provided an analysis of the features offered by all three e-learning platforms organized by features offered per type of user: guest, student, tutor and administrator. </w:t>
-      </w:r>
-    </w:p>
-    <w:p>
-      <w:pPr>
-        <w:rPr>
-          <w:rFonts w:ascii="Times" w:hAnsi="Times"/>
-          <w:color w:val="000000" w:themeColor="text1"/>
-        </w:rPr>
-      </w:pPr>
-      <w:r>
-        <w:rPr>
-          <w:rFonts w:ascii="Times" w:hAnsi="Times"/>
-          <w:color w:val="000000" w:themeColor="text1"/>
+          <w:color w:val="000000"/>
+        </w:rPr>
+      </w:pPr>
+      <w:r>
+        <w:rPr>
+          <w:color w:val="000000"/>
         </w:rPr>
         <w:t>Wizeprep.com is an e-learning platform that focuses on offering students a simple and collaborative learning experience. The platform provides students with instant access to course material of interest for a large variety of school levels and subjects. It offers access to well-structured recorded and live video lessons and exam preparation sessions during which groups of students can learn from professional tutors to enhance their knowledge of their courses of interest.</w:t>
       </w:r>
-      <w:r>
-        <w:rPr>
-          <w:rFonts w:ascii="Times" w:hAnsi="Times"/>
-          <w:color w:val="000000" w:themeColor="text1"/>
-        </w:rPr>
-        <w:t xml:space="preserve"> </w:t>
-      </w:r>
-    </w:p>
-    <w:p>
-      <w:pPr>
+    </w:p>
+    <w:p>
+      <w:pPr>
+        <w:pStyle w:val="NormalWeb"/>
+        <w:spacing w:before="0" w:beforeAutospacing="0" w:after="0" w:afterAutospacing="0"/>
         <w:ind w:firstLine="720"/>
         <w:rPr>
-          <w:rFonts w:ascii="Times" w:hAnsi="Times"/>
-          <w:color w:val="000000" w:themeColor="text1"/>
-        </w:rPr>
-      </w:pPr>
-      <w:proofErr w:type="spellStart"/>
-      <w:r>
-        <w:rPr>
-          <w:rFonts w:ascii="Times" w:hAnsi="Times"/>
-          <w:color w:val="000000" w:themeColor="text1"/>
-        </w:rPr>
-        <w:t>Tutor</w:t>
-      </w:r>
-      <w:r>
-        <w:rPr>
-          <w:rFonts w:ascii="Times" w:hAnsi="Times"/>
-          <w:color w:val="000000" w:themeColor="text1"/>
-        </w:rPr>
-        <w:t>Me</w:t>
-      </w:r>
-      <w:proofErr w:type="spellEnd"/>
-      <w:r>
-        <w:rPr>
-          <w:rFonts w:ascii="Times" w:hAnsi="Times"/>
-          <w:color w:val="000000" w:themeColor="text1"/>
-        </w:rPr>
-        <w:t xml:space="preserve"> is an international tutoring website. It is created to empower more intelligent people who are willing to teach to help others out. A user can register as a tutor to help students out or a student to seek for academic help. The tutors earn steady income since this website provides streaming tutoring opportunities and they are paid weekly. They can also work from anywhere and at any time because of the flexible scheduling </w:t>
-      </w:r>
-      <w:proofErr w:type="spellStart"/>
-      <w:r>
-        <w:rPr>
-          <w:rFonts w:ascii="Times" w:hAnsi="Times"/>
-          <w:color w:val="000000" w:themeColor="text1"/>
-        </w:rPr>
-        <w:t>TutorMe</w:t>
-      </w:r>
-      <w:proofErr w:type="spellEnd"/>
-      <w:r>
-        <w:rPr>
-          <w:rFonts w:ascii="Times" w:hAnsi="Times"/>
-          <w:color w:val="000000" w:themeColor="text1"/>
-        </w:rPr>
-        <w:t xml:space="preserve"> is providing. Not only students can ask about schoolwork but </w:t>
-      </w:r>
-      <w:r>
-        <w:rPr>
-          <w:rFonts w:ascii="Times" w:hAnsi="Times"/>
-          <w:color w:val="000000" w:themeColor="text1"/>
-        </w:rPr>
-        <w:t>also,</w:t>
-      </w:r>
-      <w:r>
-        <w:rPr>
-          <w:rFonts w:ascii="Times" w:hAnsi="Times"/>
-          <w:color w:val="000000" w:themeColor="text1"/>
-        </w:rPr>
-        <w:t xml:space="preserve"> they can learn other things outside of school like programming. </w:t>
-      </w:r>
-      <w:proofErr w:type="spellStart"/>
-      <w:r>
-        <w:rPr>
-          <w:rFonts w:ascii="Times" w:hAnsi="Times"/>
-          <w:color w:val="000000" w:themeColor="text1"/>
-        </w:rPr>
-        <w:t>TutorMe</w:t>
-      </w:r>
-      <w:proofErr w:type="spellEnd"/>
-      <w:r>
-        <w:rPr>
-          <w:rFonts w:ascii="Times" w:hAnsi="Times"/>
-          <w:color w:val="000000" w:themeColor="text1"/>
-        </w:rPr>
-        <w:t xml:space="preserve"> is a super efficient platform for both kinds of users, they can achieve their goals within a very short amount of time with its easy accessibility.</w:t>
-      </w:r>
-    </w:p>
+          <w:color w:val="000000"/>
+        </w:rPr>
+      </w:pPr>
+    </w:p>
+    <w:p>
+      <w:pPr>
+        <w:pStyle w:val="NormalWeb"/>
+        <w:spacing w:before="0" w:beforeAutospacing="0" w:after="0" w:afterAutospacing="0"/>
+        <w:ind w:firstLine="720"/>
+        <w:rPr>
+          <w:color w:val="000000"/>
+        </w:rPr>
+      </w:pPr>
+      <w:r>
+        <w:rPr>
+          <w:color w:val="000000"/>
+        </w:rPr>
+        <w:t>TutorMe.com is an international tutoring website. It is created to empower more intelligent people who are willing to teach to help others out. A user can register as a tutor to help students out or a student to seek academic help. The tutors earn a steady income since this website provides streaming tutoring opportunities and they are paid weekly. They can also work from anywhere and at any time because of the flexible scheduling TutorMe is providing. Not only students can ask about schoolwork but also, they can learn other things outside of school like programming. TutorMe is a super-efficient platform for both kinds of users, they can achieve their goals within a very short amount of time with its easy accessibility.</w:t>
+      </w:r>
+    </w:p>
+    <w:p>
+      <w:pPr>
+        <w:pStyle w:val="NormalWeb"/>
+        <w:spacing w:before="0" w:beforeAutospacing="0" w:after="0" w:afterAutospacing="0"/>
+        <w:ind w:firstLine="720"/>
+      </w:pPr>
+    </w:p>
+    <w:p>
+      <w:pPr>
+        <w:pStyle w:val="NormalWeb"/>
+        <w:spacing w:before="0" w:beforeAutospacing="0" w:after="0" w:afterAutospacing="0"/>
+        <w:ind w:firstLine="720"/>
+      </w:pPr>
+      <w:r>
+        <w:rPr>
+          <w:color w:val="000000"/>
+          <w:shd w:val="clear" w:color="auto" w:fill="FFFFFF"/>
+        </w:rPr>
+        <w:t>Succescolaire is a tutoring website based in Quebec. It offers courses for different learning stages starting from elementary school all the way through college. On hand advisors pair each student with a tutor according to his or her personality and needs. This personalized pairing guarantees the student’s satisfaction. The platform depends on collaboration between the tutor and the student to ensure the highest standard of education is being offered. </w:t>
+      </w:r>
+    </w:p>
+    <w:p/>
     <w:p>
       <w:pPr>
         <w:pStyle w:val="ListParagraph"/>
@@ -932,324 +875,173 @@
     </w:p>
     <w:p>
       <w:pPr>
-        <w:ind w:firstLine="284"/>
-        <w:rPr>
-          <w:rFonts w:ascii="SimSun" w:eastAsia="SimSun" w:hAnsi="SimSun" w:cs="SimSun"/>
-          <w:lang w:val="en-US" w:eastAsia="zh-CN"/>
-        </w:rPr>
-      </w:pPr>
-      <w:r>
-        <w:rPr>
-          <w:rFonts w:eastAsia="SimSun"/>
-          <w:lang w:val="en-US" w:eastAsia="zh-CN"/>
+        <w:pStyle w:val="NormalWeb"/>
+        <w:spacing w:before="0" w:beforeAutospacing="0" w:after="0" w:afterAutospacing="0"/>
+        <w:ind w:firstLine="720"/>
+        <w:rPr>
+          <w:color w:val="000000"/>
+        </w:rPr>
+      </w:pPr>
+      <w:r>
+        <w:rPr>
+          <w:color w:val="000000"/>
         </w:rPr>
         <w:t>When it comes to the guest interface, some core features that the three studied websites offer: they allow guests to apply to become a tutor, they provide guests with a demo lesson space, they allow guests to access course categories for different subjects, they allow guests to access company information and general information, such as about us, press, careers, and they provide users with a get help chat/contact us feature. </w:t>
       </w:r>
     </w:p>
     <w:p>
       <w:pPr>
-        <w:ind w:firstLine="284"/>
-        <w:rPr>
-          <w:rFonts w:ascii="SimSun" w:eastAsia="SimSun" w:hAnsi="SimSun" w:cs="SimSun"/>
-          <w:lang w:val="en-US" w:eastAsia="zh-CN"/>
-        </w:rPr>
-      </w:pPr>
-      <w:r>
-        <w:rPr>
-          <w:rFonts w:eastAsia="SimSun"/>
-          <w:lang w:val="en-US" w:eastAsia="zh-CN"/>
-        </w:rPr>
-        <w:t xml:space="preserve">These shared features can be summarized into two main aspects. First, they let the guests have a basic understanding of the website so that users know if the website is what they are looking for. Second, they allow users to directly ask questions on the website in case they have any questions or concerns that they would like addressed. Those features are essential for e-learning platforms. Without them, tutoring websites may lose a lot of potential customers because guests cannot tell </w:t>
-      </w:r>
-      <w:proofErr w:type="gramStart"/>
-      <w:r>
-        <w:rPr>
-          <w:rFonts w:eastAsia="SimSun"/>
-          <w:lang w:val="en-US" w:eastAsia="zh-CN"/>
-        </w:rPr>
-        <w:t>whether or not</w:t>
-      </w:r>
-      <w:proofErr w:type="gramEnd"/>
-      <w:r>
-        <w:rPr>
-          <w:rFonts w:eastAsia="SimSun"/>
-          <w:lang w:val="en-US" w:eastAsia="zh-CN"/>
-        </w:rPr>
-        <w:t xml:space="preserve"> the platform could be useful to them. Aside from those fundamental features, guests of these tutoring websites can register or apply to be a tutor, providing the company with more customers than past traditional tutoring platforms which only served students.</w:t>
-      </w:r>
-    </w:p>
-    <w:p>
-      <w:pPr>
-        <w:ind w:firstLine="284"/>
-        <w:rPr>
-          <w:rFonts w:ascii="SimSun" w:eastAsia="SimSun" w:hAnsi="SimSun" w:cs="SimSun"/>
-          <w:lang w:val="en-US" w:eastAsia="zh-CN"/>
-        </w:rPr>
-      </w:pPr>
-      <w:r>
-        <w:rPr>
-          <w:rFonts w:eastAsia="SimSun"/>
-          <w:lang w:val="en-US" w:eastAsia="zh-CN"/>
-        </w:rPr>
-        <w:t>A noticeable difference among the websites is that Wizeprep.com seems to offer guests more functionalities than TutorMe.com and Successcolaire.ca. For example, Wizeprep.com allows guests to access course previews, access tutor reviews and provide users with corresponding notifications. Moreover, we discovered that, unlike Wizeprep.com and Tutorme.com, Successcolaire.ca doesn’t seem to offer guests the ability to access tutor information and their respective resumes. </w:t>
-      </w:r>
-    </w:p>
-    <w:p>
-      <w:pPr>
-        <w:ind w:firstLine="284"/>
-        <w:rPr>
-          <w:rFonts w:ascii="SimSun" w:eastAsia="SimSun" w:hAnsi="SimSun" w:cs="SimSun"/>
-          <w:lang w:val="en-US" w:eastAsia="zh-CN"/>
-        </w:rPr>
-      </w:pPr>
-      <w:r>
-        <w:rPr>
-          <w:rFonts w:eastAsia="SimSun"/>
-          <w:lang w:val="en-US" w:eastAsia="zh-CN"/>
-        </w:rPr>
-        <w:t xml:space="preserve">From the above summary, we can conclude that Wizepre.com offers more features in terms of the guest interface than the other two e-learning platforms. On </w:t>
-      </w:r>
-      <w:proofErr w:type="spellStart"/>
-      <w:r>
-        <w:rPr>
-          <w:rFonts w:eastAsia="SimSun"/>
-          <w:lang w:val="en-US" w:eastAsia="zh-CN"/>
-        </w:rPr>
-        <w:t>Wizeprep</w:t>
-      </w:r>
-      <w:proofErr w:type="spellEnd"/>
-      <w:r>
-        <w:rPr>
-          <w:rFonts w:eastAsia="SimSun"/>
-          <w:lang w:val="en-US" w:eastAsia="zh-CN"/>
-        </w:rPr>
-        <w:t xml:space="preserve">, guests can register as tutors or students and access more information about the courses and tutors. The difference comes from the different goals of the three websites. For guests, Wizeprep.com is a tutoring </w:t>
-      </w:r>
-      <w:r>
-        <w:rPr>
-          <w:rFonts w:eastAsia="SimSun"/>
-          <w:lang w:val="en-US" w:eastAsia="zh-CN"/>
+        <w:pStyle w:val="NormalWeb"/>
+        <w:spacing w:before="0" w:beforeAutospacing="0" w:after="0" w:afterAutospacing="0"/>
+        <w:ind w:firstLine="720"/>
+      </w:pPr>
+    </w:p>
+    <w:p>
+      <w:pPr>
+        <w:pStyle w:val="NormalWeb"/>
+        <w:spacing w:before="0" w:beforeAutospacing="0" w:after="0" w:afterAutospacing="0"/>
+        <w:ind w:firstLine="720"/>
+        <w:rPr>
+          <w:color w:val="000000"/>
+        </w:rPr>
+      </w:pPr>
+      <w:r>
+        <w:rPr>
+          <w:color w:val="000000"/>
+        </w:rPr>
+        <w:t>These shared features can be summarized into two main aspects. First, they let the guests have a basic understanding of the website so that users know if the website is what they are looking for. Second, they allow users to directly ask questions on the website in case they have any questions or concerns that they would like addressed. Those features are essential for e-learning platforms. Without them, tutoring websites may lose a lot of potential customers because guests cannot tell whether the platform could be useful to them. Aside from those fundamental features, guests of these tutoring websites can register or apply to be a tutor, providing the company with more customers than past traditional tutoring platforms which only served students.</w:t>
+      </w:r>
+    </w:p>
+    <w:p>
+      <w:pPr>
+        <w:pStyle w:val="NormalWeb"/>
+        <w:spacing w:before="0" w:beforeAutospacing="0" w:after="0" w:afterAutospacing="0"/>
+        <w:ind w:firstLine="720"/>
+      </w:pPr>
+    </w:p>
+    <w:p>
+      <w:pPr>
+        <w:pStyle w:val="NormalWeb"/>
+        <w:spacing w:before="0" w:beforeAutospacing="0" w:after="0" w:afterAutospacing="0"/>
+        <w:rPr>
+          <w:color w:val="000000"/>
+        </w:rPr>
+      </w:pPr>
+      <w:r>
+        <w:rPr>
+          <w:rStyle w:val="apple-tab-span"/>
+          <w:color w:val="000000"/>
         </w:rPr>
         <w:lastRenderedPageBreak/>
-        <w:t xml:space="preserve">website that is geared more towards delivering courses to students, as online universities do with direct course purchasing and group tutorials. In this case, if </w:t>
-      </w:r>
-      <w:proofErr w:type="spellStart"/>
-      <w:r>
-        <w:rPr>
-          <w:rFonts w:eastAsia="SimSun"/>
-          <w:lang w:val="en-US" w:eastAsia="zh-CN"/>
-        </w:rPr>
-        <w:t>Wizeprep</w:t>
-      </w:r>
-      <w:proofErr w:type="spellEnd"/>
-      <w:r>
-        <w:rPr>
-          <w:rFonts w:eastAsia="SimSun"/>
-          <w:lang w:val="en-US" w:eastAsia="zh-CN"/>
-        </w:rPr>
-        <w:t xml:space="preserve"> wants to attract users, it </w:t>
-      </w:r>
-      <w:proofErr w:type="gramStart"/>
-      <w:r>
-        <w:rPr>
-          <w:rFonts w:eastAsia="SimSun"/>
-          <w:lang w:val="en-US" w:eastAsia="zh-CN"/>
-        </w:rPr>
-        <w:t>has to</w:t>
-      </w:r>
-      <w:proofErr w:type="gramEnd"/>
-      <w:r>
-        <w:rPr>
-          <w:rFonts w:eastAsia="SimSun"/>
-          <w:lang w:val="en-US" w:eastAsia="zh-CN"/>
-        </w:rPr>
-        <w:t xml:space="preserve"> give enough information about the courses and tutors to convince customers that </w:t>
-      </w:r>
-      <w:proofErr w:type="spellStart"/>
-      <w:r>
-        <w:rPr>
-          <w:rFonts w:eastAsia="SimSun"/>
-          <w:lang w:val="en-US" w:eastAsia="zh-CN"/>
-        </w:rPr>
-        <w:t>Wizeprep</w:t>
-      </w:r>
-      <w:proofErr w:type="spellEnd"/>
-      <w:r>
-        <w:rPr>
-          <w:rFonts w:eastAsia="SimSun"/>
-          <w:lang w:val="en-US" w:eastAsia="zh-CN"/>
-        </w:rPr>
-        <w:t xml:space="preserve"> has what they need. </w:t>
-      </w:r>
-    </w:p>
-    <w:p>
-      <w:pPr>
-        <w:ind w:firstLine="284"/>
-        <w:rPr>
-          <w:rFonts w:ascii="SimSun" w:eastAsia="SimSun" w:hAnsi="SimSun" w:cs="SimSun"/>
-          <w:lang w:val="en-US" w:eastAsia="zh-CN"/>
-        </w:rPr>
-      </w:pPr>
-      <w:r>
-        <w:rPr>
-          <w:rFonts w:eastAsia="SimSun"/>
-          <w:lang w:val="en-US" w:eastAsia="zh-CN"/>
-        </w:rPr>
-        <w:t xml:space="preserve">The </w:t>
-      </w:r>
-      <w:proofErr w:type="spellStart"/>
-      <w:r>
-        <w:rPr>
-          <w:rFonts w:eastAsia="SimSun"/>
-          <w:lang w:val="en-US" w:eastAsia="zh-CN"/>
-        </w:rPr>
-        <w:t>SchoolSuccess</w:t>
-      </w:r>
-      <w:proofErr w:type="spellEnd"/>
-      <w:r>
-        <w:rPr>
-          <w:rFonts w:eastAsia="SimSun"/>
-          <w:lang w:val="en-US" w:eastAsia="zh-CN"/>
-        </w:rPr>
-        <w:t xml:space="preserve"> serves students and tutors to guests at the same time too but when compa</w:t>
-      </w:r>
-      <w:r>
-        <w:rPr>
-          <w:rFonts w:eastAsia="SimSun"/>
-          <w:lang w:val="en-US" w:eastAsia="zh-CN"/>
-        </w:rPr>
-        <w:t>r</w:t>
-      </w:r>
-      <w:r>
-        <w:rPr>
-          <w:rFonts w:eastAsia="SimSun"/>
-          <w:lang w:val="en-US" w:eastAsia="zh-CN"/>
-        </w:rPr>
-        <w:t xml:space="preserve">ed to </w:t>
-      </w:r>
-      <w:proofErr w:type="spellStart"/>
-      <w:r>
-        <w:rPr>
-          <w:rFonts w:eastAsia="SimSun"/>
-          <w:lang w:val="en-US" w:eastAsia="zh-CN"/>
-        </w:rPr>
-        <w:t>Wizeprep</w:t>
-      </w:r>
-      <w:proofErr w:type="spellEnd"/>
-      <w:r>
-        <w:rPr>
-          <w:rFonts w:eastAsia="SimSun"/>
-          <w:lang w:val="en-US" w:eastAsia="zh-CN"/>
-        </w:rPr>
-        <w:t>, it gives less information. As a guest, you can apply to be a tutor or a student, but further information about the courses and the tutors is not available to guests. This limitation on important information may cause the loss of customers who don’t know what to expect. </w:t>
-      </w:r>
-    </w:p>
-    <w:p>
-      <w:pPr>
-        <w:ind w:firstLine="284"/>
-        <w:rPr>
-          <w:rFonts w:ascii="SimSun" w:eastAsia="SimSun" w:hAnsi="SimSun" w:cs="SimSun"/>
-          <w:lang w:val="en-US" w:eastAsia="zh-CN"/>
-        </w:rPr>
-      </w:pPr>
-      <w:r>
-        <w:rPr>
-          <w:rFonts w:eastAsia="SimSun"/>
-          <w:lang w:val="en-US" w:eastAsia="zh-CN"/>
-        </w:rPr>
-        <w:t xml:space="preserve">For </w:t>
-      </w:r>
-      <w:proofErr w:type="spellStart"/>
-      <w:r>
-        <w:rPr>
-          <w:rFonts w:eastAsia="SimSun"/>
-          <w:lang w:val="en-US" w:eastAsia="zh-CN"/>
-        </w:rPr>
-        <w:t>TutorMe</w:t>
-      </w:r>
-      <w:proofErr w:type="spellEnd"/>
-      <w:r>
-        <w:rPr>
-          <w:rFonts w:eastAsia="SimSun"/>
-          <w:lang w:val="en-US" w:eastAsia="zh-CN"/>
-        </w:rPr>
-        <w:t xml:space="preserve">, the target customers of the website are more tutors than students. Guests can apply for being a tutor but cannot apply for being a student. The students' accounts are given by universities that have purchased the access rights of </w:t>
-      </w:r>
-      <w:proofErr w:type="spellStart"/>
-      <w:r>
-        <w:rPr>
-          <w:rFonts w:eastAsia="SimSun"/>
-          <w:lang w:val="en-US" w:eastAsia="zh-CN"/>
-        </w:rPr>
-        <w:t>TutorMe</w:t>
-      </w:r>
-      <w:proofErr w:type="spellEnd"/>
-      <w:r>
-        <w:rPr>
-          <w:rFonts w:eastAsia="SimSun"/>
-          <w:lang w:val="en-US" w:eastAsia="zh-CN"/>
-        </w:rPr>
-        <w:t xml:space="preserve">. With the features of accessing tutors’ information and resumes, guests who have an interest in being a tutor can have an idea about what kind of skills they need and what kind of tutors they want to be. It will be better for </w:t>
-      </w:r>
-      <w:proofErr w:type="spellStart"/>
-      <w:r>
-        <w:rPr>
-          <w:rFonts w:eastAsia="SimSun"/>
-          <w:lang w:val="en-US" w:eastAsia="zh-CN"/>
-        </w:rPr>
-        <w:t>TutorMe</w:t>
-      </w:r>
-      <w:proofErr w:type="spellEnd"/>
-      <w:r>
-        <w:rPr>
-          <w:rFonts w:eastAsia="SimSun"/>
-          <w:lang w:val="en-US" w:eastAsia="zh-CN"/>
-        </w:rPr>
-        <w:t xml:space="preserve"> and </w:t>
-      </w:r>
-      <w:proofErr w:type="spellStart"/>
-      <w:r>
-        <w:rPr>
-          <w:rFonts w:eastAsia="SimSun"/>
-          <w:lang w:val="en-US" w:eastAsia="zh-CN"/>
-        </w:rPr>
-        <w:t>SchoolSuccess</w:t>
-      </w:r>
-      <w:proofErr w:type="spellEnd"/>
-      <w:r>
-        <w:rPr>
-          <w:rFonts w:eastAsia="SimSun"/>
-          <w:lang w:val="en-US" w:eastAsia="zh-CN"/>
-        </w:rPr>
-        <w:t xml:space="preserve"> to have notification features so that the guests can also get informed when there are any updates.</w:t>
-      </w:r>
-    </w:p>
-    <w:p>
-      <w:pPr>
-        <w:ind w:firstLine="284"/>
-        <w:rPr>
-          <w:rFonts w:ascii="SimSun" w:eastAsia="SimSun" w:hAnsi="SimSun" w:cs="SimSun"/>
-          <w:lang w:val="en-US" w:eastAsia="zh-CN"/>
-        </w:rPr>
-      </w:pPr>
-      <w:r>
-        <w:rPr>
-          <w:rFonts w:eastAsia="SimSun"/>
-          <w:lang w:val="en-US" w:eastAsia="zh-CN"/>
+        <w:tab/>
+      </w:r>
+      <w:r>
+        <w:rPr>
+          <w:color w:val="000000"/>
+        </w:rPr>
+        <w:t>A noticeable difference among the websites is that Wizeprep.com seems to offer guests more functionalities than TutorMe.com and Successcolaire.ca. For example, Wizeprep.com allows guests to access course previews, access tutor reviews and provide users with corresponding notifications. Moreover, we discovered that, unlike Wizeprep.com and Tutorme.com, Successcolaire.ca doesn’t seem to offer guests the ability to access tutor information and their respective resumes.</w:t>
+      </w:r>
+    </w:p>
+    <w:p>
+      <w:pPr>
+        <w:pStyle w:val="NormalWeb"/>
+        <w:spacing w:before="0" w:beforeAutospacing="0" w:after="0" w:afterAutospacing="0"/>
+      </w:pPr>
+      <w:r>
+        <w:rPr>
+          <w:color w:val="000000"/>
+        </w:rPr>
+        <w:t> </w:t>
+      </w:r>
+    </w:p>
+    <w:p>
+      <w:pPr>
+        <w:pStyle w:val="NormalWeb"/>
+        <w:spacing w:before="0" w:beforeAutospacing="0" w:after="0" w:afterAutospacing="0"/>
+        <w:rPr>
+          <w:color w:val="000000"/>
+        </w:rPr>
+      </w:pPr>
+      <w:r>
+        <w:rPr>
+          <w:rStyle w:val="apple-tab-span"/>
+          <w:color w:val="000000"/>
+        </w:rPr>
+        <w:tab/>
+      </w:r>
+      <w:r>
+        <w:rPr>
+          <w:color w:val="000000"/>
+        </w:rPr>
+        <w:t>From the above summary, we can conclude that Wizepre.com offers more features in terms of the guest interface than the other two e-learning platforms. On Wizeprep, guests can register as tutors or students and access more information about the courses and tutors. The difference comes from the different goals of the three websites. For guests, Wizeprep.com is a tutoring website that is geared more towards delivering courses to students, as online universities do with direct course purchasing and group tutorials. In this case, if Wizeprep wants to attract users, it must give enough information about the courses and tutors to convince customers that Wizeprep has what they need. </w:t>
+      </w:r>
+    </w:p>
+    <w:p>
+      <w:pPr>
+        <w:pStyle w:val="NormalWeb"/>
+        <w:spacing w:before="0" w:beforeAutospacing="0" w:after="0" w:afterAutospacing="0"/>
+      </w:pPr>
+    </w:p>
+    <w:p>
+      <w:pPr>
+        <w:pStyle w:val="NormalWeb"/>
+        <w:spacing w:before="0" w:beforeAutospacing="0" w:after="0" w:afterAutospacing="0"/>
+        <w:ind w:firstLine="720"/>
+        <w:rPr>
+          <w:color w:val="000000"/>
+        </w:rPr>
+      </w:pPr>
+      <w:r>
+        <w:rPr>
+          <w:color w:val="000000"/>
+        </w:rPr>
+        <w:t>The SchoolSuccess serves students and tutors to guests at the same time too but when compared to Wizeprep, it gives less information. As a guest, you can apply to be a tutor or a student, but further information about the courses and the tutors is not available to guests. This limitation on important information may cause the loss of customers who don’t know what to expect. </w:t>
+      </w:r>
+    </w:p>
+    <w:p>
+      <w:pPr>
+        <w:pStyle w:val="NormalWeb"/>
+        <w:spacing w:before="0" w:beforeAutospacing="0" w:after="0" w:afterAutospacing="0"/>
+        <w:ind w:firstLine="720"/>
+      </w:pPr>
+    </w:p>
+    <w:p>
+      <w:pPr>
+        <w:pStyle w:val="NormalWeb"/>
+        <w:spacing w:before="0" w:beforeAutospacing="0" w:after="0" w:afterAutospacing="0"/>
+        <w:ind w:firstLine="720"/>
+        <w:rPr>
+          <w:color w:val="000000"/>
+        </w:rPr>
+      </w:pPr>
+      <w:r>
+        <w:rPr>
+          <w:color w:val="000000"/>
+        </w:rPr>
+        <w:t>For TutorMe, the target customers of the website are more tutors than students. Guests can apply for being a tutor but cannot apply for being a student. The students' accounts are given by universities that have purchased the access rights of TutorMe. With the features of accessing tutors’ information and resumes, guests who have an interest in being a tutor can have an idea about what kind of skills they need and what kind of tutors they want to be. It will be better for TutorMe and SchoolSuccess to have notification features so that the guests can also get informed when there are any updates.</w:t>
+      </w:r>
+    </w:p>
+    <w:p>
+      <w:pPr>
+        <w:pStyle w:val="NormalWeb"/>
+        <w:spacing w:before="0" w:beforeAutospacing="0" w:after="0" w:afterAutospacing="0"/>
+        <w:ind w:firstLine="720"/>
+      </w:pPr>
+    </w:p>
+    <w:p>
+      <w:pPr>
+        <w:pStyle w:val="NormalWeb"/>
+        <w:spacing w:before="0" w:beforeAutospacing="0" w:after="0" w:afterAutospacing="0"/>
+        <w:ind w:firstLine="720"/>
+      </w:pPr>
+      <w:r>
+        <w:rPr>
+          <w:color w:val="000000"/>
         </w:rPr>
         <w:t>Overall, for the guest interface, these three websites share some features which support the basic functionalities of a tutoring website. The differences come from different website purposes.</w:t>
       </w:r>
     </w:p>
-    <w:p>
-      <w:pPr>
-        <w:pStyle w:val="ListParagraph"/>
-        <w:ind w:left="360"/>
-        <w:rPr>
-          <w:rFonts w:ascii="SimSun" w:eastAsia="SimSun" w:hAnsi="SimSun" w:cs="SimSun"/>
-          <w:lang w:val="en-US" w:eastAsia="zh-CN"/>
-        </w:rPr>
-      </w:pPr>
-    </w:p>
+    <w:p/>
     <w:p>
       <w:pPr>
         <w:pStyle w:val="ListParagraph"/>
@@ -1345,7 +1137,15 @@
           <w:rFonts w:ascii="Times" w:hAnsi="Times"/>
           <w:color w:val="000000" w:themeColor="text1"/>
         </w:rPr>
-        <w:t xml:space="preserve"> the site as a student to access their student accounts. Moreover, all three platforms allow students to sign up for group tutoring lessons, download files, get access to the lesson material that they have purchased and watch recorded video lessons. Lastly, all three platforms provide the student with the ability to submit tutor evaluations and for them to receive notifications about communications with the tutors or any updated course material. Since all the </w:t>
+        <w:t xml:space="preserve"> the site as a student to access their student accounts. Moreover, all three platforms allow students to sign up for group tutoring </w:t>
+      </w:r>
+      <w:r>
+        <w:rPr>
+          <w:rFonts w:ascii="Times" w:hAnsi="Times"/>
+          <w:color w:val="000000" w:themeColor="text1"/>
+        </w:rPr>
+        <w:lastRenderedPageBreak/>
+        <w:t xml:space="preserve">lessons, download files, get access to the lesson material that they have purchased and watch recorded video lessons. Lastly, all three platforms provide the student with the ability to submit tutor evaluations and for them to receive notifications about communications with the tutors or any updated course material. Since all the </w:t>
       </w:r>
       <w:r>
         <w:rPr>
@@ -1384,15 +1184,7 @@
           <w:rFonts w:ascii="Times" w:hAnsi="Times"/>
           <w:color w:val="000000" w:themeColor="text1"/>
         </w:rPr>
-        <w:t xml:space="preserve">On the other hand, the variety in the features across the platforms is what keeps each e-learning platform unique and competitive. As Wizeprep.com is a platform with a focus on group-tutoring and exam preparation, it was the only e-learning platform of the three analyzed that offered students the ability to attend live group-tutoring sessions, attend live group exam preparation sessions. These features are valuable; however, due to the platform’s focus on group tutoring and lesson consumption, Wizeprep.com could not allow students to request for and </w:t>
-      </w:r>
-      <w:r>
-        <w:rPr>
-          <w:rFonts w:ascii="Times" w:hAnsi="Times"/>
-          <w:color w:val="000000" w:themeColor="text1"/>
-        </w:rPr>
-        <w:lastRenderedPageBreak/>
-        <w:t xml:space="preserve">attend live one-on-one tutoring sessions. Moreover, Wizeprep.com does not allow students to upload files, nor does it provide students with the ability to use certain learning tools, such as whiteboards or calculators, which could be beneficial to a student’s learning. TutorMe.com and Successcolaire.ca, on the other hand, have implemented these features for students, making them more suitable platforms for personalized tutoring. Wizprep.com and Successcolaire.ca both allow students to browse through their course material or material provided to them by their tutor, and they allow students to download written lessons or documents that can be utilized for teaching purposes. It is likely a shortfall that TutorMe.com does not allow these functionalities since going back to visit and download completed lessons and assignments can be quite vital in a student’s learning process. On the other hand, one of TutorMe.com’s main advantages </w:t>
+        <w:t xml:space="preserve">On the other hand, the variety in the features across the platforms is what keeps each e-learning platform unique and competitive. As Wizeprep.com is a platform with a focus on group-tutoring and exam preparation, it was the only e-learning platform of the three analyzed that offered students the ability to attend live group-tutoring sessions, attend live group exam preparation sessions. These features are valuable; however, due to the platform’s focus on group tutoring and lesson consumption, Wizeprep.com could not allow students to request for and attend live one-on-one tutoring sessions. Moreover, Wizeprep.com does not allow students to upload files, nor does it provide students with the ability to use certain learning tools, such as whiteboards or calculators, which could be beneficial to a student’s learning. TutorMe.com and Successcolaire.ca, on the other hand, have implemented these features for students, making them more suitable platforms for personalized tutoring. Wizprep.com and Successcolaire.ca both allow students to browse through their course material or material provided to them by their tutor, and they allow students to download written lessons or documents that can be utilized for teaching purposes. It is likely a shortfall that TutorMe.com does not allow these functionalities since going back to visit and download completed lessons and assignments can be quite vital in a student’s learning process. On the other hand, one of TutorMe.com’s main advantages </w:t>
       </w:r>
       <w:proofErr w:type="gramStart"/>
       <w:r>
@@ -1479,12 +1271,31 @@
     </w:p>
     <w:p>
       <w:pPr>
-        <w:pStyle w:val="ListParagraph"/>
+        <w:pStyle w:val="NormalWeb"/>
+        <w:spacing w:before="0" w:beforeAutospacing="0" w:after="0" w:afterAutospacing="0"/>
+        <w:ind w:firstLine="284"/>
+      </w:pPr>
+      <w:r>
+        <w:rPr>
+          <w:color w:val="000000"/>
+        </w:rPr>
+        <w:t xml:space="preserve">All the platforms depend on a student-comes-first basis. Nonetheless, each platform offers exceptional benefits for tutors. Each platform is different when it comes to hiring new tutors. Wizeprep has positions open according to the subjects they teach. A tutor could send their application online to TutorMe and Successcolaire regardless of the subject they teach. TutorMe offers more than 300 subjects on their website, which attracts tutors coming from different backgrounds and sets of knowledge. In addition to that, tutors receive payments weekly from </w:t>
+      </w:r>
+      <w:r>
+        <w:rPr>
+          <w:color w:val="000000"/>
+        </w:rPr>
+        <w:lastRenderedPageBreak/>
+        <w:t>TutorMe, Successcolaire is the only platform that has the pay rate for tutors written on its website. All the websites are remote-friendly. Wizeprep and TutorMe allow a tutor to work from anywhere they want. Successcolaire offers the same option, but it is based in Quebec only. One distinction between the three websites is that TutorMe is a 24/7 on demand platform. Wizeprep offers a similar feature such as 24/7 Q&amp;A, though it is limited to asking questions or requesting help with a particular issue. All the three platforms require a form of communication between the students and tutors to better help the students achieve their goal.</w:t>
+      </w:r>
+    </w:p>
+    <w:p>
+      <w:pPr>
         <w:tabs>
           <w:tab w:val="left" w:pos="2016"/>
         </w:tabs>
         <w:rPr>
-          <w:rFonts w:ascii="Times" w:eastAsia="Times New Roman" w:hAnsi="Times" w:cs="Times New Roman"/>
+          <w:rFonts w:ascii="Times" w:hAnsi="Times"/>
           <w:b/>
           <w:bCs/>
           <w:color w:val="000000" w:themeColor="text1"/>
@@ -1521,61 +1332,41 @@
     </w:p>
     <w:p>
       <w:pPr>
-        <w:ind w:firstLine="360"/>
-        <w:rPr>
-          <w:rFonts w:ascii="Times" w:hAnsi="Times"/>
-          <w:color w:val="000000" w:themeColor="text1"/>
-        </w:rPr>
-      </w:pPr>
-      <w:r>
-        <w:rPr>
-          <w:rFonts w:ascii="Times" w:hAnsi="Times"/>
-          <w:color w:val="000000" w:themeColor="text1"/>
+        <w:pStyle w:val="NormalWeb"/>
+        <w:spacing w:before="0" w:beforeAutospacing="0" w:after="0" w:afterAutospacing="0"/>
+        <w:ind w:firstLine="720"/>
+        <w:rPr>
+          <w:color w:val="000000"/>
+        </w:rPr>
+      </w:pPr>
+      <w:r>
+        <w:rPr>
+          <w:color w:val="000000"/>
         </w:rPr>
         <w:t>Administrators play an essential role in online platforms. They are responsible for handling the various requests from users and for maintaining and updating the website. The tutoring websites need administrators to organize the courses, tutors, and students. They make sure that there are no scheduling conflicts and that all activities are in order.</w:t>
       </w:r>
     </w:p>
     <w:p>
       <w:pPr>
-        <w:ind w:firstLine="360"/>
-        <w:rPr>
-          <w:rFonts w:ascii="Times" w:hAnsi="Times"/>
-          <w:color w:val="000000" w:themeColor="text1"/>
-        </w:rPr>
-      </w:pPr>
-    </w:p>
-    <w:p>
-      <w:pPr>
-        <w:ind w:firstLine="360"/>
-        <w:rPr>
-          <w:rFonts w:ascii="Times" w:hAnsi="Times"/>
-          <w:color w:val="000000" w:themeColor="text1"/>
-        </w:rPr>
-      </w:pPr>
-      <w:r>
-        <w:rPr>
-          <w:rFonts w:ascii="Times" w:hAnsi="Times"/>
-          <w:color w:val="000000" w:themeColor="text1"/>
-        </w:rPr>
-        <w:t xml:space="preserve">Based on how we assume the examined e-learning platforms work, administrators should all </w:t>
-      </w:r>
-      <w:proofErr w:type="gramStart"/>
-      <w:r>
-        <w:rPr>
-          <w:rFonts w:ascii="Times" w:hAnsi="Times"/>
-          <w:color w:val="000000" w:themeColor="text1"/>
-        </w:rPr>
-        <w:t>have the ability to</w:t>
-      </w:r>
-      <w:proofErr w:type="gramEnd"/>
-      <w:r>
-        <w:rPr>
-          <w:rFonts w:ascii="Times" w:hAnsi="Times"/>
-          <w:color w:val="000000" w:themeColor="text1"/>
-        </w:rPr>
-        <w:t xml:space="preserve"> select tutors, handle tutor requests, handle student requests, manage tutors, manage courses, etc. These features ensure the daily running of the platforms. As we are not privy to administrator functioning, we cannot go into great depth about specific similarities or assume differences between the features offered to administrators, but we can assume that the features offered to administrators will differ and depend highly on the features offered to guests, tutors and students. </w:t>
-      </w:r>
-    </w:p>
+        <w:pStyle w:val="NormalWeb"/>
+        <w:spacing w:before="0" w:beforeAutospacing="0" w:after="0" w:afterAutospacing="0"/>
+        <w:ind w:firstLine="720"/>
+      </w:pPr>
+    </w:p>
+    <w:p>
+      <w:pPr>
+        <w:pStyle w:val="NormalWeb"/>
+        <w:spacing w:before="0" w:beforeAutospacing="0" w:after="0" w:afterAutospacing="0"/>
+        <w:ind w:firstLine="720"/>
+      </w:pPr>
+      <w:r>
+        <w:rPr>
+          <w:color w:val="000000"/>
+        </w:rPr>
+        <w:t>Based on how we assume the examined e-learning platforms work, administrators should all have the ability to select tutors, handle tutor requests, handle student requests, manage tutors, manage courses, etc. These features ensure the daily running of the platforms. As we are not privy to administrator functioning, we cannot go into great depth about specific similarities or assume differences between the features offered to administrators, but we can assume that the features offered to administrators will differ and depend highly on the features offered to guests, tutors, and students. </w:t>
+      </w:r>
+    </w:p>
+    <w:p/>
     <w:p>
       <w:pPr>
         <w:tabs>
@@ -1715,7 +1506,6 @@
           <w:rFonts w:ascii="Times" w:hAnsi="Times"/>
           <w:color w:val="000000" w:themeColor="text1"/>
         </w:rPr>
-        <w:lastRenderedPageBreak/>
         <w:t>Guests</w:t>
       </w:r>
     </w:p>
@@ -1759,6 +1549,15 @@
     <w:p>
       <w:pPr>
         <w:pStyle w:val="ListParagraph"/>
+        <w:rPr>
+          <w:rFonts w:ascii="Times" w:hAnsi="Times"/>
+          <w:color w:val="000000" w:themeColor="text1"/>
+        </w:rPr>
+      </w:pPr>
+    </w:p>
+    <w:p>
+      <w:pPr>
+        <w:pStyle w:val="ListParagraph"/>
         <w:ind w:left="709"/>
         <w:rPr>
           <w:rFonts w:ascii="Times" w:hAnsi="Times"/>
@@ -1774,9 +1573,9 @@
           <w:color w:val="000000" w:themeColor="text1"/>
         </w:rPr>
         <w:drawing>
-          <wp:inline distT="0" distB="0" distL="0" distR="0" wp14:anchorId="574F1402" wp14:editId="7B4E1F1E">
-            <wp:extent cx="5943600" cy="2343785"/>
-            <wp:effectExtent l="0" t="0" r="0" b="5715"/>
+          <wp:inline distT="0" distB="0" distL="0" distR="0" wp14:anchorId="574F1402" wp14:editId="2CB3240F">
+            <wp:extent cx="5439905" cy="2145159"/>
+            <wp:effectExtent l="0" t="0" r="0" b="1270"/>
             <wp:docPr id="1" name="Picture 1"/>
             <wp:cNvGraphicFramePr>
               <a:graphicFrameLocks xmlns:a="http://schemas.openxmlformats.org/drawingml/2006/main" noChangeAspect="1"/>
@@ -1797,7 +1596,7 @@
                   <pic:spPr>
                     <a:xfrm>
                       <a:off x="0" y="0"/>
-                      <a:ext cx="5943600" cy="2343785"/>
+                      <a:ext cx="5463797" cy="2154581"/>
                     </a:xfrm>
                     <a:prstGeom prst="rect">
                       <a:avLst/>
@@ -1854,6 +1653,7 @@
           <w:color w:val="000000" w:themeColor="text1"/>
           <w:szCs w:val="22"/>
         </w:rPr>
+        <w:lastRenderedPageBreak/>
         <w:t>Guest Features</w:t>
       </w:r>
     </w:p>
@@ -2227,39 +2027,6 @@
     </w:p>
     <w:p>
       <w:pPr>
-        <w:ind w:left="720"/>
-        <w:rPr>
-          <w:rFonts w:ascii="Times" w:hAnsi="Times"/>
-          <w:color w:val="000000" w:themeColor="text1"/>
-          <w:sz w:val="22"/>
-          <w:szCs w:val="22"/>
-        </w:rPr>
-      </w:pPr>
-    </w:p>
-    <w:p>
-      <w:pPr>
-        <w:ind w:left="720"/>
-        <w:rPr>
-          <w:rFonts w:ascii="Times" w:hAnsi="Times"/>
-          <w:color w:val="000000" w:themeColor="text1"/>
-          <w:sz w:val="22"/>
-          <w:szCs w:val="22"/>
-        </w:rPr>
-      </w:pPr>
-    </w:p>
-    <w:p>
-      <w:pPr>
-        <w:ind w:left="720"/>
-        <w:rPr>
-          <w:rFonts w:ascii="Times" w:hAnsi="Times"/>
-          <w:color w:val="000000" w:themeColor="text1"/>
-          <w:sz w:val="22"/>
-          <w:szCs w:val="22"/>
-        </w:rPr>
-      </w:pPr>
-    </w:p>
-    <w:p>
-      <w:pPr>
         <w:pStyle w:val="ListParagraph"/>
         <w:jc w:val="center"/>
         <w:rPr>
@@ -2482,6 +2249,7 @@
           <w:color w:val="000000" w:themeColor="text1"/>
           <w:szCs w:val="22"/>
         </w:rPr>
+        <w:lastRenderedPageBreak/>
         <w:t>-</w:t>
       </w:r>
       <w:r>
@@ -2906,7 +2674,6 @@
           <w:color w:val="000000" w:themeColor="text1"/>
           <w:szCs w:val="22"/>
         </w:rPr>
-        <w:lastRenderedPageBreak/>
         <w:t xml:space="preserve">-Student performance measurement: </w:t>
       </w:r>
       <w:r>
@@ -3482,238 +3249,246 @@
           <w:color w:val="000000" w:themeColor="text1"/>
           <w:szCs w:val="22"/>
         </w:rPr>
+        <w:t>-</w:t>
+      </w:r>
+      <w:r>
+        <w:rPr>
+          <w:rFonts w:ascii="Times" w:hAnsi="Times" w:cs="Times"/>
+          <w:b/>
+          <w:bCs/>
+          <w:color w:val="000000" w:themeColor="text1"/>
+          <w:szCs w:val="22"/>
+        </w:rPr>
+        <w:t>Grading tools</w:t>
+      </w:r>
+      <w:r>
+        <w:rPr>
+          <w:rFonts w:ascii="Times" w:hAnsi="Times" w:cs="Times"/>
+          <w:color w:val="000000" w:themeColor="text1"/>
+          <w:szCs w:val="22"/>
+        </w:rPr>
+        <w:t>: This feature provides the tutor with a grade calculator that uses the grading scheme provided by the tutor to produce the current grade of a student. The grading scheme involves assignments, quizzes, and exams.</w:t>
+      </w:r>
+    </w:p>
+    <w:p>
+      <w:pPr>
+        <w:pStyle w:val="ListParagraph"/>
+        <w:rPr>
+          <w:rFonts w:ascii="Times" w:hAnsi="Times" w:cs="Times"/>
+          <w:color w:val="000000" w:themeColor="text1"/>
+          <w:szCs w:val="22"/>
+        </w:rPr>
+      </w:pPr>
+    </w:p>
+    <w:p>
+      <w:pPr>
+        <w:pStyle w:val="ListParagraph"/>
+        <w:rPr>
+          <w:rFonts w:ascii="Times" w:hAnsi="Times" w:cs="Times"/>
+          <w:color w:val="000000" w:themeColor="text1"/>
+          <w:szCs w:val="22"/>
+        </w:rPr>
+      </w:pPr>
+      <w:r>
+        <w:rPr>
+          <w:rFonts w:ascii="Times" w:hAnsi="Times" w:cs="Times"/>
+          <w:color w:val="000000" w:themeColor="text1"/>
+          <w:szCs w:val="22"/>
+        </w:rPr>
+        <w:t>-</w:t>
+      </w:r>
+      <w:r>
+        <w:rPr>
+          <w:rFonts w:ascii="Times" w:hAnsi="Times" w:cs="Times"/>
+          <w:b/>
+          <w:bCs/>
+          <w:color w:val="000000" w:themeColor="text1"/>
+          <w:szCs w:val="22"/>
+        </w:rPr>
+        <w:t>Report problem</w:t>
+      </w:r>
+      <w:r>
+        <w:rPr>
+          <w:rFonts w:ascii="Times" w:hAnsi="Times" w:cs="Times"/>
+          <w:color w:val="000000" w:themeColor="text1"/>
+          <w:szCs w:val="22"/>
+        </w:rPr>
+        <w:t>: This feature allows the tutor to report a problem and will be handled by the admins. This can be due to a problem with a student or a technical problem regarding the website itself.</w:t>
+      </w:r>
+    </w:p>
+    <w:p>
+      <w:pPr>
+        <w:pStyle w:val="ListParagraph"/>
+        <w:rPr>
+          <w:rFonts w:ascii="Times" w:hAnsi="Times" w:cs="Times"/>
+          <w:color w:val="000000" w:themeColor="text1"/>
+          <w:szCs w:val="22"/>
+        </w:rPr>
+      </w:pPr>
+      <w:r>
+        <w:rPr>
+          <w:rFonts w:ascii="Times" w:hAnsi="Times" w:cs="Times"/>
+          <w:color w:val="000000" w:themeColor="text1"/>
+          <w:szCs w:val="22"/>
+        </w:rPr>
+        <w:t>-</w:t>
+      </w:r>
+      <w:r>
+        <w:rPr>
+          <w:rFonts w:ascii="Times" w:hAnsi="Times" w:cs="Times"/>
+          <w:b/>
+          <w:bCs/>
+          <w:color w:val="000000" w:themeColor="text1"/>
+          <w:szCs w:val="22"/>
+        </w:rPr>
+        <w:t>Content organization</w:t>
+      </w:r>
+      <w:r>
+        <w:rPr>
+          <w:rFonts w:ascii="Times" w:hAnsi="Times" w:cs="Times"/>
+          <w:color w:val="000000" w:themeColor="text1"/>
+          <w:szCs w:val="22"/>
+        </w:rPr>
+        <w:t xml:space="preserve">: This feature is built into the tutor’s page and will promote the tutors to add their material under the respective weeks when they were taught.  </w:t>
+      </w:r>
+    </w:p>
+    <w:p>
+      <w:pPr>
+        <w:pStyle w:val="ListParagraph"/>
+        <w:rPr>
+          <w:rFonts w:ascii="Times" w:hAnsi="Times" w:cs="Times"/>
+          <w:color w:val="000000" w:themeColor="text1"/>
+          <w:szCs w:val="22"/>
+        </w:rPr>
+      </w:pPr>
+    </w:p>
+    <w:p>
+      <w:pPr>
+        <w:pStyle w:val="ListParagraph"/>
+        <w:rPr>
+          <w:rFonts w:ascii="Times" w:hAnsi="Times" w:cs="Times"/>
+          <w:color w:val="000000" w:themeColor="text1"/>
+          <w:szCs w:val="22"/>
+        </w:rPr>
+      </w:pPr>
+      <w:r>
+        <w:rPr>
+          <w:rFonts w:ascii="Times" w:hAnsi="Times" w:cs="Times"/>
+          <w:color w:val="000000" w:themeColor="text1"/>
+          <w:szCs w:val="22"/>
+        </w:rPr>
+        <w:t>-</w:t>
+      </w:r>
+      <w:r>
+        <w:rPr>
+          <w:rFonts w:ascii="Times" w:hAnsi="Times" w:cs="Times"/>
+          <w:b/>
+          <w:bCs/>
+          <w:color w:val="000000" w:themeColor="text1"/>
+          <w:szCs w:val="22"/>
+        </w:rPr>
+        <w:t xml:space="preserve">Live chat with students: </w:t>
+      </w:r>
+      <w:r>
+        <w:rPr>
+          <w:rFonts w:ascii="Times" w:hAnsi="Times" w:cs="Times"/>
+          <w:color w:val="000000" w:themeColor="text1"/>
+          <w:szCs w:val="22"/>
+        </w:rPr>
+        <w:t xml:space="preserve">Provides access to tutors and students to connect, to address any concerns, updating the instructor on any future topic needed to be address, asking questions regarding lessons or homework. </w:t>
+      </w:r>
+    </w:p>
+    <w:p>
+      <w:pPr>
+        <w:pStyle w:val="ListParagraph"/>
+        <w:rPr>
+          <w:rFonts w:ascii="Times" w:hAnsi="Times" w:cs="Times"/>
+          <w:color w:val="000000" w:themeColor="text1"/>
+          <w:szCs w:val="22"/>
+        </w:rPr>
+      </w:pPr>
+    </w:p>
+    <w:p>
+      <w:pPr>
+        <w:pStyle w:val="ListParagraph"/>
+        <w:rPr>
+          <w:rFonts w:ascii="Times" w:hAnsi="Times" w:cs="Times"/>
+          <w:color w:val="000000" w:themeColor="text1"/>
+          <w:szCs w:val="22"/>
+        </w:rPr>
+      </w:pPr>
+      <w:r>
+        <w:rPr>
+          <w:rFonts w:ascii="Times" w:hAnsi="Times" w:cs="Times"/>
+          <w:b/>
+          <w:bCs/>
+          <w:color w:val="000000" w:themeColor="text1"/>
+          <w:szCs w:val="22"/>
+        </w:rPr>
+        <w:t>-Access to whiteboard</w:t>
+      </w:r>
+      <w:r>
+        <w:rPr>
+          <w:rFonts w:ascii="Times" w:hAnsi="Times" w:cs="Times"/>
+          <w:color w:val="000000" w:themeColor="text1"/>
+          <w:szCs w:val="22"/>
+        </w:rPr>
+        <w:t xml:space="preserve">: This feature will allow the tutor to work with the student through collaboration and both individuals can better understand each other’s thought process. The tutor and the student will be able to write on the same whiteboard. </w:t>
+      </w:r>
+    </w:p>
+    <w:p>
+      <w:pPr>
+        <w:pStyle w:val="ListParagraph"/>
+        <w:rPr>
+          <w:rFonts w:ascii="Times" w:hAnsi="Times" w:cs="Times"/>
+          <w:color w:val="000000" w:themeColor="text1"/>
+          <w:szCs w:val="22"/>
+        </w:rPr>
+      </w:pPr>
+    </w:p>
+    <w:p>
+      <w:pPr>
+        <w:pStyle w:val="ListParagraph"/>
+        <w:rPr>
+          <w:rFonts w:ascii="Times" w:hAnsi="Times" w:cs="Times"/>
+          <w:color w:val="000000" w:themeColor="text1"/>
+          <w:szCs w:val="22"/>
+        </w:rPr>
+      </w:pPr>
+      <w:r>
+        <w:rPr>
+          <w:rFonts w:ascii="Times" w:hAnsi="Times" w:cs="Times"/>
+          <w:color w:val="000000" w:themeColor="text1"/>
+          <w:szCs w:val="22"/>
+        </w:rPr>
+        <w:t>-</w:t>
+      </w:r>
+      <w:r>
+        <w:rPr>
+          <w:rFonts w:ascii="Times" w:hAnsi="Times" w:cs="Times"/>
+          <w:b/>
+          <w:bCs/>
+          <w:color w:val="000000" w:themeColor="text1"/>
+          <w:szCs w:val="22"/>
+        </w:rPr>
+        <w:t>Setting up meetings/Calendar View:</w:t>
+      </w:r>
+      <w:r>
+        <w:rPr>
+          <w:rFonts w:ascii="Times" w:hAnsi="Times" w:cs="Times"/>
+          <w:color w:val="000000" w:themeColor="text1"/>
+          <w:szCs w:val="22"/>
+        </w:rPr>
+        <w:t xml:space="preserve"> This feature allows the tutor to create meetings with students based on the calendar. This feature allows for tutors to also view their scheduled sessions </w:t>
+      </w:r>
+      <w:r>
+        <w:rPr>
+          <w:rFonts w:ascii="Times" w:hAnsi="Times" w:cs="Times"/>
+          <w:color w:val="000000" w:themeColor="text1"/>
+          <w:szCs w:val="22"/>
+        </w:rPr>
         <w:lastRenderedPageBreak/>
-        <w:t>-</w:t>
-      </w:r>
-      <w:r>
-        <w:rPr>
-          <w:rFonts w:ascii="Times" w:hAnsi="Times" w:cs="Times"/>
-          <w:b/>
-          <w:bCs/>
-          <w:color w:val="000000" w:themeColor="text1"/>
-          <w:szCs w:val="22"/>
-        </w:rPr>
-        <w:t>Grading tools</w:t>
-      </w:r>
-      <w:r>
-        <w:rPr>
-          <w:rFonts w:ascii="Times" w:hAnsi="Times" w:cs="Times"/>
-          <w:color w:val="000000" w:themeColor="text1"/>
-          <w:szCs w:val="22"/>
-        </w:rPr>
-        <w:t>: This feature provides the tutor with a grade calculator that uses the grading scheme provided by the tutor to produce the current grade of a student. The grading scheme involves assignments, quizzes, and exams.</w:t>
-      </w:r>
-    </w:p>
-    <w:p>
-      <w:pPr>
-        <w:pStyle w:val="ListParagraph"/>
-        <w:rPr>
-          <w:rFonts w:ascii="Times" w:hAnsi="Times" w:cs="Times"/>
-          <w:color w:val="000000" w:themeColor="text1"/>
-          <w:szCs w:val="22"/>
-        </w:rPr>
-      </w:pPr>
-    </w:p>
-    <w:p>
-      <w:pPr>
-        <w:pStyle w:val="ListParagraph"/>
-        <w:rPr>
-          <w:rFonts w:ascii="Times" w:hAnsi="Times" w:cs="Times"/>
-          <w:color w:val="000000" w:themeColor="text1"/>
-          <w:szCs w:val="22"/>
-        </w:rPr>
-      </w:pPr>
-      <w:r>
-        <w:rPr>
-          <w:rFonts w:ascii="Times" w:hAnsi="Times" w:cs="Times"/>
-          <w:color w:val="000000" w:themeColor="text1"/>
-          <w:szCs w:val="22"/>
-        </w:rPr>
-        <w:t>-</w:t>
-      </w:r>
-      <w:r>
-        <w:rPr>
-          <w:rFonts w:ascii="Times" w:hAnsi="Times" w:cs="Times"/>
-          <w:b/>
-          <w:bCs/>
-          <w:color w:val="000000" w:themeColor="text1"/>
-          <w:szCs w:val="22"/>
-        </w:rPr>
-        <w:t>Report problem</w:t>
-      </w:r>
-      <w:r>
-        <w:rPr>
-          <w:rFonts w:ascii="Times" w:hAnsi="Times" w:cs="Times"/>
-          <w:color w:val="000000" w:themeColor="text1"/>
-          <w:szCs w:val="22"/>
-        </w:rPr>
-        <w:t>: This feature allows the tutor to report a problem and will be handled by the admins. This can be due to a problem with a student or a technical problem regarding the website itself.</w:t>
-      </w:r>
-    </w:p>
-    <w:p>
-      <w:pPr>
-        <w:pStyle w:val="ListParagraph"/>
-        <w:rPr>
-          <w:rFonts w:ascii="Times" w:hAnsi="Times" w:cs="Times"/>
-          <w:color w:val="000000" w:themeColor="text1"/>
-          <w:szCs w:val="22"/>
-        </w:rPr>
-      </w:pPr>
-      <w:r>
-        <w:rPr>
-          <w:rFonts w:ascii="Times" w:hAnsi="Times" w:cs="Times"/>
-          <w:color w:val="000000" w:themeColor="text1"/>
-          <w:szCs w:val="22"/>
-        </w:rPr>
-        <w:t>-</w:t>
-      </w:r>
-      <w:r>
-        <w:rPr>
-          <w:rFonts w:ascii="Times" w:hAnsi="Times" w:cs="Times"/>
-          <w:b/>
-          <w:bCs/>
-          <w:color w:val="000000" w:themeColor="text1"/>
-          <w:szCs w:val="22"/>
-        </w:rPr>
-        <w:t>Content organization</w:t>
-      </w:r>
-      <w:r>
-        <w:rPr>
-          <w:rFonts w:ascii="Times" w:hAnsi="Times" w:cs="Times"/>
-          <w:color w:val="000000" w:themeColor="text1"/>
-          <w:szCs w:val="22"/>
-        </w:rPr>
-        <w:t xml:space="preserve">: This feature is built into the tutor’s page and will promote the tutors to add their material under the respective weeks when they were taught.  </w:t>
-      </w:r>
-    </w:p>
-    <w:p>
-      <w:pPr>
-        <w:pStyle w:val="ListParagraph"/>
-        <w:rPr>
-          <w:rFonts w:ascii="Times" w:hAnsi="Times" w:cs="Times"/>
-          <w:color w:val="000000" w:themeColor="text1"/>
-          <w:szCs w:val="22"/>
-        </w:rPr>
-      </w:pPr>
-    </w:p>
-    <w:p>
-      <w:pPr>
-        <w:pStyle w:val="ListParagraph"/>
-        <w:rPr>
-          <w:rFonts w:ascii="Times" w:hAnsi="Times" w:cs="Times"/>
-          <w:color w:val="000000" w:themeColor="text1"/>
-          <w:szCs w:val="22"/>
-        </w:rPr>
-      </w:pPr>
-      <w:r>
-        <w:rPr>
-          <w:rFonts w:ascii="Times" w:hAnsi="Times" w:cs="Times"/>
-          <w:color w:val="000000" w:themeColor="text1"/>
-          <w:szCs w:val="22"/>
-        </w:rPr>
-        <w:t>-</w:t>
-      </w:r>
-      <w:r>
-        <w:rPr>
-          <w:rFonts w:ascii="Times" w:hAnsi="Times" w:cs="Times"/>
-          <w:b/>
-          <w:bCs/>
-          <w:color w:val="000000" w:themeColor="text1"/>
-          <w:szCs w:val="22"/>
-        </w:rPr>
-        <w:t xml:space="preserve">Live chat with students: </w:t>
-      </w:r>
-      <w:r>
-        <w:rPr>
-          <w:rFonts w:ascii="Times" w:hAnsi="Times" w:cs="Times"/>
-          <w:color w:val="000000" w:themeColor="text1"/>
-          <w:szCs w:val="22"/>
-        </w:rPr>
-        <w:t xml:space="preserve">Provides access to tutors and students to connect, to address any concerns, updating the instructor on any future topic needed to be address, asking questions regarding lessons or homework. </w:t>
-      </w:r>
-    </w:p>
-    <w:p>
-      <w:pPr>
-        <w:pStyle w:val="ListParagraph"/>
-        <w:rPr>
-          <w:rFonts w:ascii="Times" w:hAnsi="Times" w:cs="Times"/>
-          <w:color w:val="000000" w:themeColor="text1"/>
-          <w:szCs w:val="22"/>
-        </w:rPr>
-      </w:pPr>
-    </w:p>
-    <w:p>
-      <w:pPr>
-        <w:pStyle w:val="ListParagraph"/>
-        <w:rPr>
-          <w:rFonts w:ascii="Times" w:hAnsi="Times" w:cs="Times"/>
-          <w:color w:val="000000" w:themeColor="text1"/>
-          <w:szCs w:val="22"/>
-        </w:rPr>
-      </w:pPr>
-      <w:r>
-        <w:rPr>
-          <w:rFonts w:ascii="Times" w:hAnsi="Times" w:cs="Times"/>
-          <w:b/>
-          <w:bCs/>
-          <w:color w:val="000000" w:themeColor="text1"/>
-          <w:szCs w:val="22"/>
-        </w:rPr>
-        <w:t>-Access to whiteboard</w:t>
-      </w:r>
-      <w:r>
-        <w:rPr>
-          <w:rFonts w:ascii="Times" w:hAnsi="Times" w:cs="Times"/>
-          <w:color w:val="000000" w:themeColor="text1"/>
-          <w:szCs w:val="22"/>
-        </w:rPr>
-        <w:t xml:space="preserve">: This feature will allow the tutor to work with the student through collaboration and both individuals can better understand each other’s thought process. The tutor and the student will be able to write on the same whiteboard. </w:t>
-      </w:r>
-    </w:p>
-    <w:p>
-      <w:pPr>
-        <w:pStyle w:val="ListParagraph"/>
-        <w:rPr>
-          <w:rFonts w:ascii="Times" w:hAnsi="Times" w:cs="Times"/>
-          <w:color w:val="000000" w:themeColor="text1"/>
-          <w:szCs w:val="22"/>
-        </w:rPr>
-      </w:pPr>
-    </w:p>
-    <w:p>
-      <w:pPr>
-        <w:pStyle w:val="ListParagraph"/>
-        <w:rPr>
-          <w:rFonts w:ascii="Times" w:hAnsi="Times" w:cs="Times"/>
-          <w:color w:val="000000" w:themeColor="text1"/>
-          <w:szCs w:val="22"/>
-        </w:rPr>
-      </w:pPr>
-      <w:r>
-        <w:rPr>
-          <w:rFonts w:ascii="Times" w:hAnsi="Times" w:cs="Times"/>
-          <w:color w:val="000000" w:themeColor="text1"/>
-          <w:szCs w:val="22"/>
-        </w:rPr>
-        <w:t>-</w:t>
-      </w:r>
-      <w:r>
-        <w:rPr>
-          <w:rFonts w:ascii="Times" w:hAnsi="Times" w:cs="Times"/>
-          <w:b/>
-          <w:bCs/>
-          <w:color w:val="000000" w:themeColor="text1"/>
-          <w:szCs w:val="22"/>
-        </w:rPr>
-        <w:t>Setting up meetings/Calendar View:</w:t>
-      </w:r>
-      <w:r>
-        <w:rPr>
-          <w:rFonts w:ascii="Times" w:hAnsi="Times" w:cs="Times"/>
-          <w:color w:val="000000" w:themeColor="text1"/>
-          <w:szCs w:val="22"/>
-        </w:rPr>
-        <w:t xml:space="preserve"> This feature allows the tutor to create meetings with students based on the calendar. This feature allows for tutors to also view their scheduled sessions with students. The tutor will also have the option to view their availabilities and the availabilities of their students. </w:t>
+        <w:t xml:space="preserve">with students. The tutor will also have the option to view their availabilities and the availabilities of their students. </w:t>
       </w:r>
     </w:p>
     <w:p>
@@ -4068,7 +3843,6 @@
           <w:color w:val="000000" w:themeColor="text1"/>
           <w:szCs w:val="22"/>
         </w:rPr>
-        <w:lastRenderedPageBreak/>
         <w:t xml:space="preserve">-Weekly report review: </w:t>
       </w:r>
       <w:r>
@@ -4915,16 +4689,7 @@
           <w:color w:val="000000" w:themeColor="text1"/>
           <w:szCs w:val="22"/>
         </w:rPr>
-        <w:t xml:space="preserve">, that allows student to have the ability to report any issue they may be having which is essential to feel comfortable in a learning </w:t>
-      </w:r>
-      <w:r>
-        <w:rPr>
-          <w:rFonts w:ascii="Times" w:hAnsi="Times"/>
-          <w:color w:val="000000" w:themeColor="text1"/>
-          <w:szCs w:val="22"/>
-        </w:rPr>
-        <w:lastRenderedPageBreak/>
-        <w:t xml:space="preserve">environment. </w:t>
+        <w:t xml:space="preserve">, that allows student to have the ability to report any issue they may be having which is essential to feel comfortable in a learning environment. </w:t>
       </w:r>
       <w:r>
         <w:rPr>
@@ -5188,7 +4953,15 @@
           <w:rFonts w:ascii="Times" w:hAnsi="Times"/>
           <w:color w:val="000000" w:themeColor="text1"/>
         </w:rPr>
-        <w:t xml:space="preserve"> feature is very helpful for tutors since it allows them to make a correction to the uploaded files. This helps our site be more user-friendly compared to our competitors. The </w:t>
+        <w:t xml:space="preserve"> feature </w:t>
+      </w:r>
+      <w:r>
+        <w:rPr>
+          <w:rFonts w:ascii="Times" w:hAnsi="Times"/>
+          <w:color w:val="000000" w:themeColor="text1"/>
+        </w:rPr>
+        <w:lastRenderedPageBreak/>
+        <w:t xml:space="preserve">is very helpful for tutors since it allows them to make a correction to the uploaded files. This helps our site be more user-friendly compared to our competitors. The </w:t>
       </w:r>
       <w:r>
         <w:rPr>
@@ -5489,15 +5262,7 @@
           <w:rFonts w:ascii="Times" w:hAnsi="Times"/>
           <w:color w:val="000000" w:themeColor="text1"/>
         </w:rPr>
-        <w:t xml:space="preserve">, it was not possible for </w:t>
-      </w:r>
-      <w:r>
-        <w:rPr>
-          <w:rFonts w:ascii="Times" w:hAnsi="Times"/>
-          <w:color w:val="000000" w:themeColor="text1"/>
-        </w:rPr>
-        <w:lastRenderedPageBreak/>
-        <w:t xml:space="preserve">us to see if these features were in effect in other sites since it requires special admin permission. Nonetheless, we still offer them as tools for the admins to keep track of all registered students and tutors. </w:t>
+        <w:t xml:space="preserve">, it was not possible for us to see if these features were in effect in other sites since it requires special admin permission. Nonetheless, we still offer them as tools for the admins to keep track of all registered students and tutors. </w:t>
       </w:r>
     </w:p>
     <w:p>
@@ -5833,13 +5598,13 @@
       </w:pPr>
     </w:lvl>
   </w:abstractNum>
-  <w:num w:numId="1" w16cid:durableId="117917766">
+  <w:num w:numId="1" w16cid:durableId="1937710469">
     <w:abstractNumId w:val="0"/>
   </w:num>
-  <w:num w:numId="2" w16cid:durableId="2002003360">
+  <w:num w:numId="2" w16cid:durableId="626157419">
     <w:abstractNumId w:val="1"/>
   </w:num>
-  <w:num w:numId="3" w16cid:durableId="1639527910">
+  <w:num w:numId="3" w16cid:durableId="105008054">
     <w:abstractNumId w:val="2"/>
   </w:num>
 </w:numbering>
@@ -5850,7 +5615,7 @@
   <w:docDefaults>
     <w:rPrDefault>
       <w:rPr>
-        <w:rFonts w:asciiTheme="minorHAnsi" w:eastAsiaTheme="minorEastAsia" w:hAnsiTheme="minorHAnsi" w:cstheme="minorBidi"/>
+        <w:rFonts w:asciiTheme="minorHAnsi" w:eastAsiaTheme="minorHAnsi" w:hAnsiTheme="minorHAnsi" w:cstheme="minorBidi"/>
         <w:sz w:val="24"/>
         <w:szCs w:val="24"/>
         <w:lang w:val="en-CA" w:eastAsia="en-US" w:bidi="ar-SA"/>
@@ -5964,6 +5729,7 @@
     <w:lsdException w:name="HTML Sample" w:semiHidden="1" w:unhideWhenUsed="1"/>
     <w:lsdException w:name="HTML Typewriter" w:semiHidden="1" w:unhideWhenUsed="1"/>
     <w:lsdException w:name="HTML Variable" w:semiHidden="1" w:unhideWhenUsed="1"/>
+    <w:lsdException w:name="Normal Table" w:semiHidden="1" w:unhideWhenUsed="1"/>
     <w:lsdException w:name="annotation subject" w:semiHidden="1" w:unhideWhenUsed="1"/>
     <w:lsdException w:name="No List" w:semiHidden="1" w:unhideWhenUsed="1"/>
     <w:lsdException w:name="Outline List 1" w:semiHidden="1" w:unhideWhenUsed="1"/>
@@ -6010,8 +5776,10 @@
     <w:lsdException w:name="Table Subtle 2" w:semiHidden="1" w:unhideWhenUsed="1"/>
     <w:lsdException w:name="Table Web 1" w:semiHidden="1" w:unhideWhenUsed="1"/>
     <w:lsdException w:name="Table Web 2" w:semiHidden="1" w:unhideWhenUsed="1"/>
+    <w:lsdException w:name="Table Web 3" w:semiHidden="1" w:unhideWhenUsed="1"/>
     <w:lsdException w:name="Balloon Text" w:semiHidden="1" w:unhideWhenUsed="1"/>
     <w:lsdException w:name="Table Grid" w:uiPriority="39"/>
+    <w:lsdException w:name="Table Theme" w:semiHidden="1" w:unhideWhenUsed="1"/>
     <w:lsdException w:name="Placeholder Text" w:semiHidden="1"/>
     <w:lsdException w:name="No Spacing" w:uiPriority="1" w:qFormat="1"/>
     <w:lsdException w:name="Light Shading" w:uiPriority="60"/>
@@ -6327,6 +6095,9 @@
   <w:style w:type="table" w:customStyle="1" w:styleId="TableGrid">
     <w:name w:val="TableGrid"/>
     <w:rsid w:val="00EF0CE3"/>
+    <w:rPr>
+      <w:rFonts w:eastAsiaTheme="minorEastAsia"/>
+    </w:rPr>
     <w:tblPr>
       <w:tblCellMar>
         <w:top w:w="0" w:type="dxa"/>

</xml_diff>